<commit_message>
3010 ASS4 IN PROGRESS
</commit_message>
<xml_diff>
--- a/Fall 2025/CYBR3010 Cybersecurity Foundations/Assignments/4. Traffic Capture Lab/Traffic Capture Lab - Arr Domingo.docx
+++ b/Fall 2025/CYBR3010 Cybersecurity Foundations/Assignments/4. Traffic Capture Lab/Traffic Capture Lab - Arr Domingo.docx
@@ -346,14 +346,13 @@
             </w:rPr>
             <w:fldChar w:fldCharType="separate"/>
           </w:r>
-          <w:hyperlink w:anchor="_Toc212411325" w:history="1">
+          <w:hyperlink w:anchor="_Toc213064588" w:history="1">
             <w:r>
               <w:rPr>
                 <w:rStyle w:val="Hyperlink"/>
-                <w:rFonts w:cstheme="minorHAnsi"/>
-                <w:noProof/>
-              </w:rPr>
-              <w:t>1.</w:t>
+                <w:noProof/>
+              </w:rPr>
+              <w:t>1</w:t>
             </w:r>
             <w:r>
               <w:rPr>
@@ -370,7 +369,6 @@
             <w:r>
               <w:rPr>
                 <w:rStyle w:val="Hyperlink"/>
-                <w:rFonts w:cstheme="minorHAnsi"/>
                 <w:noProof/>
               </w:rPr>
               <w:t>Introduction</w:t>
@@ -394,7 +392,7 @@
                 <w:noProof/>
                 <w:webHidden/>
               </w:rPr>
-              <w:instrText xml:space="preserve"> PAGEREF _Toc212411325 \h </w:instrText>
+              <w:instrText xml:space="preserve"> PAGEREF _Toc213064588 \h </w:instrText>
             </w:r>
             <w:r>
               <w:rPr>
@@ -442,15 +440,14 @@
               <w14:ligatures w14:val="standardContextual"/>
             </w:rPr>
           </w:pPr>
-          <w:hyperlink w:anchor="_Toc212411326" w:history="1">
+          <w:hyperlink w:anchor="_Toc213064589" w:history="1">
             <w:r>
               <w:rPr>
                 <w:rStyle w:val="Hyperlink"/>
-                <w:rFonts w:cstheme="minorHAnsi"/>
                 <w:noProof/>
                 <w:lang w:val="en-US"/>
               </w:rPr>
-              <w:t>2.</w:t>
+              <w:t>2</w:t>
             </w:r>
             <w:r>
               <w:rPr>
@@ -467,11 +464,17 @@
             <w:r>
               <w:rPr>
                 <w:rStyle w:val="Hyperlink"/>
-                <w:rFonts w:cstheme="minorHAnsi"/>
                 <w:noProof/>
                 <w:lang w:val="en-US"/>
               </w:rPr>
-              <w:t>Network Diagram</w:t>
+              <w:t xml:space="preserve">Network </w:t>
+            </w:r>
+            <w:r>
+              <w:rPr>
+                <w:rStyle w:val="Hyperlink"/>
+                <w:noProof/>
+              </w:rPr>
+              <w:t>Diagram</w:t>
             </w:r>
             <w:r>
               <w:rPr>
@@ -492,7 +495,7 @@
                 <w:noProof/>
                 <w:webHidden/>
               </w:rPr>
-              <w:instrText xml:space="preserve"> PAGEREF _Toc212411326 \h </w:instrText>
+              <w:instrText xml:space="preserve"> PAGEREF _Toc213064589 \h </w:instrText>
             </w:r>
             <w:r>
               <w:rPr>
@@ -540,15 +543,13 @@
               <w14:ligatures w14:val="standardContextual"/>
             </w:rPr>
           </w:pPr>
-          <w:hyperlink w:anchor="_Toc212411327" w:history="1">
+          <w:hyperlink w:anchor="_Toc213064590" w:history="1">
             <w:r>
               <w:rPr>
                 <w:rStyle w:val="Hyperlink"/>
-                <w:rFonts w:cstheme="minorHAnsi"/>
-                <w:noProof/>
-                <w:lang w:val="en-US"/>
-              </w:rPr>
-              <w:t>3.</w:t>
+                <w:noProof/>
+              </w:rPr>
+              <w:t>3</w:t>
             </w:r>
             <w:r>
               <w:rPr>
@@ -565,11 +566,17 @@
             <w:r>
               <w:rPr>
                 <w:rStyle w:val="Hyperlink"/>
-                <w:rFonts w:cstheme="minorHAnsi"/>
+                <w:noProof/>
+              </w:rPr>
+              <w:t>Wireshark</w:t>
+            </w:r>
+            <w:r>
+              <w:rPr>
+                <w:rStyle w:val="Hyperlink"/>
                 <w:noProof/>
                 <w:lang w:val="en-US"/>
               </w:rPr>
-              <w:t>TCP three-way handshake</w:t>
+              <w:t xml:space="preserve"> Setup</w:t>
             </w:r>
             <w:r>
               <w:rPr>
@@ -590,7 +597,7 @@
                 <w:noProof/>
                 <w:webHidden/>
               </w:rPr>
-              <w:instrText xml:space="preserve"> PAGEREF _Toc212411327 \h </w:instrText>
+              <w:instrText xml:space="preserve"> PAGEREF _Toc213064590 \h </w:instrText>
             </w:r>
             <w:r>
               <w:rPr>
@@ -625,6 +632,7 @@
           <w:pPr>
             <w:pStyle w:val="TOC2"/>
             <w:tabs>
+              <w:tab w:val="left" w:pos="960"/>
               <w:tab w:val="right" w:leader="dot" w:pos="9350"/>
             </w:tabs>
             <w:rPr>
@@ -637,25 +645,44 @@
               <w14:ligatures w14:val="standardContextual"/>
             </w:rPr>
           </w:pPr>
-          <w:hyperlink w:anchor="_Toc212411328" w:history="1">
+          <w:hyperlink w:anchor="_Toc213064591" w:history="1">
             <w:r>
               <w:rPr>
                 <w:rStyle w:val="Hyperlink"/>
-                <w:rFonts w:cstheme="minorHAnsi"/>
                 <w:noProof/>
                 <w:lang w:val="en-US"/>
               </w:rPr>
-              <w:t>3.1</w:t>
-            </w:r>
-            <w:r>
-              <w:rPr>
-                <w:noProof/>
-                <w:webHidden/>
+              <w:t xml:space="preserve">3.1 </w:t>
+            </w:r>
+            <w:r>
+              <w:rPr>
+                <w:rFonts w:eastAsiaTheme="minorEastAsia"/>
+                <w:noProof/>
+                <w:kern w:val="2"/>
+                <w:sz w:val="24"/>
+                <w:szCs w:val="24"/>
+                <w:lang w:eastAsia="en-CA"/>
+                <w14:ligatures w14:val="standardContextual"/>
               </w:rPr>
               <w:tab/>
             </w:r>
             <w:r>
               <w:rPr>
+                <w:rStyle w:val="Hyperlink"/>
+                <w:noProof/>
+                <w:lang w:val="en-US"/>
+              </w:rPr>
+              <w:t>Wireshark in Kali Linux</w:t>
+            </w:r>
+            <w:r>
+              <w:rPr>
+                <w:noProof/>
+                <w:webHidden/>
+              </w:rPr>
+              <w:tab/>
+            </w:r>
+            <w:r>
+              <w:rPr>
                 <w:noProof/>
                 <w:webHidden/>
               </w:rPr>
@@ -666,7 +693,103 @@
                 <w:noProof/>
                 <w:webHidden/>
               </w:rPr>
-              <w:instrText xml:space="preserve"> PAGEREF _Toc212411328 \h </w:instrText>
+              <w:instrText xml:space="preserve"> PAGEREF _Toc213064591 \h </w:instrText>
+            </w:r>
+            <w:r>
+              <w:rPr>
+                <w:noProof/>
+                <w:webHidden/>
+              </w:rPr>
+            </w:r>
+            <w:r>
+              <w:rPr>
+                <w:noProof/>
+                <w:webHidden/>
+              </w:rPr>
+              <w:fldChar w:fldCharType="separate"/>
+            </w:r>
+            <w:r>
+              <w:rPr>
+                <w:noProof/>
+                <w:webHidden/>
+              </w:rPr>
+              <w:t>1</w:t>
+            </w:r>
+            <w:r>
+              <w:rPr>
+                <w:noProof/>
+                <w:webHidden/>
+              </w:rPr>
+              <w:fldChar w:fldCharType="end"/>
+            </w:r>
+          </w:hyperlink>
+        </w:p>
+        <w:p>
+          <w:pPr>
+            <w:pStyle w:val="TOC2"/>
+            <w:tabs>
+              <w:tab w:val="left" w:pos="960"/>
+              <w:tab w:val="right" w:leader="dot" w:pos="9350"/>
+            </w:tabs>
+            <w:rPr>
+              <w:rFonts w:eastAsiaTheme="minorEastAsia"/>
+              <w:noProof/>
+              <w:kern w:val="2"/>
+              <w:sz w:val="24"/>
+              <w:szCs w:val="24"/>
+              <w:lang w:eastAsia="en-CA"/>
+              <w14:ligatures w14:val="standardContextual"/>
+            </w:rPr>
+          </w:pPr>
+          <w:hyperlink w:anchor="_Toc213064592" w:history="1">
+            <w:r>
+              <w:rPr>
+                <w:rStyle w:val="Hyperlink"/>
+                <w:noProof/>
+                <w:lang w:val="en-US"/>
+              </w:rPr>
+              <w:t>3.2</w:t>
+            </w:r>
+            <w:r>
+              <w:rPr>
+                <w:rFonts w:eastAsiaTheme="minorEastAsia"/>
+                <w:noProof/>
+                <w:kern w:val="2"/>
+                <w:sz w:val="24"/>
+                <w:szCs w:val="24"/>
+                <w:lang w:eastAsia="en-CA"/>
+                <w14:ligatures w14:val="standardContextual"/>
+              </w:rPr>
+              <w:tab/>
+            </w:r>
+            <w:r>
+              <w:rPr>
+                <w:rStyle w:val="Hyperlink"/>
+                <w:noProof/>
+                <w:lang w:val="en-US"/>
+              </w:rPr>
+              <w:t>Wireshark in Windows (Client20 VM and Client30 VM)</w:t>
+            </w:r>
+            <w:r>
+              <w:rPr>
+                <w:noProof/>
+                <w:webHidden/>
+              </w:rPr>
+              <w:tab/>
+            </w:r>
+            <w:r>
+              <w:rPr>
+                <w:noProof/>
+                <w:webHidden/>
+              </w:rPr>
+              <w:fldChar w:fldCharType="begin"/>
+            </w:r>
+            <w:r>
+              <w:rPr>
+                <w:noProof/>
+                <w:webHidden/>
+              </w:rPr>
+              <w:instrText xml:space="preserve"> PAGEREF _Toc213064592 \h </w:instrText>
             </w:r>
             <w:r>
               <w:rPr>
@@ -714,15 +837,14 @@
               <w14:ligatures w14:val="standardContextual"/>
             </w:rPr>
           </w:pPr>
-          <w:hyperlink w:anchor="_Toc212411329" w:history="1">
+          <w:hyperlink w:anchor="_Toc213064593" w:history="1">
             <w:r>
               <w:rPr>
                 <w:rStyle w:val="Hyperlink"/>
-                <w:rFonts w:cstheme="minorHAnsi"/>
                 <w:noProof/>
                 <w:lang w:val="en-US"/>
               </w:rPr>
-              <w:t>4.</w:t>
+              <w:t>4</w:t>
             </w:r>
             <w:r>
               <w:rPr>
@@ -739,11 +861,10 @@
             <w:r>
               <w:rPr>
                 <w:rStyle w:val="Hyperlink"/>
-                <w:rFonts w:cstheme="minorHAnsi"/>
                 <w:noProof/>
                 <w:lang w:val="en-US"/>
               </w:rPr>
-              <w:t>TCP four-way handshake</w:t>
+              <w:t>Other Traffic Analyzer</w:t>
             </w:r>
             <w:r>
               <w:rPr>
@@ -764,7 +885,7 @@
                 <w:noProof/>
                 <w:webHidden/>
               </w:rPr>
-              <w:instrText xml:space="preserve"> PAGEREF _Toc212411329 \h </w:instrText>
+              <w:instrText xml:space="preserve"> PAGEREF _Toc213064593 \h </w:instrText>
             </w:r>
             <w:r>
               <w:rPr>
@@ -784,159 +905,7 @@
                 <w:noProof/>
                 <w:webHidden/>
               </w:rPr>
-              <w:t>1</w:t>
-            </w:r>
-            <w:r>
-              <w:rPr>
-                <w:noProof/>
-                <w:webHidden/>
-              </w:rPr>
-              <w:fldChar w:fldCharType="end"/>
-            </w:r>
-          </w:hyperlink>
-        </w:p>
-        <w:p>
-          <w:pPr>
-            <w:pStyle w:val="TOC2"/>
-            <w:tabs>
-              <w:tab w:val="right" w:leader="dot" w:pos="9350"/>
-            </w:tabs>
-            <w:rPr>
-              <w:rFonts w:eastAsiaTheme="minorEastAsia"/>
-              <w:noProof/>
-              <w:kern w:val="2"/>
-              <w:sz w:val="24"/>
-              <w:szCs w:val="24"/>
-              <w:lang w:eastAsia="en-CA"/>
-              <w14:ligatures w14:val="standardContextual"/>
-            </w:rPr>
-          </w:pPr>
-          <w:hyperlink w:anchor="_Toc212411330" w:history="1">
-            <w:r>
-              <w:rPr>
-                <w:rStyle w:val="Hyperlink"/>
-                <w:rFonts w:cstheme="minorHAnsi"/>
-                <w:noProof/>
-                <w:lang w:val="en-US"/>
-              </w:rPr>
-              <w:t>4.1</w:t>
-            </w:r>
-            <w:r>
-              <w:rPr>
-                <w:noProof/>
-                <w:webHidden/>
-              </w:rPr>
-              <w:tab/>
-            </w:r>
-            <w:r>
-              <w:rPr>
-                <w:noProof/>
-                <w:webHidden/>
-              </w:rPr>
-              <w:fldChar w:fldCharType="begin"/>
-            </w:r>
-            <w:r>
-              <w:rPr>
-                <w:noProof/>
-                <w:webHidden/>
-              </w:rPr>
-              <w:instrText xml:space="preserve"> PAGEREF _Toc212411330 \h </w:instrText>
-            </w:r>
-            <w:r>
-              <w:rPr>
-                <w:noProof/>
-                <w:webHidden/>
-              </w:rPr>
-            </w:r>
-            <w:r>
-              <w:rPr>
-                <w:noProof/>
-                <w:webHidden/>
-              </w:rPr>
-              <w:fldChar w:fldCharType="separate"/>
-            </w:r>
-            <w:r>
-              <w:rPr>
-                <w:noProof/>
-                <w:webHidden/>
-              </w:rPr>
-              <w:t>1</w:t>
-            </w:r>
-            <w:r>
-              <w:rPr>
-                <w:noProof/>
-                <w:webHidden/>
-              </w:rPr>
-              <w:fldChar w:fldCharType="end"/>
-            </w:r>
-          </w:hyperlink>
-        </w:p>
-        <w:p>
-          <w:pPr>
-            <w:pStyle w:val="TOC2"/>
-            <w:tabs>
-              <w:tab w:val="right" w:leader="dot" w:pos="9350"/>
-            </w:tabs>
-            <w:rPr>
-              <w:rFonts w:eastAsiaTheme="minorEastAsia"/>
-              <w:noProof/>
-              <w:kern w:val="2"/>
-              <w:sz w:val="24"/>
-              <w:szCs w:val="24"/>
-              <w:lang w:eastAsia="en-CA"/>
-              <w14:ligatures w14:val="standardContextual"/>
-            </w:rPr>
-          </w:pPr>
-          <w:hyperlink w:anchor="_Toc212411331" w:history="1">
-            <w:r>
-              <w:rPr>
-                <w:rStyle w:val="Hyperlink"/>
-                <w:rFonts w:cstheme="minorHAnsi"/>
-                <w:noProof/>
-                <w:lang w:val="en-US"/>
-              </w:rPr>
-              <w:t>4.2</w:t>
-            </w:r>
-            <w:r>
-              <w:rPr>
-                <w:noProof/>
-                <w:webHidden/>
-              </w:rPr>
-              <w:tab/>
-            </w:r>
-            <w:r>
-              <w:rPr>
-                <w:noProof/>
-                <w:webHidden/>
-              </w:rPr>
-              <w:fldChar w:fldCharType="begin"/>
-            </w:r>
-            <w:r>
-              <w:rPr>
-                <w:noProof/>
-                <w:webHidden/>
-              </w:rPr>
-              <w:instrText xml:space="preserve"> PAGEREF _Toc212411331 \h </w:instrText>
-            </w:r>
-            <w:r>
-              <w:rPr>
-                <w:noProof/>
-                <w:webHidden/>
-              </w:rPr>
-            </w:r>
-            <w:r>
-              <w:rPr>
-                <w:noProof/>
-                <w:webHidden/>
-              </w:rPr>
-              <w:fldChar w:fldCharType="separate"/>
-            </w:r>
-            <w:r>
-              <w:rPr>
-                <w:noProof/>
-                <w:webHidden/>
-              </w:rPr>
-              <w:t>1</w:t>
+              <w:t>2</w:t>
             </w:r>
             <w:r>
               <w:rPr>
@@ -964,15 +933,14 @@
               <w14:ligatures w14:val="standardContextual"/>
             </w:rPr>
           </w:pPr>
-          <w:hyperlink w:anchor="_Toc212411332" w:history="1">
+          <w:hyperlink w:anchor="_Toc213064594" w:history="1">
             <w:r>
               <w:rPr>
                 <w:rStyle w:val="Hyperlink"/>
-                <w:rFonts w:cstheme="minorHAnsi"/>
                 <w:noProof/>
                 <w:lang w:val="en-US"/>
               </w:rPr>
-              <w:t>5.</w:t>
+              <w:t>5</w:t>
             </w:r>
             <w:r>
               <w:rPr>
@@ -989,10 +957,402 @@
             <w:r>
               <w:rPr>
                 <w:rStyle w:val="Hyperlink"/>
+                <w:noProof/>
+                <w:lang w:val="en-US"/>
+              </w:rPr>
+              <w:t xml:space="preserve">TCP three-way </w:t>
+            </w:r>
+            <w:r>
+              <w:rPr>
+                <w:rStyle w:val="Hyperlink"/>
+                <w:noProof/>
+              </w:rPr>
+              <w:t>handshake</w:t>
+            </w:r>
+            <w:r>
+              <w:rPr>
+                <w:noProof/>
+                <w:webHidden/>
+              </w:rPr>
+              <w:tab/>
+            </w:r>
+            <w:r>
+              <w:rPr>
+                <w:noProof/>
+                <w:webHidden/>
+              </w:rPr>
+              <w:fldChar w:fldCharType="begin"/>
+            </w:r>
+            <w:r>
+              <w:rPr>
+                <w:noProof/>
+                <w:webHidden/>
+              </w:rPr>
+              <w:instrText xml:space="preserve"> PAGEREF _Toc213064594 \h </w:instrText>
+            </w:r>
+            <w:r>
+              <w:rPr>
+                <w:noProof/>
+                <w:webHidden/>
+              </w:rPr>
+            </w:r>
+            <w:r>
+              <w:rPr>
+                <w:noProof/>
+                <w:webHidden/>
+              </w:rPr>
+              <w:fldChar w:fldCharType="separate"/>
+            </w:r>
+            <w:r>
+              <w:rPr>
+                <w:noProof/>
+                <w:webHidden/>
+              </w:rPr>
+              <w:t>2</w:t>
+            </w:r>
+            <w:r>
+              <w:rPr>
+                <w:noProof/>
+                <w:webHidden/>
+              </w:rPr>
+              <w:fldChar w:fldCharType="end"/>
+            </w:r>
+          </w:hyperlink>
+        </w:p>
+        <w:p>
+          <w:pPr>
+            <w:pStyle w:val="TOC2"/>
+            <w:tabs>
+              <w:tab w:val="left" w:pos="960"/>
+              <w:tab w:val="right" w:leader="dot" w:pos="9350"/>
+            </w:tabs>
+            <w:rPr>
+              <w:rFonts w:eastAsiaTheme="minorEastAsia"/>
+              <w:noProof/>
+              <w:kern w:val="2"/>
+              <w:sz w:val="24"/>
+              <w:szCs w:val="24"/>
+              <w:lang w:eastAsia="en-CA"/>
+              <w14:ligatures w14:val="standardContextual"/>
+            </w:rPr>
+          </w:pPr>
+          <w:hyperlink w:anchor="_Toc213064595" w:history="1">
+            <w:r>
+              <w:rPr>
+                <w:rStyle w:val="Hyperlink"/>
                 <w:rFonts w:cstheme="minorHAnsi"/>
                 <w:noProof/>
                 <w:lang w:val="en-US"/>
               </w:rPr>
+              <w:t>1.1</w:t>
+            </w:r>
+            <w:r>
+              <w:rPr>
+                <w:rFonts w:eastAsiaTheme="minorEastAsia"/>
+                <w:noProof/>
+                <w:kern w:val="2"/>
+                <w:sz w:val="24"/>
+                <w:szCs w:val="24"/>
+                <w:lang w:eastAsia="en-CA"/>
+                <w14:ligatures w14:val="standardContextual"/>
+              </w:rPr>
+              <w:tab/>
+            </w:r>
+            <w:r>
+              <w:rPr>
+                <w:rStyle w:val="Hyperlink"/>
+                <w:rFonts w:cstheme="minorHAnsi"/>
+                <w:noProof/>
+                <w:lang w:val="en-US"/>
+              </w:rPr>
+              <w:t>Test</w:t>
+            </w:r>
+            <w:r>
+              <w:rPr>
+                <w:noProof/>
+                <w:webHidden/>
+              </w:rPr>
+              <w:tab/>
+            </w:r>
+            <w:r>
+              <w:rPr>
+                <w:noProof/>
+                <w:webHidden/>
+              </w:rPr>
+              <w:fldChar w:fldCharType="begin"/>
+            </w:r>
+            <w:r>
+              <w:rPr>
+                <w:noProof/>
+                <w:webHidden/>
+              </w:rPr>
+              <w:instrText xml:space="preserve"> PAGEREF _Toc213064595 \h </w:instrText>
+            </w:r>
+            <w:r>
+              <w:rPr>
+                <w:noProof/>
+                <w:webHidden/>
+              </w:rPr>
+            </w:r>
+            <w:r>
+              <w:rPr>
+                <w:noProof/>
+                <w:webHidden/>
+              </w:rPr>
+              <w:fldChar w:fldCharType="separate"/>
+            </w:r>
+            <w:r>
+              <w:rPr>
+                <w:noProof/>
+                <w:webHidden/>
+              </w:rPr>
+              <w:t>2</w:t>
+            </w:r>
+            <w:r>
+              <w:rPr>
+                <w:noProof/>
+                <w:webHidden/>
+              </w:rPr>
+              <w:fldChar w:fldCharType="end"/>
+            </w:r>
+          </w:hyperlink>
+        </w:p>
+        <w:p>
+          <w:pPr>
+            <w:pStyle w:val="TOC1"/>
+            <w:tabs>
+              <w:tab w:val="left" w:pos="480"/>
+              <w:tab w:val="right" w:leader="dot" w:pos="9350"/>
+            </w:tabs>
+            <w:rPr>
+              <w:rFonts w:eastAsiaTheme="minorEastAsia"/>
+              <w:noProof/>
+              <w:kern w:val="2"/>
+              <w:sz w:val="24"/>
+              <w:szCs w:val="24"/>
+              <w:lang w:eastAsia="en-CA"/>
+              <w14:ligatures w14:val="standardContextual"/>
+            </w:rPr>
+          </w:pPr>
+          <w:hyperlink w:anchor="_Toc213064596" w:history="1">
+            <w:r>
+              <w:rPr>
+                <w:rStyle w:val="Hyperlink"/>
+                <w:noProof/>
+                <w:lang w:val="en-US"/>
+              </w:rPr>
+              <w:t>6</w:t>
+            </w:r>
+            <w:r>
+              <w:rPr>
+                <w:rFonts w:eastAsiaTheme="minorEastAsia"/>
+                <w:noProof/>
+                <w:kern w:val="2"/>
+                <w:sz w:val="24"/>
+                <w:szCs w:val="24"/>
+                <w:lang w:eastAsia="en-CA"/>
+                <w14:ligatures w14:val="standardContextual"/>
+              </w:rPr>
+              <w:tab/>
+            </w:r>
+            <w:r>
+              <w:rPr>
+                <w:rStyle w:val="Hyperlink"/>
+                <w:noProof/>
+                <w:lang w:val="en-US"/>
+              </w:rPr>
+              <w:t>TCP four-way handshake</w:t>
+            </w:r>
+            <w:r>
+              <w:rPr>
+                <w:noProof/>
+                <w:webHidden/>
+              </w:rPr>
+              <w:tab/>
+            </w:r>
+            <w:r>
+              <w:rPr>
+                <w:noProof/>
+                <w:webHidden/>
+              </w:rPr>
+              <w:fldChar w:fldCharType="begin"/>
+            </w:r>
+            <w:r>
+              <w:rPr>
+                <w:noProof/>
+                <w:webHidden/>
+              </w:rPr>
+              <w:instrText xml:space="preserve"> PAGEREF _Toc213064596 \h </w:instrText>
+            </w:r>
+            <w:r>
+              <w:rPr>
+                <w:noProof/>
+                <w:webHidden/>
+              </w:rPr>
+            </w:r>
+            <w:r>
+              <w:rPr>
+                <w:noProof/>
+                <w:webHidden/>
+              </w:rPr>
+              <w:fldChar w:fldCharType="separate"/>
+            </w:r>
+            <w:r>
+              <w:rPr>
+                <w:noProof/>
+                <w:webHidden/>
+              </w:rPr>
+              <w:t>2</w:t>
+            </w:r>
+            <w:r>
+              <w:rPr>
+                <w:noProof/>
+                <w:webHidden/>
+              </w:rPr>
+              <w:fldChar w:fldCharType="end"/>
+            </w:r>
+          </w:hyperlink>
+        </w:p>
+        <w:p>
+          <w:pPr>
+            <w:pStyle w:val="TOC2"/>
+            <w:tabs>
+              <w:tab w:val="left" w:pos="960"/>
+              <w:tab w:val="right" w:leader="dot" w:pos="9350"/>
+            </w:tabs>
+            <w:rPr>
+              <w:rFonts w:eastAsiaTheme="minorEastAsia"/>
+              <w:noProof/>
+              <w:kern w:val="2"/>
+              <w:sz w:val="24"/>
+              <w:szCs w:val="24"/>
+              <w:lang w:eastAsia="en-CA"/>
+              <w14:ligatures w14:val="standardContextual"/>
+            </w:rPr>
+          </w:pPr>
+          <w:hyperlink w:anchor="_Toc213064597" w:history="1">
+            <w:r>
+              <w:rPr>
+                <w:rStyle w:val="Hyperlink"/>
+                <w:rFonts w:cstheme="minorHAnsi"/>
+                <w:noProof/>
+                <w:lang w:val="en-US"/>
+              </w:rPr>
+              <w:t>1.3</w:t>
+            </w:r>
+            <w:r>
+              <w:rPr>
+                <w:rFonts w:eastAsiaTheme="minorEastAsia"/>
+                <w:noProof/>
+                <w:kern w:val="2"/>
+                <w:sz w:val="24"/>
+                <w:szCs w:val="24"/>
+                <w:lang w:eastAsia="en-CA"/>
+                <w14:ligatures w14:val="standardContextual"/>
+              </w:rPr>
+              <w:tab/>
+            </w:r>
+            <w:r>
+              <w:rPr>
+                <w:rStyle w:val="Hyperlink"/>
+                <w:rFonts w:cstheme="minorHAnsi"/>
+                <w:noProof/>
+                <w:lang w:val="en-US"/>
+              </w:rPr>
+              <w:t>Test 1</w:t>
+            </w:r>
+            <w:r>
+              <w:rPr>
+                <w:noProof/>
+                <w:webHidden/>
+              </w:rPr>
+              <w:tab/>
+            </w:r>
+            <w:r>
+              <w:rPr>
+                <w:noProof/>
+                <w:webHidden/>
+              </w:rPr>
+              <w:fldChar w:fldCharType="begin"/>
+            </w:r>
+            <w:r>
+              <w:rPr>
+                <w:noProof/>
+                <w:webHidden/>
+              </w:rPr>
+              <w:instrText xml:space="preserve"> PAGEREF _Toc213064597 \h </w:instrText>
+            </w:r>
+            <w:r>
+              <w:rPr>
+                <w:noProof/>
+                <w:webHidden/>
+              </w:rPr>
+            </w:r>
+            <w:r>
+              <w:rPr>
+                <w:noProof/>
+                <w:webHidden/>
+              </w:rPr>
+              <w:fldChar w:fldCharType="separate"/>
+            </w:r>
+            <w:r>
+              <w:rPr>
+                <w:noProof/>
+                <w:webHidden/>
+              </w:rPr>
+              <w:t>2</w:t>
+            </w:r>
+            <w:r>
+              <w:rPr>
+                <w:noProof/>
+                <w:webHidden/>
+              </w:rPr>
+              <w:fldChar w:fldCharType="end"/>
+            </w:r>
+          </w:hyperlink>
+        </w:p>
+        <w:p>
+          <w:pPr>
+            <w:pStyle w:val="TOC1"/>
+            <w:tabs>
+              <w:tab w:val="left" w:pos="480"/>
+              <w:tab w:val="right" w:leader="dot" w:pos="9350"/>
+            </w:tabs>
+            <w:rPr>
+              <w:rFonts w:eastAsiaTheme="minorEastAsia"/>
+              <w:noProof/>
+              <w:kern w:val="2"/>
+              <w:sz w:val="24"/>
+              <w:szCs w:val="24"/>
+              <w:lang w:eastAsia="en-CA"/>
+              <w14:ligatures w14:val="standardContextual"/>
+            </w:rPr>
+          </w:pPr>
+          <w:hyperlink w:anchor="_Toc213064598" w:history="1">
+            <w:r>
+              <w:rPr>
+                <w:rStyle w:val="Hyperlink"/>
+                <w:noProof/>
+              </w:rPr>
+              <w:t>7</w:t>
+            </w:r>
+            <w:r>
+              <w:rPr>
+                <w:rFonts w:eastAsiaTheme="minorEastAsia"/>
+                <w:noProof/>
+                <w:kern w:val="2"/>
+                <w:sz w:val="24"/>
+                <w:szCs w:val="24"/>
+                <w:lang w:eastAsia="en-CA"/>
+                <w14:ligatures w14:val="standardContextual"/>
+              </w:rPr>
+              <w:tab/>
+            </w:r>
+            <w:r>
+              <w:rPr>
+                <w:rStyle w:val="Hyperlink"/>
+                <w:noProof/>
+              </w:rPr>
               <w:t>TTL</w:t>
             </w:r>
             <w:r>
@@ -1014,7 +1374,7 @@
                 <w:noProof/>
                 <w:webHidden/>
               </w:rPr>
-              <w:instrText xml:space="preserve"> PAGEREF _Toc212411332 \h </w:instrText>
+              <w:instrText xml:space="preserve"> PAGEREF _Toc213064598 \h </w:instrText>
             </w:r>
             <w:r>
               <w:rPr>
@@ -1061,7 +1421,7 @@
               <w14:ligatures w14:val="standardContextual"/>
             </w:rPr>
           </w:pPr>
-          <w:hyperlink w:anchor="_Toc212411333" w:history="1">
+          <w:hyperlink w:anchor="_Toc213064599" w:history="1">
             <w:r>
               <w:rPr>
                 <w:rStyle w:val="Hyperlink"/>
@@ -1090,7 +1450,7 @@
                 <w:noProof/>
                 <w:webHidden/>
               </w:rPr>
-              <w:instrText xml:space="preserve"> PAGEREF _Toc212411333 \h </w:instrText>
+              <w:instrText xml:space="preserve"> PAGEREF _Toc213064599 \h </w:instrText>
             </w:r>
             <w:r>
               <w:rPr>
@@ -1137,7 +1497,7 @@
               <w14:ligatures w14:val="standardContextual"/>
             </w:rPr>
           </w:pPr>
-          <w:hyperlink w:anchor="_Toc212411334" w:history="1">
+          <w:hyperlink w:anchor="_Toc213064600" w:history="1">
             <w:r>
               <w:rPr>
                 <w:rStyle w:val="Hyperlink"/>
@@ -1166,7 +1526,7 @@
                 <w:noProof/>
                 <w:webHidden/>
               </w:rPr>
-              <w:instrText xml:space="preserve"> PAGEREF _Toc212411334 \h </w:instrText>
+              <w:instrText xml:space="preserve"> PAGEREF _Toc213064600 \h </w:instrText>
             </w:r>
             <w:r>
               <w:rPr>
@@ -1213,7 +1573,7 @@
               <w14:ligatures w14:val="standardContextual"/>
             </w:rPr>
           </w:pPr>
-          <w:hyperlink w:anchor="_Toc212411335" w:history="1">
+          <w:hyperlink w:anchor="_Toc213064601" w:history="1">
             <w:r>
               <w:rPr>
                 <w:rStyle w:val="Hyperlink"/>
@@ -1240,7 +1600,7 @@
                 <w:noProof/>
                 <w:webHidden/>
               </w:rPr>
-              <w:instrText xml:space="preserve"> PAGEREF _Toc212411335 \h </w:instrText>
+              <w:instrText xml:space="preserve"> PAGEREF _Toc213064601 \h </w:instrText>
             </w:r>
             <w:r>
               <w:rPr>
@@ -1306,8 +1666,439 @@
     <w:p>
       <w:pPr>
         <w:pStyle w:val="Heading1"/>
+      </w:pPr>
+      <w:bookmarkStart w:id="0" w:name="_Toc213064588"/>
+      <w:r>
+        <w:lastRenderedPageBreak/>
+        <w:t>1</w:t>
+      </w:r>
+      <w:r>
+        <w:tab/>
+      </w:r>
+      <w:r>
+        <w:t>Introduction</w:t>
+      </w:r>
+      <w:bookmarkEnd w:id="0"/>
+    </w:p>
+    <w:p>
+      <w:pPr>
+        <w:spacing w:line="480" w:lineRule="auto"/>
+        <w:ind w:firstLine="720"/>
+        <w:jc w:val="both"/>
+        <w:rPr>
+          <w:rFonts w:cstheme="minorHAnsi"/>
+          <w:sz w:val="24"/>
+          <w:szCs w:val="24"/>
+        </w:rPr>
+      </w:pPr>
+      <w:r>
+        <w:rPr>
+          <w:rFonts w:cstheme="minorHAnsi"/>
+          <w:sz w:val="24"/>
+          <w:szCs w:val="24"/>
+        </w:rPr>
+        <w:t xml:space="preserve">This document is about the concepts of network traffic analysis using </w:t>
+      </w:r>
+      <w:r>
+        <w:rPr>
+          <w:rFonts w:cstheme="minorHAnsi"/>
+          <w:sz w:val="24"/>
+          <w:szCs w:val="24"/>
+        </w:rPr>
+        <w:t xml:space="preserve">different options with an emphasis on using </w:t>
+      </w:r>
+      <w:r>
+        <w:rPr>
+          <w:rFonts w:cstheme="minorHAnsi"/>
+          <w:sz w:val="24"/>
+          <w:szCs w:val="24"/>
+        </w:rPr>
+        <w:t>Wireshark, a widely used network protocol analyzer. The purpose of Traffic Capture Lab is to understand how data moves within a switched network environment</w:t>
+      </w:r>
+      <w:r>
+        <w:rPr>
+          <w:rFonts w:cstheme="minorHAnsi"/>
+          <w:sz w:val="24"/>
+          <w:szCs w:val="24"/>
+        </w:rPr>
+        <w:t xml:space="preserve">, </w:t>
+      </w:r>
+      <w:r>
+        <w:rPr>
+          <w:rFonts w:cstheme="minorHAnsi"/>
+          <w:sz w:val="24"/>
+          <w:szCs w:val="24"/>
+        </w:rPr>
+        <w:t>how network switches handle traffic between connected hosts</w:t>
+      </w:r>
+      <w:r>
+        <w:rPr>
+          <w:rFonts w:cstheme="minorHAnsi"/>
+          <w:sz w:val="24"/>
+          <w:szCs w:val="24"/>
+        </w:rPr>
+        <w:t>, and</w:t>
+      </w:r>
+      <w:r>
+        <w:rPr>
+          <w:rFonts w:cstheme="minorHAnsi"/>
+          <w:sz w:val="24"/>
+          <w:szCs w:val="24"/>
+        </w:rPr>
+        <w:t xml:space="preserve"> how to</w:t>
+      </w:r>
+      <w:r>
+        <w:rPr>
+          <w:rFonts w:cstheme="minorHAnsi"/>
+          <w:sz w:val="24"/>
+          <w:szCs w:val="24"/>
+        </w:rPr>
+        <w:t xml:space="preserve"> use protocol analyzer to capture traffic at multiple area in the network</w:t>
+      </w:r>
+      <w:r>
+        <w:rPr>
+          <w:rFonts w:cstheme="minorHAnsi"/>
+          <w:sz w:val="24"/>
+          <w:szCs w:val="24"/>
+        </w:rPr>
+        <w:t>. By capturing and analyzing network packets, it will give an insight on how communication occurs at various layers of the OSI model</w:t>
+      </w:r>
+      <w:r>
+        <w:rPr>
+          <w:rFonts w:cstheme="minorHAnsi"/>
+          <w:sz w:val="24"/>
+          <w:szCs w:val="24"/>
+        </w:rPr>
+        <w:t>, particularly the Data Link (Layer 2) and Network (Layer 3) layers</w:t>
+      </w:r>
+      <w:r>
+        <w:rPr>
+          <w:rFonts w:cstheme="minorHAnsi"/>
+          <w:sz w:val="24"/>
+          <w:szCs w:val="24"/>
+        </w:rPr>
+        <w:t>.</w:t>
+      </w:r>
+    </w:p>
+    <w:p>
+      <w:pPr>
+        <w:spacing w:line="480" w:lineRule="auto"/>
+        <w:ind w:firstLine="720"/>
+        <w:jc w:val="both"/>
+        <w:rPr>
+          <w:rFonts w:cstheme="minorHAnsi"/>
+          <w:sz w:val="24"/>
+          <w:szCs w:val="24"/>
+        </w:rPr>
+      </w:pPr>
+    </w:p>
+    <w:p>
+      <w:pPr>
+        <w:pStyle w:val="Heading1"/>
+        <w:rPr>
+          <w:lang w:val="en-US"/>
+        </w:rPr>
+      </w:pPr>
+      <w:bookmarkStart w:id="1" w:name="_Toc213064589"/>
+      <w:r>
+        <w:rPr>
+          <w:lang w:val="en-US"/>
+        </w:rPr>
+        <w:t>2</w:t>
+      </w:r>
+      <w:r>
+        <w:rPr>
+          <w:lang w:val="en-US"/>
+        </w:rPr>
+        <w:tab/>
+      </w:r>
+      <w:r>
+        <w:rPr>
+          <w:lang w:val="en-US"/>
+        </w:rPr>
+        <w:t xml:space="preserve">Network </w:t>
+      </w:r>
+      <w:r>
+        <w:t>Diagram</w:t>
+      </w:r>
+      <w:bookmarkEnd w:id="1"/>
+    </w:p>
+    <w:p>
+      <w:pPr>
+        <w:spacing w:line="480" w:lineRule="auto"/>
+        <w:ind w:firstLine="709"/>
+        <w:jc w:val="both"/>
+        <w:rPr>
+          <w:rFonts w:cstheme="minorHAnsi"/>
+          <w:sz w:val="24"/>
+          <w:szCs w:val="24"/>
+          <w:lang w:val="en-US"/>
+        </w:rPr>
+      </w:pPr>
+      <w:r>
+        <w:rPr>
+          <w:rFonts w:cstheme="minorHAnsi"/>
+          <w:sz w:val="24"/>
+          <w:szCs w:val="24"/>
+          <w:lang w:val="en-US"/>
+        </w:rPr>
+        <w:t>One of the crucial components of an organization’s security strategy is often referred to as Identity and Access Management (IAM). IAM</w:t>
+      </w:r>
+      <w:r>
+        <w:rPr>
+          <w:rFonts w:cstheme="minorHAnsi"/>
+          <w:sz w:val="24"/>
+          <w:szCs w:val="24"/>
+          <w:lang w:val="en-US"/>
+        </w:rPr>
+        <w:t xml:space="preserve"> ensures that the right people, machines, and software components access the right digital resources at the right time and for the right reasons.</w:t>
+      </w:r>
+    </w:p>
+    <w:p>
+      <w:pPr>
+        <w:spacing w:line="480" w:lineRule="auto"/>
+        <w:ind w:firstLine="709"/>
+        <w:jc w:val="both"/>
+        <w:rPr>
+          <w:rFonts w:cstheme="minorHAnsi"/>
+          <w:sz w:val="24"/>
+          <w:szCs w:val="24"/>
+          <w:lang w:val="en-US"/>
+        </w:rPr>
+      </w:pPr>
+    </w:p>
+    <w:p>
+      <w:pPr>
+        <w:pStyle w:val="Heading1"/>
+        <w:rPr>
+          <w:lang w:val="en-US"/>
+        </w:rPr>
+      </w:pPr>
+      <w:bookmarkStart w:id="2" w:name="_Toc213064590"/>
+      <w:r>
+        <w:t>3</w:t>
+      </w:r>
+      <w:r>
+        <w:tab/>
+      </w:r>
+      <w:r>
+        <w:t>Wireshark</w:t>
+      </w:r>
+      <w:r>
+        <w:rPr>
+          <w:lang w:val="en-US"/>
+        </w:rPr>
+        <w:t xml:space="preserve"> Setup</w:t>
+      </w:r>
+      <w:bookmarkEnd w:id="2"/>
+    </w:p>
+    <w:p>
+      <w:pPr>
+        <w:rPr>
+          <w:lang w:val="en-US"/>
+        </w:rPr>
+      </w:pPr>
+    </w:p>
+    <w:p>
+      <w:pPr>
+        <w:pStyle w:val="Heading2"/>
+        <w:rPr>
+          <w:lang w:val="en-US"/>
+        </w:rPr>
+      </w:pPr>
+      <w:bookmarkStart w:id="3" w:name="_Toc213064591"/>
+      <w:r>
+        <w:rPr>
+          <w:lang w:val="en-US"/>
+        </w:rPr>
+        <w:t xml:space="preserve">3.1 </w:t>
+      </w:r>
+      <w:r>
+        <w:rPr>
+          <w:lang w:val="en-US"/>
+        </w:rPr>
+        <w:tab/>
+        <w:t>Wireshark in Kali Linux</w:t>
+      </w:r>
+      <w:bookmarkEnd w:id="3"/>
+    </w:p>
+    <w:p>
+      <w:pPr>
+        <w:rPr>
+          <w:lang w:val="en-US"/>
+        </w:rPr>
+      </w:pPr>
+      <w:r>
+        <w:rPr>
+          <w:lang w:val="en-US"/>
+        </w:rPr>
+        <w:t xml:space="preserve">- show how to access </w:t>
+      </w:r>
+      <w:proofErr w:type="spellStart"/>
+      <w:r>
+        <w:rPr>
+          <w:lang w:val="en-US"/>
+        </w:rPr>
+        <w:t>wireshark</w:t>
+      </w:r>
+      <w:proofErr w:type="spellEnd"/>
+      <w:r>
+        <w:rPr>
+          <w:lang w:val="en-US"/>
+        </w:rPr>
+        <w:t xml:space="preserve"> in kali</w:t>
+      </w:r>
+    </w:p>
+    <w:p>
+      <w:pPr>
+        <w:pStyle w:val="Heading2"/>
+        <w:rPr>
+          <w:lang w:val="en-US"/>
+        </w:rPr>
+      </w:pPr>
+      <w:bookmarkStart w:id="4" w:name="_Toc213064592"/>
+      <w:r>
+        <w:rPr>
+          <w:lang w:val="en-US"/>
+        </w:rPr>
+        <w:t>3.2</w:t>
+      </w:r>
+      <w:r>
+        <w:rPr>
+          <w:lang w:val="en-US"/>
+        </w:rPr>
+        <w:tab/>
+        <w:t>Wireshark in Windows (Client20 VM and Client30 VM)</w:t>
+      </w:r>
+      <w:bookmarkEnd w:id="4"/>
+    </w:p>
+    <w:p>
+      <w:pPr>
+        <w:rPr>
+          <w:lang w:val="en-US"/>
+        </w:rPr>
+      </w:pPr>
+      <w:r>
+        <w:rPr>
+          <w:lang w:val="en-US"/>
+        </w:rPr>
+        <w:t xml:space="preserve">-show how to install and access </w:t>
+      </w:r>
+      <w:proofErr w:type="spellStart"/>
+      <w:r>
+        <w:rPr>
+          <w:lang w:val="en-US"/>
+        </w:rPr>
+        <w:t>wireshark</w:t>
+      </w:r>
+      <w:proofErr w:type="spellEnd"/>
+      <w:r>
+        <w:rPr>
+          <w:lang w:val="en-US"/>
+        </w:rPr>
+        <w:t xml:space="preserve"> in windows</w:t>
+      </w:r>
+    </w:p>
+    <w:p>
+      <w:pPr>
+        <w:rPr>
+          <w:lang w:val="en-US"/>
+        </w:rPr>
+      </w:pPr>
+    </w:p>
+    <w:p>
+      <w:pPr>
+        <w:pStyle w:val="Heading1"/>
+        <w:rPr>
+          <w:lang w:val="en-US"/>
+        </w:rPr>
+      </w:pPr>
+      <w:bookmarkStart w:id="5" w:name="_Toc213064593"/>
+      <w:r>
+        <w:rPr>
+          <w:lang w:val="en-US"/>
+        </w:rPr>
+        <w:lastRenderedPageBreak/>
+        <w:t>4</w:t>
+      </w:r>
+      <w:r>
+        <w:rPr>
+          <w:lang w:val="en-US"/>
+        </w:rPr>
+        <w:tab/>
+        <w:t>Other Traffic Analyzer</w:t>
+      </w:r>
+      <w:bookmarkEnd w:id="5"/>
+    </w:p>
+    <w:p>
+      <w:pPr>
+        <w:spacing w:line="480" w:lineRule="auto"/>
+        <w:ind w:firstLine="709"/>
+        <w:jc w:val="both"/>
+        <w:rPr>
+          <w:rFonts w:cstheme="minorHAnsi"/>
+          <w:sz w:val="24"/>
+          <w:szCs w:val="24"/>
+          <w:lang w:val="en-US"/>
+        </w:rPr>
+      </w:pPr>
+    </w:p>
+    <w:p>
+      <w:pPr>
+        <w:spacing w:line="480" w:lineRule="auto"/>
+        <w:ind w:firstLine="709"/>
+        <w:jc w:val="both"/>
+        <w:rPr>
+          <w:rFonts w:cstheme="minorHAnsi"/>
+          <w:sz w:val="24"/>
+          <w:szCs w:val="24"/>
+          <w:lang w:val="en-US"/>
+        </w:rPr>
+      </w:pPr>
+    </w:p>
+    <w:p>
+      <w:pPr>
+        <w:pStyle w:val="Heading1"/>
+        <w:rPr>
+          <w:lang w:val="en-US"/>
+        </w:rPr>
+      </w:pPr>
+      <w:bookmarkStart w:id="6" w:name="_Toc213064594"/>
+      <w:r>
+        <w:rPr>
+          <w:lang w:val="en-US"/>
+        </w:rPr>
+        <w:t>5</w:t>
+      </w:r>
+      <w:r>
+        <w:rPr>
+          <w:lang w:val="en-US"/>
+        </w:rPr>
+        <w:tab/>
+      </w:r>
+      <w:r>
+        <w:rPr>
+          <w:lang w:val="en-US"/>
+        </w:rPr>
+        <w:t xml:space="preserve">TCP three-way </w:t>
+      </w:r>
+      <w:r>
+        <w:t>handshake</w:t>
+      </w:r>
+      <w:bookmarkEnd w:id="6"/>
+    </w:p>
+    <w:p>
+      <w:pPr>
+        <w:rPr>
+          <w:lang w:val="en-US"/>
+        </w:rPr>
+      </w:pPr>
+    </w:p>
+    <w:p>
+      <w:pPr>
+        <w:pStyle w:val="Heading2"/>
         <w:numPr>
-          <w:ilvl w:val="0"/>
+          <w:ilvl w:val="1"/>
           <w:numId w:val="3"/>
         </w:numPr>
         <w:spacing w:line="480" w:lineRule="auto"/>
@@ -1317,72 +2108,116 @@
           <w:color w:val="auto"/>
           <w:sz w:val="24"/>
           <w:szCs w:val="24"/>
-        </w:rPr>
-      </w:pPr>
-      <w:bookmarkStart w:id="0" w:name="_Toc212411325"/>
+          <w:lang w:val="en-US"/>
+        </w:rPr>
+      </w:pPr>
+      <w:bookmarkStart w:id="7" w:name="_Toc213064595"/>
       <w:r>
         <w:rPr>
           <w:rFonts w:asciiTheme="minorHAnsi" w:hAnsiTheme="minorHAnsi" w:cstheme="minorHAnsi"/>
           <w:color w:val="auto"/>
           <w:sz w:val="24"/>
           <w:szCs w:val="24"/>
-        </w:rPr>
-        <w:lastRenderedPageBreak/>
-        <w:t>Introduction</w:t>
-      </w:r>
-      <w:bookmarkEnd w:id="0"/>
+          <w:lang w:val="en-US"/>
+        </w:rPr>
+        <w:t>Test</w:t>
+      </w:r>
+      <w:bookmarkEnd w:id="7"/>
+      <w:r>
+        <w:rPr>
+          <w:rFonts w:asciiTheme="minorHAnsi" w:hAnsiTheme="minorHAnsi" w:cstheme="minorHAnsi"/>
+          <w:color w:val="auto"/>
+          <w:sz w:val="24"/>
+          <w:szCs w:val="24"/>
+          <w:lang w:val="en-US"/>
+        </w:rPr>
+        <w:t xml:space="preserve"> </w:t>
+      </w:r>
+    </w:p>
+    <w:p>
+      <w:pPr>
+        <w:ind w:firstLine="360"/>
+        <w:rPr>
+          <w:lang w:val="en-US"/>
+        </w:rPr>
+      </w:pPr>
+      <w:r>
+        <w:rPr>
+          <w:lang w:val="en-US"/>
+        </w:rPr>
+        <w:t>ffffffffffffffffffffffffffffffffffffffffffffffffffffffffffffffffffffffffffffffffffffffffffffffffffffffffffffffffffffffffffffffffffffffffffffffffffffff</w:t>
+      </w:r>
+    </w:p>
+    <w:p>
+      <w:pPr>
+        <w:pStyle w:val="ListParagraph"/>
+        <w:numPr>
+          <w:ilvl w:val="1"/>
+          <w:numId w:val="3"/>
+        </w:numPr>
+        <w:rPr>
+          <w:lang w:val="en-US"/>
+        </w:rPr>
+      </w:pPr>
     </w:p>
     <w:p>
       <w:pPr>
         <w:spacing w:line="480" w:lineRule="auto"/>
-        <w:ind w:firstLine="720"/>
         <w:jc w:val="both"/>
         <w:rPr>
-          <w:rFonts w:cstheme="minorHAnsi"/>
-          <w:sz w:val="24"/>
-          <w:szCs w:val="24"/>
-        </w:rPr>
-      </w:pPr>
-      <w:bookmarkStart w:id="1" w:name="_Hlk209133446"/>
-      <w:r>
-        <w:rPr>
-          <w:rFonts w:cstheme="minorHAnsi"/>
-          <w:sz w:val="24"/>
-          <w:szCs w:val="24"/>
-        </w:rPr>
-        <w:t xml:space="preserve">In today’s digital age, organizations are exposed to </w:t>
-      </w:r>
-      <w:bookmarkEnd w:id="1"/>
-      <w:r>
-        <w:rPr>
-          <w:rFonts w:cstheme="minorHAnsi"/>
-          <w:sz w:val="24"/>
-          <w:szCs w:val="24"/>
-        </w:rPr>
-        <w:t>an intentional</w:t>
-      </w:r>
-      <w:r>
-        <w:rPr>
-          <w:rFonts w:cstheme="minorHAnsi"/>
-          <w:sz w:val="24"/>
-          <w:szCs w:val="24"/>
-        </w:rPr>
-        <w:t xml:space="preserve"> and</w:t>
-      </w:r>
-      <w:r>
-        <w:rPr>
-          <w:rFonts w:cstheme="minorHAnsi"/>
-          <w:sz w:val="24"/>
-          <w:szCs w:val="24"/>
-        </w:rPr>
-        <w:t xml:space="preserve"> unauthorized actions against a computer system or network to compromise its data or functionality. Such action includes cyberattack, cyber intrusion, security breach, malicious hacking, and unauthorized access. </w:t>
+          <w:sz w:val="24"/>
+          <w:szCs w:val="24"/>
+          <w:lang w:val="en-US"/>
+        </w:rPr>
+      </w:pPr>
+      <w:r>
+        <w:rPr>
+          <w:sz w:val="24"/>
+          <w:szCs w:val="24"/>
+          <w:lang w:val="en-US"/>
+        </w:rPr>
+        <w:t>Authentication provides a way of identifying a user. It can be done through various mechanisms: something you know, something you have, something you are, and multi-factor authentication.</w:t>
       </w:r>
     </w:p>
     <w:p>
       <w:pPr>
         <w:pStyle w:val="Heading1"/>
+        <w:rPr>
+          <w:lang w:val="en-US"/>
+        </w:rPr>
+      </w:pPr>
+      <w:bookmarkStart w:id="8" w:name="_Toc213064596"/>
+      <w:r>
+        <w:rPr>
+          <w:lang w:val="en-US"/>
+        </w:rPr>
+        <w:t>6</w:t>
+      </w:r>
+      <w:r>
+        <w:rPr>
+          <w:lang w:val="en-US"/>
+        </w:rPr>
+        <w:tab/>
+      </w:r>
+      <w:r>
+        <w:rPr>
+          <w:lang w:val="en-US"/>
+        </w:rPr>
+        <w:t>T</w:t>
+      </w:r>
+      <w:r>
+        <w:rPr>
+          <w:lang w:val="en-US"/>
+        </w:rPr>
+        <w:t>CP four-way handshake</w:t>
+      </w:r>
+      <w:bookmarkEnd w:id="8"/>
+    </w:p>
+    <w:p>
+      <w:pPr>
+        <w:pStyle w:val="Heading2"/>
         <w:numPr>
-          <w:ilvl w:val="0"/>
+          <w:ilvl w:val="1"/>
           <w:numId w:val="3"/>
         </w:numPr>
         <w:spacing w:line="480" w:lineRule="auto"/>
@@ -1395,7 +2230,7 @@
           <w:lang w:val="en-US"/>
         </w:rPr>
       </w:pPr>
-      <w:bookmarkStart w:id="2" w:name="_Toc212411326"/>
+      <w:bookmarkStart w:id="9" w:name="_Toc213064597"/>
       <w:r>
         <w:rPr>
           <w:rFonts w:asciiTheme="minorHAnsi" w:hAnsiTheme="minorHAnsi" w:cstheme="minorHAnsi"/>
@@ -1404,90 +2239,47 @@
           <w:szCs w:val="24"/>
           <w:lang w:val="en-US"/>
         </w:rPr>
-        <w:t>Network Diagram</w:t>
-      </w:r>
-      <w:bookmarkEnd w:id="2"/>
-    </w:p>
-    <w:p>
-      <w:pPr>
-        <w:spacing w:line="480" w:lineRule="auto"/>
-        <w:ind w:firstLine="709"/>
-        <w:jc w:val="both"/>
-        <w:rPr>
-          <w:rFonts w:cstheme="minorHAnsi"/>
-          <w:sz w:val="24"/>
-          <w:szCs w:val="24"/>
-          <w:lang w:val="en-US"/>
-        </w:rPr>
-      </w:pPr>
-      <w:r>
-        <w:rPr>
-          <w:rFonts w:cstheme="minorHAnsi"/>
-          <w:sz w:val="24"/>
-          <w:szCs w:val="24"/>
-          <w:lang w:val="en-US"/>
-        </w:rPr>
-        <w:t>One of the crucial components of an organization’s security strategy is often referred to as Identity and Access Management (IAM). IAM</w:t>
-      </w:r>
-      <w:r>
-        <w:rPr>
-          <w:rFonts w:cstheme="minorHAnsi"/>
-          <w:sz w:val="24"/>
-          <w:szCs w:val="24"/>
-          <w:lang w:val="en-US"/>
-        </w:rPr>
-        <w:t xml:space="preserve"> ensures that the right people, machines, and software components access the right digital resources at the right time and for the right reasons.</w:t>
-      </w:r>
-    </w:p>
-    <w:p>
-      <w:pPr>
-        <w:pStyle w:val="Heading1"/>
+        <w:t>Test 1</w:t>
+      </w:r>
+      <w:bookmarkEnd w:id="9"/>
+    </w:p>
+    <w:p>
+      <w:pPr>
+        <w:pStyle w:val="ListParagraph"/>
         <w:numPr>
-          <w:ilvl w:val="0"/>
+          <w:ilvl w:val="1"/>
           <w:numId w:val="3"/>
         </w:numPr>
-        <w:spacing w:line="480" w:lineRule="auto"/>
-        <w:jc w:val="both"/>
-        <w:rPr>
-          <w:rFonts w:asciiTheme="minorHAnsi" w:hAnsiTheme="minorHAnsi" w:cstheme="minorHAnsi"/>
-          <w:color w:val="auto"/>
-          <w:sz w:val="24"/>
-          <w:szCs w:val="24"/>
-          <w:lang w:val="en-US"/>
-        </w:rPr>
-      </w:pPr>
-      <w:bookmarkStart w:id="3" w:name="_Toc212411327"/>
-      <w:r>
-        <w:rPr>
-          <w:rFonts w:asciiTheme="minorHAnsi" w:hAnsiTheme="minorHAnsi" w:cstheme="minorHAnsi"/>
-          <w:color w:val="auto"/>
-          <w:sz w:val="24"/>
-          <w:szCs w:val="24"/>
-          <w:lang w:val="en-US"/>
-        </w:rPr>
-        <w:t xml:space="preserve">TCP </w:t>
-      </w:r>
-      <w:r>
-        <w:rPr>
-          <w:rFonts w:asciiTheme="minorHAnsi" w:hAnsiTheme="minorHAnsi" w:cstheme="minorHAnsi"/>
-          <w:color w:val="auto"/>
-          <w:sz w:val="24"/>
-          <w:szCs w:val="24"/>
-          <w:lang w:val="en-US"/>
-        </w:rPr>
-        <w:t>three</w:t>
-      </w:r>
-      <w:r>
-        <w:rPr>
-          <w:rFonts w:asciiTheme="minorHAnsi" w:hAnsiTheme="minorHAnsi" w:cstheme="minorHAnsi"/>
-          <w:color w:val="auto"/>
-          <w:sz w:val="24"/>
-          <w:szCs w:val="24"/>
-          <w:lang w:val="en-US"/>
-        </w:rPr>
-        <w:t>-way handshake</w:t>
-      </w:r>
-      <w:bookmarkEnd w:id="3"/>
+        <w:rPr>
+          <w:lang w:val="en-US"/>
+        </w:rPr>
+      </w:pPr>
+    </w:p>
+    <w:p>
+      <w:pPr>
+        <w:rPr>
+          <w:lang w:val="en-US"/>
+        </w:rPr>
+      </w:pPr>
+    </w:p>
+    <w:p>
+      <w:pPr>
+        <w:pStyle w:val="Heading1"/>
+        <w:rPr>
+          <w:lang w:val="en-US"/>
+        </w:rPr>
+      </w:pPr>
+      <w:bookmarkStart w:id="10" w:name="_Toc213064598"/>
+      <w:r>
+        <w:t>7</w:t>
+      </w:r>
+      <w:r>
+        <w:tab/>
+      </w:r>
+      <w:r>
+        <w:t>TTL</w:t>
+      </w:r>
+      <w:bookmarkEnd w:id="10"/>
     </w:p>
     <w:p>
       <w:pPr>
@@ -1502,7 +2294,7 @@
           <w:lang w:val="en-US"/>
         </w:rPr>
       </w:pPr>
-      <w:bookmarkStart w:id="4" w:name="_Toc212411328"/>
+      <w:bookmarkStart w:id="11" w:name="_Toc213064599"/>
       <w:r>
         <w:rPr>
           <w:rFonts w:asciiTheme="minorHAnsi" w:hAnsiTheme="minorHAnsi" w:cstheme="minorHAnsi"/>
@@ -1511,7 +2303,7 @@
           <w:szCs w:val="24"/>
           <w:lang w:val="en-US"/>
         </w:rPr>
-        <w:t>3</w:t>
+        <w:t xml:space="preserve">Subtopic </w:t>
       </w:r>
       <w:r>
         <w:rPr>
@@ -1521,38 +2313,9 @@
           <w:szCs w:val="24"/>
           <w:lang w:val="en-US"/>
         </w:rPr>
-        <w:t>.1</w:t>
-      </w:r>
-      <w:bookmarkEnd w:id="4"/>
-    </w:p>
-    <w:p>
-      <w:pPr>
-        <w:spacing w:line="480" w:lineRule="auto"/>
-        <w:jc w:val="both"/>
-        <w:rPr>
-          <w:sz w:val="24"/>
-          <w:szCs w:val="24"/>
-          <w:lang w:val="en-US"/>
-        </w:rPr>
-      </w:pPr>
-      <w:r>
-        <w:rPr>
-          <w:sz w:val="24"/>
-          <w:szCs w:val="24"/>
-          <w:lang w:val="en-US"/>
-        </w:rPr>
-        <w:t>Authentication provides a way of identifying a user. It can be done through various mechanisms: something you know, something you have, something you are, and multi-factor authentication.</w:t>
-      </w:r>
-    </w:p>
-    <w:p>
-      <w:pPr>
-        <w:pStyle w:val="Heading1"/>
-        <w:numPr>
-          <w:ilvl w:val="0"/>
-          <w:numId w:val="3"/>
-        </w:numPr>
-        <w:spacing w:line="480" w:lineRule="auto"/>
-        <w:jc w:val="both"/>
+        <w:t>5</w:t>
+      </w:r>
+      <w:r>
         <w:rPr>
           <w:rFonts w:asciiTheme="minorHAnsi" w:hAnsiTheme="minorHAnsi" w:cstheme="minorHAnsi"/>
           <w:color w:val="auto"/>
@@ -1560,29 +2323,9 @@
           <w:szCs w:val="24"/>
           <w:lang w:val="en-US"/>
         </w:rPr>
-      </w:pPr>
-      <w:bookmarkStart w:id="5" w:name="_Toc212411329"/>
-      <w:r>
-        <w:rPr>
-          <w:rFonts w:asciiTheme="minorHAnsi" w:hAnsiTheme="minorHAnsi" w:cstheme="minorHAnsi"/>
-          <w:color w:val="auto"/>
-          <w:sz w:val="24"/>
-          <w:szCs w:val="24"/>
-          <w:lang w:val="en-US"/>
-        </w:rPr>
-        <w:t>T</w:t>
-      </w:r>
-      <w:r>
-        <w:rPr>
-          <w:rFonts w:asciiTheme="minorHAnsi" w:hAnsiTheme="minorHAnsi" w:cstheme="minorHAnsi"/>
-          <w:color w:val="auto"/>
-          <w:sz w:val="24"/>
-          <w:szCs w:val="24"/>
-          <w:lang w:val="en-US"/>
-        </w:rPr>
-        <w:t>CP four-way handshake</w:t>
-      </w:r>
-      <w:bookmarkEnd w:id="5"/>
+        <w:t>.1</w:t>
+      </w:r>
+      <w:bookmarkEnd w:id="11"/>
     </w:p>
     <w:p>
       <w:pPr>
@@ -1597,7 +2340,7 @@
           <w:lang w:val="en-US"/>
         </w:rPr>
       </w:pPr>
-      <w:bookmarkStart w:id="6" w:name="_Toc212411330"/>
+      <w:bookmarkStart w:id="12" w:name="_Toc213064600"/>
       <w:r>
         <w:rPr>
           <w:rFonts w:asciiTheme="minorHAnsi" w:hAnsiTheme="minorHAnsi" w:cstheme="minorHAnsi"/>
@@ -1606,7 +2349,7 @@
           <w:szCs w:val="24"/>
           <w:lang w:val="en-US"/>
         </w:rPr>
-        <w:t>4</w:t>
+        <w:t xml:space="preserve">Subtopic </w:t>
       </w:r>
       <w:r>
         <w:rPr>
@@ -1616,15 +2359,9 @@
           <w:szCs w:val="24"/>
           <w:lang w:val="en-US"/>
         </w:rPr>
-        <w:t>.1</w:t>
-      </w:r>
-      <w:bookmarkEnd w:id="6"/>
-    </w:p>
-    <w:p>
-      <w:pPr>
-        <w:pStyle w:val="Heading2"/>
-        <w:spacing w:line="480" w:lineRule="auto"/>
-        <w:jc w:val="both"/>
+        <w:t>5</w:t>
+      </w:r>
+      <w:r>
         <w:rPr>
           <w:rFonts w:asciiTheme="minorHAnsi" w:hAnsiTheme="minorHAnsi" w:cstheme="minorHAnsi"/>
           <w:color w:val="auto"/>
@@ -1632,159 +2369,9 @@
           <w:szCs w:val="24"/>
           <w:lang w:val="en-US"/>
         </w:rPr>
-      </w:pPr>
-      <w:bookmarkStart w:id="7" w:name="_Toc212411331"/>
-      <w:r>
-        <w:rPr>
-          <w:rFonts w:asciiTheme="minorHAnsi" w:hAnsiTheme="minorHAnsi" w:cstheme="minorHAnsi"/>
-          <w:color w:val="auto"/>
-          <w:sz w:val="24"/>
-          <w:szCs w:val="24"/>
-          <w:lang w:val="en-US"/>
-        </w:rPr>
-        <w:t>4</w:t>
-      </w:r>
-      <w:r>
-        <w:rPr>
-          <w:rFonts w:asciiTheme="minorHAnsi" w:hAnsiTheme="minorHAnsi" w:cstheme="minorHAnsi"/>
-          <w:color w:val="auto"/>
-          <w:sz w:val="24"/>
-          <w:szCs w:val="24"/>
-          <w:lang w:val="en-US"/>
-        </w:rPr>
         <w:t>.2</w:t>
       </w:r>
-      <w:bookmarkEnd w:id="7"/>
-    </w:p>
-    <w:p>
-      <w:pPr>
-        <w:rPr>
-          <w:lang w:val="en-US"/>
-        </w:rPr>
-      </w:pPr>
-    </w:p>
-    <w:p>
-      <w:pPr>
-        <w:pStyle w:val="Heading1"/>
-        <w:numPr>
-          <w:ilvl w:val="0"/>
-          <w:numId w:val="3"/>
-        </w:numPr>
-        <w:spacing w:line="480" w:lineRule="auto"/>
-        <w:jc w:val="both"/>
-        <w:rPr>
-          <w:rFonts w:asciiTheme="minorHAnsi" w:hAnsiTheme="minorHAnsi" w:cstheme="minorHAnsi"/>
-          <w:color w:val="auto"/>
-          <w:sz w:val="24"/>
-          <w:szCs w:val="24"/>
-          <w:lang w:val="en-US"/>
-        </w:rPr>
-      </w:pPr>
-      <w:bookmarkStart w:id="8" w:name="_Toc212411332"/>
-      <w:r>
-        <w:rPr>
-          <w:rFonts w:asciiTheme="minorHAnsi" w:hAnsiTheme="minorHAnsi" w:cstheme="minorHAnsi"/>
-          <w:color w:val="auto"/>
-          <w:sz w:val="24"/>
-          <w:szCs w:val="24"/>
-          <w:lang w:val="en-US"/>
-        </w:rPr>
-        <w:lastRenderedPageBreak/>
-        <w:t>TTL</w:t>
-      </w:r>
-      <w:bookmarkEnd w:id="8"/>
-    </w:p>
-    <w:p>
-      <w:pPr>
-        <w:pStyle w:val="Heading2"/>
-        <w:spacing w:line="480" w:lineRule="auto"/>
-        <w:jc w:val="both"/>
-        <w:rPr>
-          <w:rFonts w:asciiTheme="minorHAnsi" w:hAnsiTheme="minorHAnsi" w:cstheme="minorHAnsi"/>
-          <w:color w:val="auto"/>
-          <w:sz w:val="24"/>
-          <w:szCs w:val="24"/>
-          <w:lang w:val="en-US"/>
-        </w:rPr>
-      </w:pPr>
-      <w:bookmarkStart w:id="9" w:name="_Toc212411333"/>
-      <w:r>
-        <w:rPr>
-          <w:rFonts w:asciiTheme="minorHAnsi" w:hAnsiTheme="minorHAnsi" w:cstheme="minorHAnsi"/>
-          <w:color w:val="auto"/>
-          <w:sz w:val="24"/>
-          <w:szCs w:val="24"/>
-          <w:lang w:val="en-US"/>
-        </w:rPr>
-        <w:t xml:space="preserve">Subtopic </w:t>
-      </w:r>
-      <w:r>
-        <w:rPr>
-          <w:rFonts w:asciiTheme="minorHAnsi" w:hAnsiTheme="minorHAnsi" w:cstheme="minorHAnsi"/>
-          <w:color w:val="auto"/>
-          <w:sz w:val="24"/>
-          <w:szCs w:val="24"/>
-          <w:lang w:val="en-US"/>
-        </w:rPr>
-        <w:t>5</w:t>
-      </w:r>
-      <w:r>
-        <w:rPr>
-          <w:rFonts w:asciiTheme="minorHAnsi" w:hAnsiTheme="minorHAnsi" w:cstheme="minorHAnsi"/>
-          <w:color w:val="auto"/>
-          <w:sz w:val="24"/>
-          <w:szCs w:val="24"/>
-          <w:lang w:val="en-US"/>
-        </w:rPr>
-        <w:t>.1</w:t>
-      </w:r>
-      <w:bookmarkEnd w:id="9"/>
-    </w:p>
-    <w:p>
-      <w:pPr>
-        <w:pStyle w:val="Heading2"/>
-        <w:spacing w:line="480" w:lineRule="auto"/>
-        <w:jc w:val="both"/>
-        <w:rPr>
-          <w:rFonts w:asciiTheme="minorHAnsi" w:hAnsiTheme="minorHAnsi" w:cstheme="minorHAnsi"/>
-          <w:color w:val="auto"/>
-          <w:sz w:val="24"/>
-          <w:szCs w:val="24"/>
-          <w:lang w:val="en-US"/>
-        </w:rPr>
-      </w:pPr>
-      <w:bookmarkStart w:id="10" w:name="_Toc212411334"/>
-      <w:r>
-        <w:rPr>
-          <w:rFonts w:asciiTheme="minorHAnsi" w:hAnsiTheme="minorHAnsi" w:cstheme="minorHAnsi"/>
-          <w:color w:val="auto"/>
-          <w:sz w:val="24"/>
-          <w:szCs w:val="24"/>
-          <w:lang w:val="en-US"/>
-        </w:rPr>
-        <w:t xml:space="preserve">Subtopic </w:t>
-      </w:r>
-      <w:r>
-        <w:rPr>
-          <w:rFonts w:asciiTheme="minorHAnsi" w:hAnsiTheme="minorHAnsi" w:cstheme="minorHAnsi"/>
-          <w:color w:val="auto"/>
-          <w:sz w:val="24"/>
-          <w:szCs w:val="24"/>
-          <w:lang w:val="en-US"/>
-        </w:rPr>
-        <w:t>5</w:t>
-      </w:r>
-      <w:r>
-        <w:rPr>
-          <w:rFonts w:asciiTheme="minorHAnsi" w:hAnsiTheme="minorHAnsi" w:cstheme="minorHAnsi"/>
-          <w:color w:val="auto"/>
-          <w:sz w:val="24"/>
-          <w:szCs w:val="24"/>
-          <w:lang w:val="en-US"/>
-        </w:rPr>
-        <w:t>.2</w:t>
-      </w:r>
-      <w:bookmarkEnd w:id="10"/>
+      <w:bookmarkEnd w:id="12"/>
     </w:p>
     <w:p>
       <w:pPr>
@@ -1850,7 +2437,7 @@
         </w:sectPr>
       </w:pPr>
     </w:p>
-    <w:bookmarkStart w:id="11" w:name="_Toc212411335" w:displacedByCustomXml="next"/>
+    <w:bookmarkStart w:id="13" w:name="_Toc213064601" w:displacedByCustomXml="next"/>
     <w:sdt>
       <w:sdtPr>
         <w:rPr>
@@ -1873,7 +2460,7 @@
           <w:r>
             <w:t>References</w:t>
           </w:r>
-          <w:bookmarkEnd w:id="11"/>
+          <w:bookmarkEnd w:id="13"/>
         </w:p>
         <w:sdt>
           <w:sdtPr>
@@ -2182,9 +2769,9 @@
   </w:abstractNum>
   <w:abstractNum w:abstractNumId="1" w15:restartNumberingAfterBreak="0">
     <w:nsid w:val="3B137E01"/>
-    <w:multiLevelType w:val="hybridMultilevel"/>
-    <w:tmpl w:val="F04636A4"/>
-    <w:lvl w:ilvl="0" w:tplc="1009000F">
+    <w:multiLevelType w:val="multilevel"/>
+    <w:tmpl w:val="BA2A8D60"/>
+    <w:lvl w:ilvl="0">
       <w:start w:val="1"/>
       <w:numFmt w:val="decimal"/>
       <w:lvlText w:val="%1."/>
@@ -2196,77 +2783,109 @@
         <w:rFonts w:hint="default"/>
       </w:rPr>
     </w:lvl>
-    <w:lvl w:ilvl="1" w:tplc="10090019" w:tentative="1">
-      <w:start w:val="1"/>
-      <w:numFmt w:val="lowerLetter"/>
-      <w:lvlText w:val="%2."/>
-      <w:lvlJc w:val="left"/>
-      <w:pPr>
-        <w:ind w:left="1440" w:hanging="360"/>
-      </w:pPr>
-    </w:lvl>
-    <w:lvl w:ilvl="2" w:tplc="1009001B" w:tentative="1">
-      <w:start w:val="1"/>
-      <w:numFmt w:val="lowerRoman"/>
-      <w:lvlText w:val="%3."/>
-      <w:lvlJc w:val="right"/>
-      <w:pPr>
-        <w:ind w:left="2160" w:hanging="180"/>
-      </w:pPr>
-    </w:lvl>
-    <w:lvl w:ilvl="3" w:tplc="1009000F" w:tentative="1">
+    <w:lvl w:ilvl="1">
       <w:start w:val="1"/>
       <w:numFmt w:val="decimal"/>
-      <w:lvlText w:val="%4."/>
+      <w:isLgl/>
+      <w:lvlText w:val="%1.%2"/>
       <w:lvlJc w:val="left"/>
       <w:pPr>
-        <w:ind w:left="2880" w:hanging="360"/>
-      </w:pPr>
+        <w:ind w:left="1080" w:hanging="720"/>
+      </w:pPr>
+      <w:rPr>
+        <w:rFonts w:hint="default"/>
+      </w:rPr>
     </w:lvl>
-    <w:lvl w:ilvl="4" w:tplc="10090019" w:tentative="1">
-      <w:start w:val="1"/>
-      <w:numFmt w:val="lowerLetter"/>
-      <w:lvlText w:val="%5."/>
-      <w:lvlJc w:val="left"/>
-      <w:pPr>
-        <w:ind w:left="3600" w:hanging="360"/>
-      </w:pPr>
-    </w:lvl>
-    <w:lvl w:ilvl="5" w:tplc="1009001B" w:tentative="1">
-      <w:start w:val="1"/>
-      <w:numFmt w:val="lowerRoman"/>
-      <w:lvlText w:val="%6."/>
-      <w:lvlJc w:val="right"/>
-      <w:pPr>
-        <w:ind w:left="4320" w:hanging="180"/>
-      </w:pPr>
-    </w:lvl>
-    <w:lvl w:ilvl="6" w:tplc="1009000F" w:tentative="1">
+    <w:lvl w:ilvl="2">
       <w:start w:val="1"/>
       <w:numFmt w:val="decimal"/>
-      <w:lvlText w:val="%7."/>
+      <w:isLgl/>
+      <w:lvlText w:val="%1.%2.%3"/>
       <w:lvlJc w:val="left"/>
       <w:pPr>
-        <w:ind w:left="5040" w:hanging="360"/>
-      </w:pPr>
+        <w:ind w:left="1080" w:hanging="720"/>
+      </w:pPr>
+      <w:rPr>
+        <w:rFonts w:hint="default"/>
+      </w:rPr>
     </w:lvl>
-    <w:lvl w:ilvl="7" w:tplc="10090019" w:tentative="1">
+    <w:lvl w:ilvl="3">
       <w:start w:val="1"/>
-      <w:numFmt w:val="lowerLetter"/>
-      <w:lvlText w:val="%8."/>
+      <w:numFmt w:val="decimal"/>
+      <w:isLgl/>
+      <w:lvlText w:val="%1.%2.%3.%4"/>
       <w:lvlJc w:val="left"/>
       <w:pPr>
-        <w:ind w:left="5760" w:hanging="360"/>
-      </w:pPr>
+        <w:ind w:left="1080" w:hanging="720"/>
+      </w:pPr>
+      <w:rPr>
+        <w:rFonts w:hint="default"/>
+      </w:rPr>
     </w:lvl>
-    <w:lvl w:ilvl="8" w:tplc="1009001B" w:tentative="1">
+    <w:lvl w:ilvl="4">
       <w:start w:val="1"/>
-      <w:numFmt w:val="lowerRoman"/>
-      <w:lvlText w:val="%9."/>
-      <w:lvlJc w:val="right"/>
-      <w:pPr>
-        <w:ind w:left="6480" w:hanging="180"/>
-      </w:pPr>
+      <w:numFmt w:val="decimal"/>
+      <w:isLgl/>
+      <w:lvlText w:val="%1.%2.%3.%4.%5"/>
+      <w:lvlJc w:val="left"/>
+      <w:pPr>
+        <w:ind w:left="1440" w:hanging="1080"/>
+      </w:pPr>
+      <w:rPr>
+        <w:rFonts w:hint="default"/>
+      </w:rPr>
+    </w:lvl>
+    <w:lvl w:ilvl="5">
+      <w:start w:val="1"/>
+      <w:numFmt w:val="decimal"/>
+      <w:isLgl/>
+      <w:lvlText w:val="%1.%2.%3.%4.%5.%6"/>
+      <w:lvlJc w:val="left"/>
+      <w:pPr>
+        <w:ind w:left="1440" w:hanging="1080"/>
+      </w:pPr>
+      <w:rPr>
+        <w:rFonts w:hint="default"/>
+      </w:rPr>
+    </w:lvl>
+    <w:lvl w:ilvl="6">
+      <w:start w:val="1"/>
+      <w:numFmt w:val="decimal"/>
+      <w:isLgl/>
+      <w:lvlText w:val="%1.%2.%3.%4.%5.%6.%7"/>
+      <w:lvlJc w:val="left"/>
+      <w:pPr>
+        <w:ind w:left="1800" w:hanging="1440"/>
+      </w:pPr>
+      <w:rPr>
+        <w:rFonts w:hint="default"/>
+      </w:rPr>
+    </w:lvl>
+    <w:lvl w:ilvl="7">
+      <w:start w:val="1"/>
+      <w:numFmt w:val="decimal"/>
+      <w:isLgl/>
+      <w:lvlText w:val="%1.%2.%3.%4.%5.%6.%7.%8"/>
+      <w:lvlJc w:val="left"/>
+      <w:pPr>
+        <w:ind w:left="1800" w:hanging="1440"/>
+      </w:pPr>
+      <w:rPr>
+        <w:rFonts w:hint="default"/>
+      </w:rPr>
+    </w:lvl>
+    <w:lvl w:ilvl="8">
+      <w:start w:val="1"/>
+      <w:numFmt w:val="decimal"/>
+      <w:isLgl/>
+      <w:lvlText w:val="%1.%2.%3.%4.%5.%6.%7.%8.%9"/>
+      <w:lvlJc w:val="left"/>
+      <w:pPr>
+        <w:ind w:left="1800" w:hanging="1440"/>
+      </w:pPr>
+      <w:rPr>
+        <w:rFonts w:hint="default"/>
+      </w:rPr>
     </w:lvl>
   </w:abstractNum>
   <w:abstractNum w:abstractNumId="2" w15:restartNumberingAfterBreak="0">
@@ -2843,7 +3462,6 @@
     <w:next w:val="Normal"/>
     <w:link w:val="Heading3Char"/>
     <w:uiPriority w:val="9"/>
-    <w:semiHidden/>
     <w:unhideWhenUsed/>
     <w:qFormat/>
     <w:rsid w:val="00931E95"/>
@@ -3050,7 +3668,6 @@
     <w:basedOn w:val="DefaultParagraphFont"/>
     <w:link w:val="Heading3"/>
     <w:uiPriority w:val="9"/>
-    <w:semiHidden/>
     <w:rsid w:val="00931E95"/>
     <w:rPr>
       <w:rFonts w:eastAsiaTheme="majorEastAsia" w:cstheme="majorBidi"/>

</xml_diff>

<commit_message>
3010 Traffic Capture INPROG
</commit_message>
<xml_diff>
--- a/Fall 2025/CYBR3010 Cybersecurity Foundations/Assignments/4. Traffic Capture Lab/Traffic Capture Lab - Arr Domingo.docx
+++ b/Fall 2025/CYBR3010 Cybersecurity Foundations/Assignments/4. Traffic Capture Lab/Traffic Capture Lab - Arr Domingo.docx
@@ -184,48 +184,6 @@
     <w:p>
       <w:pPr>
         <w:spacing w:line="480" w:lineRule="auto"/>
-        <w:rPr>
-          <w:rFonts w:cstheme="minorHAnsi"/>
-          <w:sz w:val="24"/>
-          <w:szCs w:val="24"/>
-        </w:rPr>
-      </w:pPr>
-    </w:p>
-    <w:p>
-      <w:pPr>
-        <w:spacing w:line="480" w:lineRule="auto"/>
-        <w:jc w:val="center"/>
-        <w:rPr>
-          <w:rFonts w:cstheme="minorHAnsi"/>
-          <w:sz w:val="24"/>
-          <w:szCs w:val="24"/>
-        </w:rPr>
-      </w:pPr>
-    </w:p>
-    <w:p>
-      <w:pPr>
-        <w:spacing w:line="480" w:lineRule="auto"/>
-        <w:jc w:val="center"/>
-        <w:rPr>
-          <w:rFonts w:cstheme="minorHAnsi"/>
-          <w:sz w:val="24"/>
-          <w:szCs w:val="24"/>
-        </w:rPr>
-      </w:pPr>
-    </w:p>
-    <w:p>
-      <w:pPr>
-        <w:spacing w:line="480" w:lineRule="auto"/>
-        <w:rPr>
-          <w:rFonts w:cstheme="minorHAnsi"/>
-          <w:sz w:val="24"/>
-          <w:szCs w:val="24"/>
-        </w:rPr>
-      </w:pPr>
-    </w:p>
-    <w:p>
-      <w:pPr>
-        <w:spacing w:line="480" w:lineRule="auto"/>
         <w:jc w:val="center"/>
         <w:rPr>
           <w:rFonts w:cstheme="minorHAnsi"/>
@@ -239,26 +197,67 @@
           <w:sz w:val="28"/>
           <w:szCs w:val="28"/>
         </w:rPr>
-        <w:t xml:space="preserve">Instructor: </w:t>
-      </w:r>
-      <w:r>
+        <w:t>November 2025</w:t>
+      </w:r>
+    </w:p>
+    <w:p>
+      <w:pPr>
+        <w:spacing w:line="480" w:lineRule="auto"/>
+        <w:jc w:val="center"/>
+        <w:rPr>
+          <w:rFonts w:cstheme="minorHAnsi"/>
+          <w:sz w:val="24"/>
+          <w:szCs w:val="24"/>
+        </w:rPr>
+      </w:pPr>
+    </w:p>
+    <w:p>
+      <w:pPr>
+        <w:spacing w:line="480" w:lineRule="auto"/>
+        <w:jc w:val="center"/>
+        <w:rPr>
+          <w:rFonts w:cstheme="minorHAnsi"/>
+          <w:sz w:val="24"/>
+          <w:szCs w:val="24"/>
+        </w:rPr>
+      </w:pPr>
+    </w:p>
+    <w:p>
+      <w:pPr>
+        <w:spacing w:line="480" w:lineRule="auto"/>
+        <w:rPr>
+          <w:rFonts w:cstheme="minorHAnsi"/>
+          <w:sz w:val="24"/>
+          <w:szCs w:val="24"/>
+        </w:rPr>
+      </w:pPr>
+    </w:p>
+    <w:p>
+      <w:pPr>
+        <w:spacing w:line="480" w:lineRule="auto"/>
+        <w:jc w:val="center"/>
         <w:rPr>
           <w:rFonts w:cstheme="minorHAnsi"/>
           <w:sz w:val="28"/>
           <w:szCs w:val="28"/>
         </w:rPr>
-        <w:t>Sam El-</w:t>
-      </w:r>
-      <w:proofErr w:type="spellStart"/>
+      </w:pPr>
       <w:r>
         <w:rPr>
           <w:rFonts w:cstheme="minorHAnsi"/>
           <w:sz w:val="28"/>
           <w:szCs w:val="28"/>
         </w:rPr>
-        <w:t>Awour</w:t>
-      </w:r>
-      <w:proofErr w:type="spellEnd"/>
+        <w:t xml:space="preserve">Instructor: </w:t>
+      </w:r>
+      <w:r>
+        <w:rPr>
+          <w:rFonts w:cstheme="minorHAnsi"/>
+          <w:sz w:val="28"/>
+          <w:szCs w:val="28"/>
+        </w:rPr>
+        <w:t>Sam El-Awour</w:t>
+      </w:r>
     </w:p>
     <w:sdt>
       <w:sdtPr>
@@ -346,7 +345,7 @@
             </w:rPr>
             <w:fldChar w:fldCharType="separate"/>
           </w:r>
-          <w:hyperlink w:anchor="_Toc213443508" w:history="1">
+          <w:hyperlink w:anchor="_Toc213706054" w:history="1">
             <w:r>
               <w:rPr>
                 <w:rStyle w:val="Hyperlink"/>
@@ -392,7 +391,7 @@
                 <w:noProof/>
                 <w:webHidden/>
               </w:rPr>
-              <w:instrText xml:space="preserve"> PAGEREF _Toc213443508 \h </w:instrText>
+              <w:instrText xml:space="preserve"> PAGEREF _Toc213706054 \h </w:instrText>
             </w:r>
             <w:r>
               <w:rPr>
@@ -440,7 +439,7 @@
               <w14:ligatures w14:val="standardContextual"/>
             </w:rPr>
           </w:pPr>
-          <w:hyperlink w:anchor="_Toc213443509" w:history="1">
+          <w:hyperlink w:anchor="_Toc213706055" w:history="1">
             <w:r>
               <w:rPr>
                 <w:rStyle w:val="Hyperlink"/>
@@ -495,7 +494,7 @@
                 <w:noProof/>
                 <w:webHidden/>
               </w:rPr>
-              <w:instrText xml:space="preserve"> PAGEREF _Toc213443509 \h </w:instrText>
+              <w:instrText xml:space="preserve"> PAGEREF _Toc213706055 \h </w:instrText>
             </w:r>
             <w:r>
               <w:rPr>
@@ -543,7 +542,7 @@
               <w14:ligatures w14:val="standardContextual"/>
             </w:rPr>
           </w:pPr>
-          <w:hyperlink w:anchor="_Toc213443510" w:history="1">
+          <w:hyperlink w:anchor="_Toc213706056" w:history="1">
             <w:r>
               <w:rPr>
                 <w:rStyle w:val="Hyperlink"/>
@@ -597,7 +596,7 @@
                 <w:noProof/>
                 <w:webHidden/>
               </w:rPr>
-              <w:instrText xml:space="preserve"> PAGEREF _Toc213443510 \h </w:instrText>
+              <w:instrText xml:space="preserve"> PAGEREF _Toc213706056 \h </w:instrText>
             </w:r>
             <w:r>
               <w:rPr>
@@ -645,7 +644,7 @@
               <w14:ligatures w14:val="standardContextual"/>
             </w:rPr>
           </w:pPr>
-          <w:hyperlink w:anchor="_Toc213443511" w:history="1">
+          <w:hyperlink w:anchor="_Toc213706057" w:history="1">
             <w:r>
               <w:rPr>
                 <w:rStyle w:val="Hyperlink"/>
@@ -693,7 +692,7 @@
                 <w:noProof/>
                 <w:webHidden/>
               </w:rPr>
-              <w:instrText xml:space="preserve"> PAGEREF _Toc213443511 \h </w:instrText>
+              <w:instrText xml:space="preserve"> PAGEREF _Toc213706057 \h </w:instrText>
             </w:r>
             <w:r>
               <w:rPr>
@@ -741,7 +740,7 @@
               <w14:ligatures w14:val="standardContextual"/>
             </w:rPr>
           </w:pPr>
-          <w:hyperlink w:anchor="_Toc213443512" w:history="1">
+          <w:hyperlink w:anchor="_Toc213706058" w:history="1">
             <w:r>
               <w:rPr>
                 <w:rStyle w:val="Hyperlink"/>
@@ -789,7 +788,7 @@
                 <w:noProof/>
                 <w:webHidden/>
               </w:rPr>
-              <w:instrText xml:space="preserve"> PAGEREF _Toc213443512 \h </w:instrText>
+              <w:instrText xml:space="preserve"> PAGEREF _Toc213706058 \h </w:instrText>
             </w:r>
             <w:r>
               <w:rPr>
@@ -837,7 +836,7 @@
               <w14:ligatures w14:val="standardContextual"/>
             </w:rPr>
           </w:pPr>
-          <w:hyperlink w:anchor="_Toc213443513" w:history="1">
+          <w:hyperlink w:anchor="_Toc213706059" w:history="1">
             <w:r>
               <w:rPr>
                 <w:rStyle w:val="Hyperlink"/>
@@ -885,7 +884,7 @@
                 <w:noProof/>
                 <w:webHidden/>
               </w:rPr>
-              <w:instrText xml:space="preserve"> PAGEREF _Toc213443513 \h </w:instrText>
+              <w:instrText xml:space="preserve"> PAGEREF _Toc213706059 \h </w:instrText>
             </w:r>
             <w:r>
               <w:rPr>
@@ -933,7 +932,7 @@
               <w14:ligatures w14:val="standardContextual"/>
             </w:rPr>
           </w:pPr>
-          <w:hyperlink w:anchor="_Toc213443514" w:history="1">
+          <w:hyperlink w:anchor="_Toc213706060" w:history="1">
             <w:r>
               <w:rPr>
                 <w:rStyle w:val="Hyperlink"/>
@@ -981,7 +980,7 @@
                 <w:noProof/>
                 <w:webHidden/>
               </w:rPr>
-              <w:instrText xml:space="preserve"> PAGEREF _Toc213443514 \h </w:instrText>
+              <w:instrText xml:space="preserve"> PAGEREF _Toc213706060 \h </w:instrText>
             </w:r>
             <w:r>
               <w:rPr>
@@ -1029,7 +1028,7 @@
               <w14:ligatures w14:val="standardContextual"/>
             </w:rPr>
           </w:pPr>
-          <w:hyperlink w:anchor="_Toc213443515" w:history="1">
+          <w:hyperlink w:anchor="_Toc213706061" w:history="1">
             <w:r>
               <w:rPr>
                 <w:rStyle w:val="Hyperlink"/>
@@ -1077,7 +1076,7 @@
                 <w:noProof/>
                 <w:webHidden/>
               </w:rPr>
-              <w:instrText xml:space="preserve"> PAGEREF _Toc213443515 \h </w:instrText>
+              <w:instrText xml:space="preserve"> PAGEREF _Toc213706061 \h </w:instrText>
             </w:r>
             <w:r>
               <w:rPr>
@@ -1125,7 +1124,7 @@
               <w14:ligatures w14:val="standardContextual"/>
             </w:rPr>
           </w:pPr>
-          <w:hyperlink w:anchor="_Toc213443516" w:history="1">
+          <w:hyperlink w:anchor="_Toc213706062" w:history="1">
             <w:r>
               <w:rPr>
                 <w:rStyle w:val="Hyperlink"/>
@@ -1171,7 +1170,7 @@
                 <w:noProof/>
                 <w:webHidden/>
               </w:rPr>
-              <w:instrText xml:space="preserve"> PAGEREF _Toc213443516 \h </w:instrText>
+              <w:instrText xml:space="preserve"> PAGEREF _Toc213706062 \h </w:instrText>
             </w:r>
             <w:r>
               <w:rPr>
@@ -1219,7 +1218,7 @@
               <w14:ligatures w14:val="standardContextual"/>
             </w:rPr>
           </w:pPr>
-          <w:hyperlink w:anchor="_Toc213443517" w:history="1">
+          <w:hyperlink w:anchor="_Toc213706063" w:history="1">
             <w:r>
               <w:rPr>
                 <w:rStyle w:val="Hyperlink"/>
@@ -1265,7 +1264,7 @@
                 <w:noProof/>
                 <w:webHidden/>
               </w:rPr>
-              <w:instrText xml:space="preserve"> PAGEREF _Toc213443517 \h </w:instrText>
+              <w:instrText xml:space="preserve"> PAGEREF _Toc213706063 \h </w:instrText>
             </w:r>
             <w:r>
               <w:rPr>
@@ -1313,7 +1312,7 @@
               <w14:ligatures w14:val="standardContextual"/>
             </w:rPr>
           </w:pPr>
-          <w:hyperlink w:anchor="_Toc213443518" w:history="1">
+          <w:hyperlink w:anchor="_Toc213706064" w:history="1">
             <w:r>
               <w:rPr>
                 <w:rStyle w:val="Hyperlink"/>
@@ -1359,7 +1358,7 @@
                 <w:noProof/>
                 <w:webHidden/>
               </w:rPr>
-              <w:instrText xml:space="preserve"> PAGEREF _Toc213443518 \h </w:instrText>
+              <w:instrText xml:space="preserve"> PAGEREF _Toc213706064 \h </w:instrText>
             </w:r>
             <w:r>
               <w:rPr>
@@ -1407,7 +1406,7 @@
               <w14:ligatures w14:val="standardContextual"/>
             </w:rPr>
           </w:pPr>
-          <w:hyperlink w:anchor="_Toc213443519" w:history="1">
+          <w:hyperlink w:anchor="_Toc213706065" w:history="1">
             <w:r>
               <w:rPr>
                 <w:rStyle w:val="Hyperlink"/>
@@ -1434,14 +1433,7 @@
                 <w:noProof/>
                 <w:lang w:val="en-US"/>
               </w:rPr>
-              <w:t xml:space="preserve">TCP three-way </w:t>
-            </w:r>
-            <w:r>
-              <w:rPr>
-                <w:rStyle w:val="Hyperlink"/>
-                <w:noProof/>
-              </w:rPr>
-              <w:t>handshake</w:t>
+              <w:t>Packet Analysis</w:t>
             </w:r>
             <w:r>
               <w:rPr>
@@ -1462,7 +1454,7 @@
                 <w:noProof/>
                 <w:webHidden/>
               </w:rPr>
-              <w:instrText xml:space="preserve"> PAGEREF _Toc213443519 \h </w:instrText>
+              <w:instrText xml:space="preserve"> PAGEREF _Toc213706065 \h </w:instrText>
             </w:r>
             <w:r>
               <w:rPr>
@@ -1510,15 +1502,14 @@
               <w14:ligatures w14:val="standardContextual"/>
             </w:rPr>
           </w:pPr>
-          <w:hyperlink w:anchor="_Toc213443520" w:history="1">
+          <w:hyperlink w:anchor="_Toc213706066" w:history="1">
             <w:r>
               <w:rPr>
                 <w:rStyle w:val="Hyperlink"/>
-                <w:rFonts w:cstheme="minorHAnsi"/>
                 <w:noProof/>
                 <w:lang w:val="en-US"/>
               </w:rPr>
-              <w:t>1.1</w:t>
+              <w:t>5.1</w:t>
             </w:r>
             <w:r>
               <w:rPr>
@@ -1535,11 +1526,10 @@
             <w:r>
               <w:rPr>
                 <w:rStyle w:val="Hyperlink"/>
-                <w:rFonts w:cstheme="minorHAnsi"/>
                 <w:noProof/>
                 <w:lang w:val="en-US"/>
               </w:rPr>
-              <w:t>Test</w:t>
+              <w:t>TCP three-way handshake</w:t>
             </w:r>
             <w:r>
               <w:rPr>
@@ -1560,103 +1550,7 @@
                 <w:noProof/>
                 <w:webHidden/>
               </w:rPr>
-              <w:instrText xml:space="preserve"> PAGEREF _Toc213443520 \h </w:instrText>
-            </w:r>
-            <w:r>
-              <w:rPr>
-                <w:noProof/>
-                <w:webHidden/>
-              </w:rPr>
-            </w:r>
-            <w:r>
-              <w:rPr>
-                <w:noProof/>
-                <w:webHidden/>
-              </w:rPr>
-              <w:fldChar w:fldCharType="separate"/>
-            </w:r>
-            <w:r>
-              <w:rPr>
-                <w:noProof/>
-                <w:webHidden/>
-              </w:rPr>
-              <w:t>13</w:t>
-            </w:r>
-            <w:r>
-              <w:rPr>
-                <w:noProof/>
-                <w:webHidden/>
-              </w:rPr>
-              <w:fldChar w:fldCharType="end"/>
-            </w:r>
-          </w:hyperlink>
-        </w:p>
-        <w:p>
-          <w:pPr>
-            <w:pStyle w:val="TOC1"/>
-            <w:tabs>
-              <w:tab w:val="left" w:pos="440"/>
-              <w:tab w:val="right" w:leader="dot" w:pos="9350"/>
-            </w:tabs>
-            <w:rPr>
-              <w:rFonts w:eastAsiaTheme="minorEastAsia"/>
-              <w:noProof/>
-              <w:kern w:val="2"/>
-              <w:sz w:val="24"/>
-              <w:szCs w:val="24"/>
-              <w:lang w:eastAsia="en-CA"/>
-              <w14:ligatures w14:val="standardContextual"/>
-            </w:rPr>
-          </w:pPr>
-          <w:hyperlink w:anchor="_Toc213443521" w:history="1">
-            <w:r>
-              <w:rPr>
-                <w:rStyle w:val="Hyperlink"/>
-                <w:noProof/>
-                <w:lang w:val="en-US"/>
-              </w:rPr>
-              <w:t>6</w:t>
-            </w:r>
-            <w:r>
-              <w:rPr>
-                <w:rFonts w:eastAsiaTheme="minorEastAsia"/>
-                <w:noProof/>
-                <w:kern w:val="2"/>
-                <w:sz w:val="24"/>
-                <w:szCs w:val="24"/>
-                <w:lang w:eastAsia="en-CA"/>
-                <w14:ligatures w14:val="standardContextual"/>
-              </w:rPr>
-              <w:tab/>
-            </w:r>
-            <w:r>
-              <w:rPr>
-                <w:rStyle w:val="Hyperlink"/>
-                <w:noProof/>
-                <w:lang w:val="en-US"/>
-              </w:rPr>
-              <w:t>TCP four-way handshake</w:t>
-            </w:r>
-            <w:r>
-              <w:rPr>
-                <w:noProof/>
-                <w:webHidden/>
-              </w:rPr>
-              <w:tab/>
-            </w:r>
-            <w:r>
-              <w:rPr>
-                <w:noProof/>
-                <w:webHidden/>
-              </w:rPr>
-              <w:fldChar w:fldCharType="begin"/>
-            </w:r>
-            <w:r>
-              <w:rPr>
-                <w:noProof/>
-                <w:webHidden/>
-              </w:rPr>
-              <w:instrText xml:space="preserve"> PAGEREF _Toc213443521 \h </w:instrText>
+              <w:instrText xml:space="preserve"> PAGEREF _Toc213706066 \h </w:instrText>
             </w:r>
             <w:r>
               <w:rPr>
@@ -1704,15 +1598,14 @@
               <w14:ligatures w14:val="standardContextual"/>
             </w:rPr>
           </w:pPr>
-          <w:hyperlink w:anchor="_Toc213443522" w:history="1">
+          <w:hyperlink w:anchor="_Toc213706067" w:history="1">
             <w:r>
               <w:rPr>
                 <w:rStyle w:val="Hyperlink"/>
-                <w:rFonts w:cstheme="minorHAnsi"/>
                 <w:noProof/>
                 <w:lang w:val="en-US"/>
               </w:rPr>
-              <w:t>1.3</w:t>
+              <w:t>5.2</w:t>
             </w:r>
             <w:r>
               <w:rPr>
@@ -1729,11 +1622,10 @@
             <w:r>
               <w:rPr>
                 <w:rStyle w:val="Hyperlink"/>
-                <w:rFonts w:cstheme="minorHAnsi"/>
                 <w:noProof/>
                 <w:lang w:val="en-US"/>
               </w:rPr>
-              <w:t>Test 1</w:t>
+              <w:t>TCP four-way teardown</w:t>
             </w:r>
             <w:r>
               <w:rPr>
@@ -1754,7 +1646,7 @@
                 <w:noProof/>
                 <w:webHidden/>
               </w:rPr>
-              <w:instrText xml:space="preserve"> PAGEREF _Toc213443522 \h </w:instrText>
+              <w:instrText xml:space="preserve"> PAGEREF _Toc213706067 \h </w:instrText>
             </w:r>
             <w:r>
               <w:rPr>
@@ -1787,9 +1679,9 @@
         </w:p>
         <w:p>
           <w:pPr>
-            <w:pStyle w:val="TOC1"/>
+            <w:pStyle w:val="TOC2"/>
             <w:tabs>
-              <w:tab w:val="left" w:pos="440"/>
+              <w:tab w:val="left" w:pos="960"/>
               <w:tab w:val="right" w:leader="dot" w:pos="9350"/>
             </w:tabs>
             <w:rPr>
@@ -1802,13 +1694,14 @@
               <w14:ligatures w14:val="standardContextual"/>
             </w:rPr>
           </w:pPr>
-          <w:hyperlink w:anchor="_Toc213443523" w:history="1">
+          <w:hyperlink w:anchor="_Toc213706068" w:history="1">
             <w:r>
               <w:rPr>
                 <w:rStyle w:val="Hyperlink"/>
                 <w:noProof/>
-              </w:rPr>
-              <w:t>7</w:t>
+                <w:lang w:val="en-US"/>
+              </w:rPr>
+              <w:t>5.3</w:t>
             </w:r>
             <w:r>
               <w:rPr>
@@ -1826,6 +1719,7 @@
               <w:rPr>
                 <w:rStyle w:val="Hyperlink"/>
                 <w:noProof/>
+                <w:lang w:val="en-US"/>
               </w:rPr>
               <w:t>TTL</w:t>
             </w:r>
@@ -1848,159 +1742,7 @@
                 <w:noProof/>
                 <w:webHidden/>
               </w:rPr>
-              <w:instrText xml:space="preserve"> PAGEREF _Toc213443523 \h </w:instrText>
-            </w:r>
-            <w:r>
-              <w:rPr>
-                <w:noProof/>
-                <w:webHidden/>
-              </w:rPr>
-            </w:r>
-            <w:r>
-              <w:rPr>
-                <w:noProof/>
-                <w:webHidden/>
-              </w:rPr>
-              <w:fldChar w:fldCharType="separate"/>
-            </w:r>
-            <w:r>
-              <w:rPr>
-                <w:noProof/>
-                <w:webHidden/>
-              </w:rPr>
-              <w:t>14</w:t>
-            </w:r>
-            <w:r>
-              <w:rPr>
-                <w:noProof/>
-                <w:webHidden/>
-              </w:rPr>
-              <w:fldChar w:fldCharType="end"/>
-            </w:r>
-          </w:hyperlink>
-        </w:p>
-        <w:p>
-          <w:pPr>
-            <w:pStyle w:val="TOC2"/>
-            <w:tabs>
-              <w:tab w:val="right" w:leader="dot" w:pos="9350"/>
-            </w:tabs>
-            <w:rPr>
-              <w:rFonts w:eastAsiaTheme="minorEastAsia"/>
-              <w:noProof/>
-              <w:kern w:val="2"/>
-              <w:sz w:val="24"/>
-              <w:szCs w:val="24"/>
-              <w:lang w:eastAsia="en-CA"/>
-              <w14:ligatures w14:val="standardContextual"/>
-            </w:rPr>
-          </w:pPr>
-          <w:hyperlink w:anchor="_Toc213443524" w:history="1">
-            <w:r>
-              <w:rPr>
-                <w:rStyle w:val="Hyperlink"/>
-                <w:rFonts w:cstheme="minorHAnsi"/>
-                <w:noProof/>
-                <w:lang w:val="en-US"/>
-              </w:rPr>
-              <w:t>Subtopic 5.1</w:t>
-            </w:r>
-            <w:r>
-              <w:rPr>
-                <w:noProof/>
-                <w:webHidden/>
-              </w:rPr>
-              <w:tab/>
-            </w:r>
-            <w:r>
-              <w:rPr>
-                <w:noProof/>
-                <w:webHidden/>
-              </w:rPr>
-              <w:fldChar w:fldCharType="begin"/>
-            </w:r>
-            <w:r>
-              <w:rPr>
-                <w:noProof/>
-                <w:webHidden/>
-              </w:rPr>
-              <w:instrText xml:space="preserve"> PAGEREF _Toc213443524 \h </w:instrText>
-            </w:r>
-            <w:r>
-              <w:rPr>
-                <w:noProof/>
-                <w:webHidden/>
-              </w:rPr>
-            </w:r>
-            <w:r>
-              <w:rPr>
-                <w:noProof/>
-                <w:webHidden/>
-              </w:rPr>
-              <w:fldChar w:fldCharType="separate"/>
-            </w:r>
-            <w:r>
-              <w:rPr>
-                <w:noProof/>
-                <w:webHidden/>
-              </w:rPr>
-              <w:t>14</w:t>
-            </w:r>
-            <w:r>
-              <w:rPr>
-                <w:noProof/>
-                <w:webHidden/>
-              </w:rPr>
-              <w:fldChar w:fldCharType="end"/>
-            </w:r>
-          </w:hyperlink>
-        </w:p>
-        <w:p>
-          <w:pPr>
-            <w:pStyle w:val="TOC2"/>
-            <w:tabs>
-              <w:tab w:val="right" w:leader="dot" w:pos="9350"/>
-            </w:tabs>
-            <w:rPr>
-              <w:rFonts w:eastAsiaTheme="minorEastAsia"/>
-              <w:noProof/>
-              <w:kern w:val="2"/>
-              <w:sz w:val="24"/>
-              <w:szCs w:val="24"/>
-              <w:lang w:eastAsia="en-CA"/>
-              <w14:ligatures w14:val="standardContextual"/>
-            </w:rPr>
-          </w:pPr>
-          <w:hyperlink w:anchor="_Toc213443525" w:history="1">
-            <w:r>
-              <w:rPr>
-                <w:rStyle w:val="Hyperlink"/>
-                <w:rFonts w:cstheme="minorHAnsi"/>
-                <w:noProof/>
-                <w:lang w:val="en-US"/>
-              </w:rPr>
-              <w:t>Subtopic 5.2</w:t>
-            </w:r>
-            <w:r>
-              <w:rPr>
-                <w:noProof/>
-                <w:webHidden/>
-              </w:rPr>
-              <w:tab/>
-            </w:r>
-            <w:r>
-              <w:rPr>
-                <w:noProof/>
-                <w:webHidden/>
-              </w:rPr>
-              <w:fldChar w:fldCharType="begin"/>
-            </w:r>
-            <w:r>
-              <w:rPr>
-                <w:noProof/>
-                <w:webHidden/>
-              </w:rPr>
-              <w:instrText xml:space="preserve"> PAGEREF _Toc213443525 \h </w:instrText>
+              <w:instrText xml:space="preserve"> PAGEREF _Toc213706068 \h </w:instrText>
             </w:r>
             <w:r>
               <w:rPr>
@@ -2047,7 +1789,7 @@
               <w14:ligatures w14:val="standardContextual"/>
             </w:rPr>
           </w:pPr>
-          <w:hyperlink w:anchor="_Toc213443526" w:history="1">
+          <w:hyperlink w:anchor="_Toc213706069" w:history="1">
             <w:r>
               <w:rPr>
                 <w:rStyle w:val="Hyperlink"/>
@@ -2074,7 +1816,7 @@
                 <w:noProof/>
                 <w:webHidden/>
               </w:rPr>
-              <w:instrText xml:space="preserve"> PAGEREF _Toc213443526 \h </w:instrText>
+              <w:instrText xml:space="preserve"> PAGEREF _Toc213706069 \h </w:instrText>
             </w:r>
             <w:r>
               <w:rPr>
@@ -2140,8 +1882,9 @@
     <w:p>
       <w:pPr>
         <w:pStyle w:val="Heading1"/>
-      </w:pPr>
-      <w:bookmarkStart w:id="0" w:name="_Toc213443508"/>
+        <w:spacing w:line="480" w:lineRule="auto"/>
+      </w:pPr>
+      <w:bookmarkStart w:id="0" w:name="_Toc213706054"/>
       <w:r>
         <w:lastRenderedPageBreak/>
         <w:t>1</w:t>
@@ -2243,24 +1986,6 @@
           <w:sz w:val="24"/>
           <w:szCs w:val="24"/>
         </w:rPr>
-        <w:t xml:space="preserve">, </w:t>
-      </w:r>
-      <w:r>
-        <w:rPr>
-          <w:rFonts w:cstheme="minorHAnsi"/>
-          <w:sz w:val="24"/>
-          <w:szCs w:val="24"/>
-          <w:highlight w:val="yellow"/>
-        </w:rPr>
-        <w:t>particularly the Data Link (Layer 2) and Network (Layer 3) layers</w:t>
-      </w:r>
-      <w:r>
-        <w:rPr>
-          <w:rFonts w:cstheme="minorHAnsi"/>
-          <w:sz w:val="24"/>
-          <w:szCs w:val="24"/>
-          <w:highlight w:val="yellow"/>
-        </w:rPr>
         <w:t>.</w:t>
       </w:r>
     </w:p>
@@ -2279,11 +2004,12 @@
     <w:p>
       <w:pPr>
         <w:pStyle w:val="Heading1"/>
-        <w:rPr>
-          <w:lang w:val="en-US"/>
-        </w:rPr>
-      </w:pPr>
-      <w:bookmarkStart w:id="1" w:name="_Toc213443509"/>
+        <w:spacing w:line="480" w:lineRule="auto"/>
+        <w:rPr>
+          <w:lang w:val="en-US"/>
+        </w:rPr>
+      </w:pPr>
+      <w:bookmarkStart w:id="1" w:name="_Toc213706055"/>
       <w:r>
         <w:rPr>
           <w:lang w:val="en-US"/>
@@ -2326,16 +2052,106 @@
           <w:szCs w:val="24"/>
           <w:lang w:val="en-US"/>
         </w:rPr>
-        <w:t>One of the crucial components of an organization’s security strategy is often referred to as Identity and Access Management (IAM). IAM</w:t>
-      </w:r>
-      <w:r>
-        <w:rPr>
-          <w:rFonts w:cstheme="minorHAnsi"/>
-          <w:sz w:val="24"/>
-          <w:szCs w:val="24"/>
-          <w:lang w:val="en-US"/>
-        </w:rPr>
-        <w:t xml:space="preserve"> ensures that the right people, machines, and software components access the right digital resources at the right time and for the right reasons.</w:t>
+        <w:t xml:space="preserve">This is the network layout which </w:t>
+      </w:r>
+      <w:r>
+        <w:rPr>
+          <w:rFonts w:cstheme="minorHAnsi"/>
+          <w:sz w:val="24"/>
+          <w:szCs w:val="24"/>
+          <w:lang w:val="en-US"/>
+        </w:rPr>
+        <w:t>consists</w:t>
+      </w:r>
+      <w:r>
+        <w:rPr>
+          <w:rFonts w:cstheme="minorHAnsi"/>
+          <w:sz w:val="24"/>
+          <w:szCs w:val="24"/>
+          <w:lang w:val="en-US"/>
+        </w:rPr>
+        <w:t xml:space="preserve"> of </w:t>
+      </w:r>
+      <w:r>
+        <w:rPr>
+          <w:rFonts w:cstheme="minorHAnsi"/>
+          <w:sz w:val="24"/>
+          <w:szCs w:val="24"/>
+          <w:lang w:val="en-US"/>
+        </w:rPr>
+        <w:t>one network switch, one firewall to serve as the gateway for all the virtual machines, and three virtual machines. All client virtual machines have Wireshark installed. VLAN 10 and VLAN 20 were configured so both VLAN can communicate with each other.</w:t>
+      </w:r>
+      <w:r>
+        <w:rPr>
+          <w:rFonts w:cstheme="minorHAnsi"/>
+          <w:sz w:val="24"/>
+          <w:szCs w:val="24"/>
+          <w:lang w:val="en-US"/>
+        </w:rPr>
+        <w:t xml:space="preserve"> Implementation of Switch Port Analyzer (SPAN) was configured in the switch with interface E0/0 as the source and interface E0/1 as the destination.</w:t>
+      </w:r>
+    </w:p>
+    <w:p>
+      <w:pPr>
+        <w:spacing w:line="480" w:lineRule="auto"/>
+        <w:jc w:val="both"/>
+        <w:rPr>
+          <w:rFonts w:cstheme="minorHAnsi"/>
+          <w:sz w:val="24"/>
+          <w:szCs w:val="24"/>
+          <w:lang w:val="en-US"/>
+        </w:rPr>
+      </w:pPr>
+      <w:r>
+        <w:rPr>
+          <w:rFonts w:cstheme="minorHAnsi"/>
+          <w:noProof/>
+          <w:sz w:val="24"/>
+          <w:szCs w:val="24"/>
+          <w:lang w:val="en-US"/>
+        </w:rPr>
+        <w:lastRenderedPageBreak/>
+        <w:drawing>
+          <wp:inline distT="0" distB="0" distL="0" distR="0" wp14:anchorId="6FBE8A4D" wp14:editId="3166AE48">
+            <wp:extent cx="5943600" cy="5274310"/>
+            <wp:effectExtent l="0" t="0" r="0" b="2540"/>
+            <wp:docPr id="1898124193" name="Picture 3" descr="A diagram of a network&#10;&#10;AI-generated content may be incorrect."/>
+            <wp:cNvGraphicFramePr>
+              <a:graphicFrameLocks xmlns:a="http://schemas.openxmlformats.org/drawingml/2006/main" noChangeAspect="1"/>
+            </wp:cNvGraphicFramePr>
+            <a:graphic xmlns:a="http://schemas.openxmlformats.org/drawingml/2006/main">
+              <a:graphicData uri="http://schemas.openxmlformats.org/drawingml/2006/picture">
+                <pic:pic xmlns:pic="http://schemas.openxmlformats.org/drawingml/2006/picture">
+                  <pic:nvPicPr>
+                    <pic:cNvPr id="1898124193" name="Picture 3" descr="A diagram of a network&#10;&#10;AI-generated content may be incorrect."/>
+                    <pic:cNvPicPr/>
+                  </pic:nvPicPr>
+                  <pic:blipFill>
+                    <a:blip r:embed="rId9">
+                      <a:extLst>
+                        <a:ext uri="{28A0092B-C50C-407E-A947-70E740481C1C}">
+                          <a14:useLocalDpi xmlns:a14="http://schemas.microsoft.com/office/drawing/2010/main" val="0"/>
+                        </a:ext>
+                      </a:extLst>
+                    </a:blip>
+                    <a:stretch>
+                      <a:fillRect/>
+                    </a:stretch>
+                  </pic:blipFill>
+                  <pic:spPr>
+                    <a:xfrm>
+                      <a:off x="0" y="0"/>
+                      <a:ext cx="5943600" cy="5274310"/>
+                    </a:xfrm>
+                    <a:prstGeom prst="rect">
+                      <a:avLst/>
+                    </a:prstGeom>
+                  </pic:spPr>
+                </pic:pic>
+              </a:graphicData>
+            </a:graphic>
+          </wp:inline>
+        </w:drawing>
       </w:r>
     </w:p>
     <w:p>
@@ -2359,7 +2175,7 @@
           <w:lang w:val="en-US"/>
         </w:rPr>
       </w:pPr>
-      <w:bookmarkStart w:id="2" w:name="_Toc213443510"/>
+      <w:bookmarkStart w:id="2" w:name="_Toc213706056"/>
       <w:r>
         <w:t>3</w:t>
       </w:r>
@@ -2404,7 +2220,7 @@
           <w:lang w:val="en-US"/>
         </w:rPr>
       </w:pPr>
-      <w:bookmarkStart w:id="3" w:name="_Toc213443511"/>
+      <w:bookmarkStart w:id="3" w:name="_Toc213706057"/>
       <w:r>
         <w:rPr>
           <w:lang w:val="en-US"/>
@@ -2497,7 +2313,7 @@
                     <pic:cNvPicPr/>
                   </pic:nvPicPr>
                   <pic:blipFill>
-                    <a:blip r:embed="rId9">
+                    <a:blip r:embed="rId10">
                       <a:extLst>
                         <a:ext uri="{28A0092B-C50C-407E-A947-70E740481C1C}">
                           <a14:useLocalDpi xmlns:a14="http://schemas.microsoft.com/office/drawing/2010/main" val="0"/>
@@ -2633,7 +2449,7 @@
                     <pic:cNvPicPr/>
                   </pic:nvPicPr>
                   <pic:blipFill>
-                    <a:blip r:embed="rId10">
+                    <a:blip r:embed="rId11">
                       <a:extLst>
                         <a:ext uri="{28A0092B-C50C-407E-A947-70E740481C1C}">
                           <a14:useLocalDpi xmlns:a14="http://schemas.microsoft.com/office/drawing/2010/main" val="0"/>
@@ -2745,7 +2561,7 @@
                     <pic:cNvPicPr/>
                   </pic:nvPicPr>
                   <pic:blipFill>
-                    <a:blip r:embed="rId11">
+                    <a:blip r:embed="rId12">
                       <a:extLst>
                         <a:ext uri="{28A0092B-C50C-407E-A947-70E740481C1C}">
                           <a14:useLocalDpi xmlns:a14="http://schemas.microsoft.com/office/drawing/2010/main" val="0"/>
@@ -2856,7 +2672,7 @@
                     <pic:cNvPicPr/>
                   </pic:nvPicPr>
                   <pic:blipFill>
-                    <a:blip r:embed="rId12">
+                    <a:blip r:embed="rId13">
                       <a:extLst>
                         <a:ext uri="{28A0092B-C50C-407E-A947-70E740481C1C}">
                           <a14:useLocalDpi xmlns:a14="http://schemas.microsoft.com/office/drawing/2010/main" val="0"/>
@@ -2923,7 +2739,23 @@
           <w:szCs w:val="24"/>
           <w:lang w:val="en-US"/>
         </w:rPr>
-        <w:t>As the ping continues running, go back to Wireshark and filter out the protocol. For example, try to filter ICMP protocol to check the traffic specifically for ICMP.</w:t>
+        <w:t xml:space="preserve">As the ping </w:t>
+      </w:r>
+      <w:r>
+        <w:rPr>
+          <w:sz w:val="24"/>
+          <w:szCs w:val="24"/>
+          <w:lang w:val="en-US"/>
+        </w:rPr>
+        <w:t>continues</w:t>
+      </w:r>
+      <w:r>
+        <w:rPr>
+          <w:sz w:val="24"/>
+          <w:szCs w:val="24"/>
+          <w:lang w:val="en-US"/>
+        </w:rPr>
+        <w:t xml:space="preserve"> running, go back to Wireshark and filter out the protocol. For example, try to filter ICMP protocol to check the traffic specifically for ICMP.</w:t>
       </w:r>
     </w:p>
     <w:p>
@@ -2960,7 +2792,7 @@
                     <pic:cNvPicPr/>
                   </pic:nvPicPr>
                   <pic:blipFill>
-                    <a:blip r:embed="rId13">
+                    <a:blip r:embed="rId14">
                       <a:extLst>
                         <a:ext uri="{28A0092B-C50C-407E-A947-70E740481C1C}">
                           <a14:useLocalDpi xmlns:a14="http://schemas.microsoft.com/office/drawing/2010/main" val="0"/>
@@ -3026,7 +2858,7 @@
           <w:lang w:val="en-US"/>
         </w:rPr>
       </w:pPr>
-      <w:bookmarkStart w:id="4" w:name="_Toc213443512"/>
+      <w:bookmarkStart w:id="4" w:name="_Toc213706058"/>
       <w:r>
         <w:rPr>
           <w:lang w:val="en-US"/>
@@ -3089,7 +2921,7 @@
         </w:rPr>
         <w:t xml:space="preserve">Go to </w:t>
       </w:r>
-      <w:hyperlink r:id="rId14" w:history="1">
+      <w:hyperlink r:id="rId15" w:history="1">
         <w:r>
           <w:rPr>
             <w:rStyle w:val="Hyperlink"/>
@@ -3135,7 +2967,7 @@
                     <pic:cNvPicPr/>
                   </pic:nvPicPr>
                   <pic:blipFill>
-                    <a:blip r:embed="rId15">
+                    <a:blip r:embed="rId16">
                       <a:extLst>
                         <a:ext uri="{28A0092B-C50C-407E-A947-70E740481C1C}">
                           <a14:useLocalDpi xmlns:a14="http://schemas.microsoft.com/office/drawing/2010/main" val="0"/>
@@ -3246,7 +3078,7 @@
                     <pic:cNvPicPr/>
                   </pic:nvPicPr>
                   <pic:blipFill>
-                    <a:blip r:embed="rId16">
+                    <a:blip r:embed="rId17">
                       <a:extLst>
                         <a:ext uri="{28A0092B-C50C-407E-A947-70E740481C1C}">
                           <a14:useLocalDpi xmlns:a14="http://schemas.microsoft.com/office/drawing/2010/main" val="0"/>
@@ -3334,7 +3166,7 @@
           <w:lang w:val="en-US"/>
         </w:rPr>
       </w:pPr>
-      <w:bookmarkStart w:id="5" w:name="_Toc213443513"/>
+      <w:bookmarkStart w:id="5" w:name="_Toc213706059"/>
       <w:r>
         <w:rPr>
           <w:lang w:val="en-US"/>
@@ -3358,7 +3190,7 @@
           <w:lang w:val="en-US"/>
         </w:rPr>
       </w:pPr>
-      <w:bookmarkStart w:id="6" w:name="_Toc213443514"/>
+      <w:bookmarkStart w:id="6" w:name="_Toc213706060"/>
       <w:r>
         <w:rPr>
           <w:lang w:val="en-US"/>
@@ -3478,7 +3310,7 @@
                     <pic:cNvPicPr/>
                   </pic:nvPicPr>
                   <pic:blipFill>
-                    <a:blip r:embed="rId17">
+                    <a:blip r:embed="rId18">
                       <a:extLst>
                         <a:ext uri="{28A0092B-C50C-407E-A947-70E740481C1C}">
                           <a14:useLocalDpi xmlns:a14="http://schemas.microsoft.com/office/drawing/2010/main" val="0"/>
@@ -3579,7 +3411,7 @@
                     <pic:cNvPicPr/>
                   </pic:nvPicPr>
                   <pic:blipFill>
-                    <a:blip r:embed="rId18">
+                    <a:blip r:embed="rId19">
                       <a:extLst>
                         <a:ext uri="{28A0092B-C50C-407E-A947-70E740481C1C}">
                           <a14:useLocalDpi xmlns:a14="http://schemas.microsoft.com/office/drawing/2010/main" val="0"/>
@@ -3648,45 +3480,14 @@
           <w:lang w:val="en-US"/>
         </w:rPr>
       </w:pPr>
-      <w:proofErr w:type="gramStart"/>
-      <w:r>
-        <w:rPr>
-          <w:rFonts w:cstheme="minorHAnsi"/>
-          <w:sz w:val="24"/>
-          <w:szCs w:val="24"/>
-          <w:lang w:val="en-US"/>
-        </w:rPr>
-        <w:t>Once</w:t>
-      </w:r>
-      <w:proofErr w:type="gramEnd"/>
-      <w:r>
-        <w:rPr>
-          <w:rFonts w:cstheme="minorHAnsi"/>
-          <w:sz w:val="24"/>
-          <w:szCs w:val="24"/>
-          <w:lang w:val="en-US"/>
-        </w:rPr>
-        <w:t xml:space="preserve"> </w:t>
-      </w:r>
-      <w:proofErr w:type="gramStart"/>
-      <w:r>
-        <w:rPr>
-          <w:rFonts w:cstheme="minorHAnsi"/>
-          <w:sz w:val="24"/>
-          <w:szCs w:val="24"/>
-          <w:lang w:val="en-US"/>
-        </w:rPr>
-        <w:t>started</w:t>
-      </w:r>
-      <w:proofErr w:type="gramEnd"/>
-      <w:r>
-        <w:rPr>
-          <w:rFonts w:cstheme="minorHAnsi"/>
-          <w:sz w:val="24"/>
-          <w:szCs w:val="24"/>
-          <w:lang w:val="en-US"/>
-        </w:rPr>
-        <w:t>, Packet Capture will show all the traffic on that link. You can also search for specific protocols in the search bar.</w:t>
+      <w:r>
+        <w:rPr>
+          <w:rFonts w:cstheme="minorHAnsi"/>
+          <w:sz w:val="24"/>
+          <w:szCs w:val="24"/>
+          <w:lang w:val="en-US"/>
+        </w:rPr>
+        <w:t>Once started, Packet Capture will show all the traffic on that link. You can also search for specific protocols in the search bar.</w:t>
       </w:r>
     </w:p>
     <w:p>
@@ -3724,7 +3525,7 @@
                     <pic:cNvPicPr/>
                   </pic:nvPicPr>
                   <pic:blipFill>
-                    <a:blip r:embed="rId19">
+                    <a:blip r:embed="rId20">
                       <a:extLst>
                         <a:ext uri="{28A0092B-C50C-407E-A947-70E740481C1C}">
                           <a14:useLocalDpi xmlns:a14="http://schemas.microsoft.com/office/drawing/2010/main" val="0"/>
@@ -3834,7 +3635,7 @@
                     <pic:cNvPicPr/>
                   </pic:nvPicPr>
                   <pic:blipFill>
-                    <a:blip r:embed="rId20" cstate="print">
+                    <a:blip r:embed="rId21" cstate="print">
                       <a:extLst>
                         <a:ext uri="{28A0092B-C50C-407E-A947-70E740481C1C}">
                           <a14:useLocalDpi xmlns:a14="http://schemas.microsoft.com/office/drawing/2010/main" val="0"/>
@@ -3902,50 +3703,25 @@
           <w:lang w:val="en-US"/>
         </w:rPr>
       </w:pPr>
-      <w:bookmarkStart w:id="7" w:name="_Toc213443515"/>
-      <w:r>
-        <w:rPr>
-          <w:lang w:val="en-US"/>
-        </w:rPr>
-        <w:t>4.</w:t>
-      </w:r>
-      <w:r>
-        <w:rPr>
-          <w:lang w:val="en-US"/>
-        </w:rPr>
-        <w:t>2</w:t>
+      <w:bookmarkStart w:id="7" w:name="_Toc213706061"/>
+      <w:r>
+        <w:rPr>
+          <w:lang w:val="en-US"/>
+        </w:rPr>
+        <w:t>4.2</w:t>
       </w:r>
       <w:r>
         <w:rPr>
           <w:lang w:val="en-US"/>
         </w:rPr>
         <w:tab/>
-      </w:r>
-      <w:r>
-        <w:rPr>
-          <w:lang w:val="en-US"/>
-        </w:rPr>
         <w:t xml:space="preserve">SPAN </w:t>
       </w:r>
       <w:r>
         <w:rPr>
           <w:lang w:val="en-US"/>
         </w:rPr>
-        <w:t xml:space="preserve">(Switch Port </w:t>
-      </w:r>
-      <w:proofErr w:type="spellStart"/>
-      <w:r>
-        <w:rPr>
-          <w:lang w:val="en-US"/>
-        </w:rPr>
-        <w:t>ANalyzer</w:t>
-      </w:r>
-      <w:proofErr w:type="spellEnd"/>
-      <w:r>
-        <w:rPr>
-          <w:lang w:val="en-US"/>
-        </w:rPr>
-        <w:t>)</w:t>
+        <w:t>(Switch Port ANalyzer)</w:t>
       </w:r>
       <w:bookmarkEnd w:id="7"/>
     </w:p>
@@ -4074,25 +3850,15 @@
           <w:sz w:val="24"/>
           <w:szCs w:val="24"/>
         </w:rPr>
-        <w:t xml:space="preserve">-somewhere in 10 </w:t>
-      </w:r>
-      <w:proofErr w:type="spellStart"/>
-      <w:r>
-        <w:rPr>
-          <w:rFonts w:cstheme="minorHAnsi"/>
-          <w:sz w:val="24"/>
-          <w:szCs w:val="24"/>
-        </w:rPr>
-        <w:t>minut</w:t>
-      </w:r>
-      <w:proofErr w:type="spellEnd"/>
+        <w:t>-somewhere in 10 minut</w:t>
+      </w:r>
     </w:p>
     <w:p>
       <w:pPr>
         <w:pStyle w:val="Heading3"/>
         <w:spacing w:line="480" w:lineRule="auto"/>
       </w:pPr>
-      <w:bookmarkStart w:id="8" w:name="_Toc213443516"/>
+      <w:bookmarkStart w:id="8" w:name="_Toc213706062"/>
       <w:r>
         <w:t>4.2.1</w:t>
       </w:r>
@@ -4152,7 +3918,7 @@
                     <pic:cNvPicPr/>
                   </pic:nvPicPr>
                   <pic:blipFill>
-                    <a:blip r:embed="rId21">
+                    <a:blip r:embed="rId22">
                       <a:extLst>
                         <a:ext uri="{28A0092B-C50C-407E-A947-70E740481C1C}">
                           <a14:useLocalDpi xmlns:a14="http://schemas.microsoft.com/office/drawing/2010/main" val="0"/>
@@ -4215,21 +3981,13 @@
         <w:pStyle w:val="Heading3"/>
         <w:spacing w:line="480" w:lineRule="auto"/>
       </w:pPr>
-      <w:bookmarkStart w:id="9" w:name="_Toc213443517"/>
-      <w:r>
-        <w:t>4.2.</w:t>
-      </w:r>
-      <w:r>
-        <w:t>2</w:t>
+      <w:bookmarkStart w:id="9" w:name="_Toc213706063"/>
+      <w:r>
+        <w:t>4.2.2</w:t>
       </w:r>
       <w:r>
         <w:tab/>
-      </w:r>
-      <w:r>
-        <w:t>I</w:t>
-      </w:r>
-      <w:r>
-        <w:t>mplementation of SPAN</w:t>
+        <w:t>Implementation of SPAN</w:t>
       </w:r>
       <w:bookmarkEnd w:id="9"/>
     </w:p>
@@ -4269,7 +4027,7 @@
                     <pic:cNvPicPr/>
                   </pic:nvPicPr>
                   <pic:blipFill>
-                    <a:blip r:embed="rId22">
+                    <a:blip r:embed="rId23">
                       <a:extLst>
                         <a:ext uri="{28A0092B-C50C-407E-A947-70E740481C1C}">
                           <a14:useLocalDpi xmlns:a14="http://schemas.microsoft.com/office/drawing/2010/main" val="0"/>
@@ -4310,13 +4068,8 @@
         <w:spacing w:line="480" w:lineRule="auto"/>
         <w:jc w:val="both"/>
       </w:pPr>
-      <w:proofErr w:type="gramStart"/>
-      <w:r>
-        <w:t>In order to</w:t>
-      </w:r>
-      <w:proofErr w:type="gramEnd"/>
-      <w:r>
-        <w:t xml:space="preserve"> do that, </w:t>
+      <w:r>
+        <w:t xml:space="preserve">In order to do that, </w:t>
       </w:r>
       <w:r>
         <w:t>it need</w:t>
@@ -4384,7 +4137,7 @@
                     <pic:cNvPicPr/>
                   </pic:nvPicPr>
                   <pic:blipFill>
-                    <a:blip r:embed="rId23">
+                    <a:blip r:embed="rId24">
                       <a:extLst>
                         <a:ext uri="{28A0092B-C50C-407E-A947-70E740481C1C}">
                           <a14:useLocalDpi xmlns:a14="http://schemas.microsoft.com/office/drawing/2010/main" val="0"/>
@@ -4442,21 +4195,13 @@
           <w:lang w:val="en-US"/>
         </w:rPr>
       </w:pPr>
-      <w:bookmarkStart w:id="10" w:name="_Toc213443518"/>
-      <w:r>
-        <w:t>4.2.</w:t>
-      </w:r>
-      <w:r>
-        <w:t>3</w:t>
+      <w:bookmarkStart w:id="10" w:name="_Toc213706064"/>
+      <w:r>
+        <w:t>4.2.3</w:t>
       </w:r>
       <w:r>
         <w:tab/>
-      </w:r>
-      <w:r>
-        <w:t>After</w:t>
-      </w:r>
-      <w:r>
-        <w:t xml:space="preserve"> implementation of SPAN</w:t>
+        <w:t>After implementation of SPAN</w:t>
       </w:r>
       <w:bookmarkEnd w:id="10"/>
     </w:p>
@@ -4534,7 +4279,7 @@
                     <pic:cNvPicPr/>
                   </pic:nvPicPr>
                   <pic:blipFill>
-                    <a:blip r:embed="rId24">
+                    <a:blip r:embed="rId25">
                       <a:extLst>
                         <a:ext uri="{28A0092B-C50C-407E-A947-70E740481C1C}">
                           <a14:useLocalDpi xmlns:a14="http://schemas.microsoft.com/office/drawing/2010/main" val="0"/>
@@ -4642,7 +4387,7 @@
                     <pic:cNvPicPr/>
                   </pic:nvPicPr>
                   <pic:blipFill>
-                    <a:blip r:embed="rId25">
+                    <a:blip r:embed="rId26">
                       <a:extLst>
                         <a:ext uri="{28A0092B-C50C-407E-A947-70E740481C1C}">
                           <a14:useLocalDpi xmlns:a14="http://schemas.microsoft.com/office/drawing/2010/main" val="0"/>
@@ -4717,7 +4462,7 @@
           <w:lang w:val="en-US"/>
         </w:rPr>
       </w:pPr>
-      <w:bookmarkStart w:id="11" w:name="_Toc213443519"/>
+      <w:bookmarkStart w:id="11" w:name="_Toc213706065"/>
       <w:r>
         <w:rPr>
           <w:lang w:val="en-US"/>
@@ -4734,356 +4479,290 @@
         <w:rPr>
           <w:lang w:val="en-US"/>
         </w:rPr>
-        <w:t xml:space="preserve">TCP three-way </w:t>
-      </w:r>
-      <w:r>
-        <w:t>handshake</w:t>
+        <w:t>Packet Analysis</w:t>
       </w:r>
       <w:bookmarkEnd w:id="11"/>
-    </w:p>
-    <w:p>
-      <w:pPr>
-        <w:rPr>
-          <w:lang w:val="en-US"/>
-        </w:rPr>
-      </w:pPr>
+      <w:r>
+        <w:rPr>
+          <w:lang w:val="en-US"/>
+        </w:rPr>
+        <w:t xml:space="preserve"> </w:t>
+      </w:r>
+    </w:p>
+    <w:p>
+      <w:pPr>
+        <w:spacing w:line="480" w:lineRule="auto"/>
+        <w:jc w:val="both"/>
+        <w:rPr>
+          <w:sz w:val="24"/>
+          <w:szCs w:val="24"/>
+          <w:lang w:val="en-US"/>
+        </w:rPr>
+      </w:pPr>
+      <w:r>
+        <w:rPr>
+          <w:sz w:val="24"/>
+          <w:szCs w:val="24"/>
+          <w:lang w:val="en-US"/>
+        </w:rPr>
+        <w:tab/>
+        <w:t>This section will cover different capture points in the network such as TCP three-way handshake, TCP four-way teardown, and TTL.</w:t>
+      </w:r>
     </w:p>
     <w:p>
       <w:pPr>
         <w:pStyle w:val="Heading2"/>
-        <w:numPr>
-          <w:ilvl w:val="1"/>
-          <w:numId w:val="3"/>
-        </w:numPr>
-        <w:spacing w:line="480" w:lineRule="auto"/>
+        <w:spacing w:line="480" w:lineRule="auto"/>
+        <w:rPr>
+          <w:lang w:val="en-US"/>
+        </w:rPr>
+      </w:pPr>
+      <w:bookmarkStart w:id="12" w:name="_Toc213706066"/>
+      <w:r>
+        <w:rPr>
+          <w:lang w:val="en-US"/>
+        </w:rPr>
+        <w:lastRenderedPageBreak/>
+        <w:t>5.1</w:t>
+      </w:r>
+      <w:r>
+        <w:rPr>
+          <w:lang w:val="en-US"/>
+        </w:rPr>
+        <w:tab/>
+        <w:t>TCP three-way handshake</w:t>
+      </w:r>
+      <w:bookmarkEnd w:id="12"/>
+    </w:p>
+    <w:p>
+      <w:pPr>
+        <w:spacing w:line="480" w:lineRule="auto"/>
+        <w:ind w:firstLine="720"/>
         <w:jc w:val="both"/>
         <w:rPr>
-          <w:rFonts w:asciiTheme="minorHAnsi" w:hAnsiTheme="minorHAnsi" w:cstheme="minorHAnsi"/>
-          <w:color w:val="auto"/>
-          <w:sz w:val="24"/>
-          <w:szCs w:val="24"/>
-          <w:lang w:val="en-US"/>
-        </w:rPr>
-      </w:pPr>
-      <w:bookmarkStart w:id="12" w:name="_Toc213443520"/>
-      <w:r>
-        <w:rPr>
-          <w:rFonts w:asciiTheme="minorHAnsi" w:hAnsiTheme="minorHAnsi" w:cstheme="minorHAnsi"/>
-          <w:color w:val="auto"/>
-          <w:sz w:val="24"/>
-          <w:szCs w:val="24"/>
-          <w:lang w:val="en-US"/>
-        </w:rPr>
-        <w:t>Test</w:t>
-      </w:r>
-      <w:bookmarkEnd w:id="12"/>
-      <w:r>
-        <w:rPr>
-          <w:rFonts w:asciiTheme="minorHAnsi" w:hAnsiTheme="minorHAnsi" w:cstheme="minorHAnsi"/>
-          <w:color w:val="auto"/>
-          <w:sz w:val="24"/>
-          <w:szCs w:val="24"/>
-          <w:lang w:val="en-US"/>
-        </w:rPr>
-        <w:t xml:space="preserve"> </w:t>
-      </w:r>
-    </w:p>
-    <w:p>
-      <w:pPr>
-        <w:ind w:firstLine="360"/>
-        <w:rPr>
-          <w:lang w:val="en-US"/>
-        </w:rPr>
-      </w:pPr>
-      <w:r>
-        <w:rPr>
-          <w:lang w:val="en-US"/>
-        </w:rPr>
-        <w:t>ffffffffffffffffffffffffffffffffffffffffffffffffffffffffffffffffffffffffffffffffffffffffffffffffffffffffffffffffffffffffffffffffffffffffffffffffffffff</w:t>
-      </w:r>
-    </w:p>
-    <w:p>
-      <w:pPr>
-        <w:pStyle w:val="ListParagraph"/>
-        <w:numPr>
-          <w:ilvl w:val="1"/>
-          <w:numId w:val="3"/>
-        </w:numPr>
-        <w:rPr>
-          <w:lang w:val="en-US"/>
-        </w:rPr>
-      </w:pPr>
-    </w:p>
-    <w:p>
-      <w:pPr>
-        <w:spacing w:line="480" w:lineRule="auto"/>
-        <w:jc w:val="both"/>
-        <w:rPr>
-          <w:sz w:val="24"/>
-          <w:szCs w:val="24"/>
-          <w:lang w:val="en-US"/>
-        </w:rPr>
-      </w:pPr>
-      <w:r>
-        <w:rPr>
-          <w:sz w:val="24"/>
-          <w:szCs w:val="24"/>
-          <w:lang w:val="en-US"/>
-        </w:rPr>
-        <w:lastRenderedPageBreak/>
-        <w:t>Authentication provides a way of identifying a user. It can be done through various mechanisms: something you know, something you have, something you are, and multi-factor authentication.</w:t>
-      </w:r>
-    </w:p>
-    <w:p>
-      <w:pPr>
-        <w:pStyle w:val="Heading1"/>
-        <w:rPr>
-          <w:lang w:val="en-US"/>
-        </w:rPr>
-      </w:pPr>
-      <w:bookmarkStart w:id="13" w:name="_Toc213443521"/>
-      <w:r>
-        <w:rPr>
-          <w:lang w:val="en-US"/>
-        </w:rPr>
-        <w:t>6</w:t>
+          <w:sz w:val="24"/>
+          <w:szCs w:val="24"/>
+          <w:lang w:val="en-US"/>
+        </w:rPr>
+      </w:pPr>
+      <w:r>
+        <w:rPr>
+          <w:sz w:val="24"/>
+          <w:szCs w:val="24"/>
+        </w:rPr>
+        <w:t>The TCP three-way handshake is a process used by a client and server to establish a reliable connection by exchanging three packets: SYN</w:t>
+      </w:r>
+      <w:r>
+        <w:rPr>
+          <w:sz w:val="24"/>
+          <w:szCs w:val="24"/>
+        </w:rPr>
+        <w:t xml:space="preserve"> (</w:t>
+      </w:r>
+      <w:r>
+        <w:rPr>
+          <w:sz w:val="24"/>
+          <w:szCs w:val="24"/>
+        </w:rPr>
+        <w:t>Synchronize</w:t>
+      </w:r>
+      <w:r>
+        <w:rPr>
+          <w:sz w:val="24"/>
+          <w:szCs w:val="24"/>
+        </w:rPr>
+        <w:t>)</w:t>
+      </w:r>
+      <w:r>
+        <w:rPr>
+          <w:sz w:val="24"/>
+          <w:szCs w:val="24"/>
+        </w:rPr>
+        <w:t>, SYN-ACK</w:t>
+      </w:r>
+      <w:r>
+        <w:rPr>
+          <w:sz w:val="24"/>
+          <w:szCs w:val="24"/>
+        </w:rPr>
+        <w:t xml:space="preserve"> (</w:t>
+      </w:r>
+      <w:r>
+        <w:rPr>
+          <w:sz w:val="24"/>
+          <w:szCs w:val="24"/>
+        </w:rPr>
+        <w:t>Synchronize</w:t>
+      </w:r>
+      <w:r>
+        <w:rPr>
+          <w:sz w:val="24"/>
+          <w:szCs w:val="24"/>
+        </w:rPr>
+        <w:t>-Acknowledge)</w:t>
+      </w:r>
+      <w:r>
+        <w:rPr>
+          <w:sz w:val="24"/>
+          <w:szCs w:val="24"/>
+        </w:rPr>
+        <w:t>, and ACK</w:t>
+      </w:r>
+      <w:r>
+        <w:rPr>
+          <w:sz w:val="24"/>
+          <w:szCs w:val="24"/>
+        </w:rPr>
+        <w:t xml:space="preserve"> (</w:t>
+      </w:r>
+      <w:r>
+        <w:rPr>
+          <w:sz w:val="24"/>
+          <w:szCs w:val="24"/>
+        </w:rPr>
+        <w:t>Acknowledge</w:t>
+      </w:r>
+      <w:r>
+        <w:rPr>
+          <w:sz w:val="24"/>
+          <w:szCs w:val="24"/>
+        </w:rPr>
+        <w:t>)</w:t>
+      </w:r>
+      <w:r>
+        <w:rPr>
+          <w:sz w:val="24"/>
+          <w:szCs w:val="24"/>
+        </w:rPr>
+        <w:t>. T</w:t>
+      </w:r>
+      <w:r>
+        <w:rPr>
+          <w:sz w:val="24"/>
+          <w:szCs w:val="24"/>
+        </w:rPr>
+        <w:t>he first machine sends an SYN packet, the second responds with an SYN/ACK packet, and the first replies with an ACK packet, allowing for normal communication.</w:t>
+      </w:r>
+    </w:p>
+    <w:p>
+      <w:pPr>
+        <w:spacing w:line="480" w:lineRule="auto"/>
+        <w:rPr>
+          <w:lang w:val="en-US"/>
+        </w:rPr>
+      </w:pPr>
+    </w:p>
+    <w:p>
+      <w:pPr>
+        <w:pStyle w:val="Heading2"/>
+        <w:spacing w:line="480" w:lineRule="auto"/>
+        <w:rPr>
+          <w:lang w:val="en-US"/>
+        </w:rPr>
+      </w:pPr>
+      <w:bookmarkStart w:id="13" w:name="_Toc213706067"/>
+      <w:r>
+        <w:rPr>
+          <w:lang w:val="en-US"/>
+        </w:rPr>
+        <w:t>5.</w:t>
+      </w:r>
+      <w:r>
+        <w:rPr>
+          <w:lang w:val="en-US"/>
+        </w:rPr>
+        <w:t>2</w:t>
       </w:r>
       <w:r>
         <w:rPr>
           <w:lang w:val="en-US"/>
         </w:rPr>
         <w:tab/>
-      </w:r>
-      <w:r>
-        <w:rPr>
-          <w:lang w:val="en-US"/>
-        </w:rPr>
+        <w:t>TCP</w:t>
+      </w:r>
+      <w:r>
+        <w:rPr>
+          <w:lang w:val="en-US"/>
+        </w:rPr>
+        <w:t xml:space="preserve"> four</w:t>
+      </w:r>
+      <w:r>
+        <w:rPr>
+          <w:lang w:val="en-US"/>
+        </w:rPr>
+        <w:t xml:space="preserve">-way </w:t>
+      </w:r>
+      <w:r>
+        <w:rPr>
+          <w:lang w:val="en-US"/>
+        </w:rPr>
+        <w:t>teardown</w:t>
+      </w:r>
+      <w:bookmarkEnd w:id="13"/>
+    </w:p>
+    <w:p>
+      <w:pPr>
+        <w:rPr>
+          <w:lang w:val="en-US"/>
+        </w:rPr>
+      </w:pPr>
+    </w:p>
+    <w:p>
+      <w:pPr>
+        <w:rPr>
+          <w:lang w:val="en-US"/>
+        </w:rPr>
+      </w:pPr>
+    </w:p>
+    <w:p>
+      <w:pPr>
+        <w:rPr>
+          <w:lang w:val="en-US"/>
+        </w:rPr>
+      </w:pPr>
+    </w:p>
+    <w:p>
+      <w:pPr>
+        <w:pStyle w:val="Heading2"/>
+        <w:rPr>
+          <w:lang w:val="en-US"/>
+        </w:rPr>
+      </w:pPr>
+      <w:bookmarkStart w:id="14" w:name="_Toc213706068"/>
+      <w:r>
+        <w:rPr>
+          <w:lang w:val="en-US"/>
+        </w:rPr>
+        <w:t>5.</w:t>
+      </w:r>
+      <w:r>
+        <w:rPr>
+          <w:lang w:val="en-US"/>
+        </w:rPr>
+        <w:t>3</w:t>
+      </w:r>
+      <w:r>
+        <w:rPr>
+          <w:lang w:val="en-US"/>
+        </w:rPr>
+        <w:tab/>
         <w:t>T</w:t>
       </w:r>
       <w:r>
         <w:rPr>
           <w:lang w:val="en-US"/>
         </w:rPr>
-        <w:t>CP four-way handshake</w:t>
-      </w:r>
-      <w:bookmarkEnd w:id="13"/>
-    </w:p>
-    <w:p>
-      <w:pPr>
-        <w:pStyle w:val="Heading2"/>
-        <w:numPr>
-          <w:ilvl w:val="1"/>
-          <w:numId w:val="3"/>
-        </w:numPr>
-        <w:spacing w:line="480" w:lineRule="auto"/>
-        <w:jc w:val="both"/>
-        <w:rPr>
-          <w:rFonts w:asciiTheme="minorHAnsi" w:hAnsiTheme="minorHAnsi" w:cstheme="minorHAnsi"/>
-          <w:color w:val="auto"/>
-          <w:sz w:val="24"/>
-          <w:szCs w:val="24"/>
-          <w:lang w:val="en-US"/>
-        </w:rPr>
-      </w:pPr>
-      <w:bookmarkStart w:id="14" w:name="_Toc213443522"/>
-      <w:r>
-        <w:rPr>
-          <w:rFonts w:asciiTheme="minorHAnsi" w:hAnsiTheme="minorHAnsi" w:cstheme="minorHAnsi"/>
-          <w:color w:val="auto"/>
-          <w:sz w:val="24"/>
-          <w:szCs w:val="24"/>
-          <w:lang w:val="en-US"/>
-        </w:rPr>
-        <w:t>Test 1</w:t>
+        <w:t>TL</w:t>
       </w:r>
       <w:bookmarkEnd w:id="14"/>
     </w:p>
     <w:p>
       <w:pPr>
-        <w:pStyle w:val="ListParagraph"/>
-        <w:numPr>
-          <w:ilvl w:val="1"/>
-          <w:numId w:val="3"/>
-        </w:numPr>
-        <w:rPr>
-          <w:lang w:val="en-US"/>
-        </w:rPr>
-      </w:pPr>
-    </w:p>
-    <w:p>
-      <w:pPr>
-        <w:rPr>
-          <w:lang w:val="en-US"/>
-        </w:rPr>
-      </w:pPr>
-    </w:p>
-    <w:p>
-      <w:pPr>
-        <w:pStyle w:val="Heading1"/>
-        <w:rPr>
-          <w:lang w:val="en-US"/>
-        </w:rPr>
-      </w:pPr>
-      <w:bookmarkStart w:id="15" w:name="_Toc213443523"/>
-      <w:r>
-        <w:t>7</w:t>
-      </w:r>
-      <w:r>
-        <w:tab/>
-      </w:r>
-      <w:r>
-        <w:t>TTL</w:t>
-      </w:r>
-      <w:bookmarkEnd w:id="15"/>
-    </w:p>
-    <w:p>
-      <w:pPr>
-        <w:pStyle w:val="Heading2"/>
-        <w:spacing w:line="480" w:lineRule="auto"/>
-        <w:jc w:val="both"/>
-        <w:rPr>
-          <w:rFonts w:asciiTheme="minorHAnsi" w:hAnsiTheme="minorHAnsi" w:cstheme="minorHAnsi"/>
-          <w:color w:val="auto"/>
-          <w:sz w:val="24"/>
-          <w:szCs w:val="24"/>
-          <w:lang w:val="en-US"/>
-        </w:rPr>
-      </w:pPr>
-      <w:bookmarkStart w:id="16" w:name="_Toc213443524"/>
-      <w:r>
-        <w:rPr>
-          <w:rFonts w:asciiTheme="minorHAnsi" w:hAnsiTheme="minorHAnsi" w:cstheme="minorHAnsi"/>
-          <w:color w:val="auto"/>
-          <w:sz w:val="24"/>
-          <w:szCs w:val="24"/>
-          <w:lang w:val="en-US"/>
-        </w:rPr>
-        <w:t xml:space="preserve">Subtopic </w:t>
-      </w:r>
-      <w:r>
-        <w:rPr>
-          <w:rFonts w:asciiTheme="minorHAnsi" w:hAnsiTheme="minorHAnsi" w:cstheme="minorHAnsi"/>
-          <w:color w:val="auto"/>
-          <w:sz w:val="24"/>
-          <w:szCs w:val="24"/>
-          <w:lang w:val="en-US"/>
-        </w:rPr>
-        <w:t>5</w:t>
-      </w:r>
-      <w:r>
-        <w:rPr>
-          <w:rFonts w:asciiTheme="minorHAnsi" w:hAnsiTheme="minorHAnsi" w:cstheme="minorHAnsi"/>
-          <w:color w:val="auto"/>
-          <w:sz w:val="24"/>
-          <w:szCs w:val="24"/>
-          <w:lang w:val="en-US"/>
-        </w:rPr>
-        <w:t>.1</w:t>
-      </w:r>
-      <w:bookmarkEnd w:id="16"/>
-    </w:p>
-    <w:p>
-      <w:pPr>
-        <w:pStyle w:val="Heading2"/>
-        <w:spacing w:line="480" w:lineRule="auto"/>
-        <w:jc w:val="both"/>
-        <w:rPr>
-          <w:rFonts w:asciiTheme="minorHAnsi" w:hAnsiTheme="minorHAnsi" w:cstheme="minorHAnsi"/>
-          <w:color w:val="auto"/>
-          <w:sz w:val="24"/>
-          <w:szCs w:val="24"/>
-          <w:lang w:val="en-US"/>
-        </w:rPr>
-      </w:pPr>
-      <w:bookmarkStart w:id="17" w:name="_Toc213443525"/>
-      <w:r>
-        <w:rPr>
-          <w:rFonts w:asciiTheme="minorHAnsi" w:hAnsiTheme="minorHAnsi" w:cstheme="minorHAnsi"/>
-          <w:color w:val="auto"/>
-          <w:sz w:val="24"/>
-          <w:szCs w:val="24"/>
-          <w:lang w:val="en-US"/>
-        </w:rPr>
-        <w:t xml:space="preserve">Subtopic </w:t>
-      </w:r>
-      <w:r>
-        <w:rPr>
-          <w:rFonts w:asciiTheme="minorHAnsi" w:hAnsiTheme="minorHAnsi" w:cstheme="minorHAnsi"/>
-          <w:color w:val="auto"/>
-          <w:sz w:val="24"/>
-          <w:szCs w:val="24"/>
-          <w:lang w:val="en-US"/>
-        </w:rPr>
-        <w:t>5</w:t>
-      </w:r>
-      <w:r>
-        <w:rPr>
-          <w:rFonts w:asciiTheme="minorHAnsi" w:hAnsiTheme="minorHAnsi" w:cstheme="minorHAnsi"/>
-          <w:color w:val="auto"/>
-          <w:sz w:val="24"/>
-          <w:szCs w:val="24"/>
-          <w:lang w:val="en-US"/>
-        </w:rPr>
-        <w:t>.2</w:t>
-      </w:r>
-      <w:bookmarkEnd w:id="17"/>
-    </w:p>
-    <w:p>
-      <w:pPr>
-        <w:rPr>
-          <w:lang w:val="en-US"/>
-        </w:rPr>
-      </w:pPr>
-    </w:p>
-    <w:p>
-      <w:pPr>
-        <w:rPr>
-          <w:lang w:val="en-US"/>
-        </w:rPr>
-      </w:pPr>
-    </w:p>
-    <w:p>
-      <w:pPr>
-        <w:rPr>
-          <w:lang w:val="en-US"/>
-        </w:rPr>
-      </w:pPr>
-    </w:p>
-    <w:p>
-      <w:pPr>
-        <w:rPr>
-          <w:lang w:val="en-US"/>
-        </w:rPr>
-      </w:pPr>
-    </w:p>
-    <w:p>
-      <w:pPr>
-        <w:rPr>
-          <w:lang w:val="en-US"/>
-        </w:rPr>
-      </w:pPr>
-    </w:p>
-    <w:p>
-      <w:pPr>
-        <w:pStyle w:val="Heading2"/>
-        <w:spacing w:line="480" w:lineRule="auto"/>
-        <w:jc w:val="both"/>
-        <w:rPr>
-          <w:rFonts w:asciiTheme="minorHAnsi" w:hAnsiTheme="minorHAnsi" w:cstheme="minorHAnsi"/>
-          <w:color w:val="auto"/>
-          <w:sz w:val="24"/>
-          <w:szCs w:val="24"/>
-          <w:lang w:val="en-US"/>
-        </w:rPr>
-      </w:pPr>
-    </w:p>
-    <w:p>
-      <w:pPr>
         <w:rPr>
           <w:lang w:val="en-US"/>
         </w:rPr>
         <w:sectPr>
-          <w:footerReference w:type="default" r:id="rId26"/>
+          <w:footerReference w:type="default" r:id="rId27"/>
           <w:pgSz w:w="12240" w:h="15840"/>
           <w:pgMar w:top="1440" w:right="1440" w:bottom="1440" w:left="1440" w:header="708" w:footer="708" w:gutter="0"/>
           <w:pgNumType w:start="1"/>
@@ -5092,7 +4771,7 @@
         </w:sectPr>
       </w:pPr>
     </w:p>
-    <w:bookmarkStart w:id="18" w:name="_Toc213443526" w:displacedByCustomXml="next"/>
+    <w:bookmarkStart w:id="15" w:name="_Toc213706069" w:displacedByCustomXml="next"/>
     <w:sdt>
       <w:sdtPr>
         <w:rPr>
@@ -5115,7 +4794,7 @@
           <w:r>
             <w:t>References</w:t>
           </w:r>
-          <w:bookmarkEnd w:id="18"/>
+          <w:bookmarkEnd w:id="15"/>
         </w:p>
         <w:sdt>
           <w:sdtPr>
@@ -5235,7 +4914,7 @@
       </w:pPr>
     </w:p>
     <w:sectPr>
-      <w:footerReference w:type="default" r:id="rId27"/>
+      <w:footerReference w:type="default" r:id="rId28"/>
       <w:pgSz w:w="12240" w:h="15840"/>
       <w:pgMar w:top="1440" w:right="1440" w:bottom="1440" w:left="1440" w:header="708" w:footer="708" w:gutter="0"/>
       <w:pgNumType w:start="1"/>

</xml_diff>

<commit_message>
3030 Portfolio assignment small revision needed then submit
</commit_message>
<xml_diff>
--- a/Fall 2025/CYBR3010 Cybersecurity Foundations/Assignments/4. Traffic Capture Lab/Traffic Capture Lab - Arr Domingo.docx
+++ b/Fall 2025/CYBR3010 Cybersecurity Foundations/Assignments/4. Traffic Capture Lab/Traffic Capture Lab - Arr Domingo.docx
@@ -256,8 +256,18 @@
           <w:sz w:val="28"/>
           <w:szCs w:val="28"/>
         </w:rPr>
-        <w:t>Sam El-Awour</w:t>
-      </w:r>
+        <w:t>Sam El-</w:t>
+      </w:r>
+      <w:proofErr w:type="spellStart"/>
+      <w:r>
+        <w:rPr>
+          <w:rFonts w:cstheme="minorHAnsi"/>
+          <w:sz w:val="28"/>
+          <w:szCs w:val="28"/>
+        </w:rPr>
+        <w:t>Awour</w:t>
+      </w:r>
+      <w:proofErr w:type="spellEnd"/>
     </w:p>
     <w:sdt>
       <w:sdtPr>
@@ -345,7 +355,7 @@
             </w:rPr>
             <w:fldChar w:fldCharType="separate"/>
           </w:r>
-          <w:hyperlink w:anchor="_Toc213706054" w:history="1">
+          <w:hyperlink w:anchor="_Toc213791838" w:history="1">
             <w:r>
               <w:rPr>
                 <w:rStyle w:val="Hyperlink"/>
@@ -391,7 +401,7 @@
                 <w:noProof/>
                 <w:webHidden/>
               </w:rPr>
-              <w:instrText xml:space="preserve"> PAGEREF _Toc213706054 \h </w:instrText>
+              <w:instrText xml:space="preserve"> PAGEREF _Toc213791838 \h </w:instrText>
             </w:r>
             <w:r>
               <w:rPr>
@@ -439,7 +449,7 @@
               <w14:ligatures w14:val="standardContextual"/>
             </w:rPr>
           </w:pPr>
-          <w:hyperlink w:anchor="_Toc213706055" w:history="1">
+          <w:hyperlink w:anchor="_Toc213791839" w:history="1">
             <w:r>
               <w:rPr>
                 <w:rStyle w:val="Hyperlink"/>
@@ -494,7 +504,7 @@
                 <w:noProof/>
                 <w:webHidden/>
               </w:rPr>
-              <w:instrText xml:space="preserve"> PAGEREF _Toc213706055 \h </w:instrText>
+              <w:instrText xml:space="preserve"> PAGEREF _Toc213791839 \h </w:instrText>
             </w:r>
             <w:r>
               <w:rPr>
@@ -542,7 +552,7 @@
               <w14:ligatures w14:val="standardContextual"/>
             </w:rPr>
           </w:pPr>
-          <w:hyperlink w:anchor="_Toc213706056" w:history="1">
+          <w:hyperlink w:anchor="_Toc213791840" w:history="1">
             <w:r>
               <w:rPr>
                 <w:rStyle w:val="Hyperlink"/>
@@ -596,7 +606,7 @@
                 <w:noProof/>
                 <w:webHidden/>
               </w:rPr>
-              <w:instrText xml:space="preserve"> PAGEREF _Toc213706056 \h </w:instrText>
+              <w:instrText xml:space="preserve"> PAGEREF _Toc213791840 \h </w:instrText>
             </w:r>
             <w:r>
               <w:rPr>
@@ -616,7 +626,7 @@
                 <w:noProof/>
                 <w:webHidden/>
               </w:rPr>
-              <w:t>1</w:t>
+              <w:t>2</w:t>
             </w:r>
             <w:r>
               <w:rPr>
@@ -644,7 +654,7 @@
               <w14:ligatures w14:val="standardContextual"/>
             </w:rPr>
           </w:pPr>
-          <w:hyperlink w:anchor="_Toc213706057" w:history="1">
+          <w:hyperlink w:anchor="_Toc213791841" w:history="1">
             <w:r>
               <w:rPr>
                 <w:rStyle w:val="Hyperlink"/>
@@ -692,7 +702,7 @@
                 <w:noProof/>
                 <w:webHidden/>
               </w:rPr>
-              <w:instrText xml:space="preserve"> PAGEREF _Toc213706057 \h </w:instrText>
+              <w:instrText xml:space="preserve"> PAGEREF _Toc213791841 \h </w:instrText>
             </w:r>
             <w:r>
               <w:rPr>
@@ -712,7 +722,7 @@
                 <w:noProof/>
                 <w:webHidden/>
               </w:rPr>
-              <w:t>2</w:t>
+              <w:t>3</w:t>
             </w:r>
             <w:r>
               <w:rPr>
@@ -740,7 +750,7 @@
               <w14:ligatures w14:val="standardContextual"/>
             </w:rPr>
           </w:pPr>
-          <w:hyperlink w:anchor="_Toc213706058" w:history="1">
+          <w:hyperlink w:anchor="_Toc213791842" w:history="1">
             <w:r>
               <w:rPr>
                 <w:rStyle w:val="Hyperlink"/>
@@ -788,7 +798,7 @@
                 <w:noProof/>
                 <w:webHidden/>
               </w:rPr>
-              <w:instrText xml:space="preserve"> PAGEREF _Toc213706058 \h </w:instrText>
+              <w:instrText xml:space="preserve"> PAGEREF _Toc213791842 \h </w:instrText>
             </w:r>
             <w:r>
               <w:rPr>
@@ -808,7 +818,7 @@
                 <w:noProof/>
                 <w:webHidden/>
               </w:rPr>
-              <w:t>5</w:t>
+              <w:t>6</w:t>
             </w:r>
             <w:r>
               <w:rPr>
@@ -836,7 +846,7 @@
               <w14:ligatures w14:val="standardContextual"/>
             </w:rPr>
           </w:pPr>
-          <w:hyperlink w:anchor="_Toc213706059" w:history="1">
+          <w:hyperlink w:anchor="_Toc213791843" w:history="1">
             <w:r>
               <w:rPr>
                 <w:rStyle w:val="Hyperlink"/>
@@ -884,7 +894,7 @@
                 <w:noProof/>
                 <w:webHidden/>
               </w:rPr>
-              <w:instrText xml:space="preserve"> PAGEREF _Toc213706059 \h </w:instrText>
+              <w:instrText xml:space="preserve"> PAGEREF _Toc213791843 \h </w:instrText>
             </w:r>
             <w:r>
               <w:rPr>
@@ -904,7 +914,7 @@
                 <w:noProof/>
                 <w:webHidden/>
               </w:rPr>
-              <w:t>7</w:t>
+              <w:t>8</w:t>
             </w:r>
             <w:r>
               <w:rPr>
@@ -932,7 +942,7 @@
               <w14:ligatures w14:val="standardContextual"/>
             </w:rPr>
           </w:pPr>
-          <w:hyperlink w:anchor="_Toc213706060" w:history="1">
+          <w:hyperlink w:anchor="_Toc213791844" w:history="1">
             <w:r>
               <w:rPr>
                 <w:rStyle w:val="Hyperlink"/>
@@ -980,7 +990,7 @@
                 <w:noProof/>
                 <w:webHidden/>
               </w:rPr>
-              <w:instrText xml:space="preserve"> PAGEREF _Toc213706060 \h </w:instrText>
+              <w:instrText xml:space="preserve"> PAGEREF _Toc213791844 \h </w:instrText>
             </w:r>
             <w:r>
               <w:rPr>
@@ -1000,7 +1010,7 @@
                 <w:noProof/>
                 <w:webHidden/>
               </w:rPr>
-              <w:t>7</w:t>
+              <w:t>8</w:t>
             </w:r>
             <w:r>
               <w:rPr>
@@ -1028,7 +1038,7 @@
               <w14:ligatures w14:val="standardContextual"/>
             </w:rPr>
           </w:pPr>
-          <w:hyperlink w:anchor="_Toc213706061" w:history="1">
+          <w:hyperlink w:anchor="_Toc213791845" w:history="1">
             <w:r>
               <w:rPr>
                 <w:rStyle w:val="Hyperlink"/>
@@ -1076,7 +1086,7 @@
                 <w:noProof/>
                 <w:webHidden/>
               </w:rPr>
-              <w:instrText xml:space="preserve"> PAGEREF _Toc213706061 \h </w:instrText>
+              <w:instrText xml:space="preserve"> PAGEREF _Toc213791845 \h </w:instrText>
             </w:r>
             <w:r>
               <w:rPr>
@@ -1096,7 +1106,7 @@
                 <w:noProof/>
                 <w:webHidden/>
               </w:rPr>
-              <w:t>9</w:t>
+              <w:t>10</w:t>
             </w:r>
             <w:r>
               <w:rPr>
@@ -1124,7 +1134,7 @@
               <w14:ligatures w14:val="standardContextual"/>
             </w:rPr>
           </w:pPr>
-          <w:hyperlink w:anchor="_Toc213706062" w:history="1">
+          <w:hyperlink w:anchor="_Toc213791846" w:history="1">
             <w:r>
               <w:rPr>
                 <w:rStyle w:val="Hyperlink"/>
@@ -1170,7 +1180,7 @@
                 <w:noProof/>
                 <w:webHidden/>
               </w:rPr>
-              <w:instrText xml:space="preserve"> PAGEREF _Toc213706062 \h </w:instrText>
+              <w:instrText xml:space="preserve"> PAGEREF _Toc213791846 \h </w:instrText>
             </w:r>
             <w:r>
               <w:rPr>
@@ -1190,7 +1200,7 @@
                 <w:noProof/>
                 <w:webHidden/>
               </w:rPr>
-              <w:t>9</w:t>
+              <w:t>10</w:t>
             </w:r>
             <w:r>
               <w:rPr>
@@ -1218,7 +1228,7 @@
               <w14:ligatures w14:val="standardContextual"/>
             </w:rPr>
           </w:pPr>
-          <w:hyperlink w:anchor="_Toc213706063" w:history="1">
+          <w:hyperlink w:anchor="_Toc213791847" w:history="1">
             <w:r>
               <w:rPr>
                 <w:rStyle w:val="Hyperlink"/>
@@ -1264,7 +1274,7 @@
                 <w:noProof/>
                 <w:webHidden/>
               </w:rPr>
-              <w:instrText xml:space="preserve"> PAGEREF _Toc213706063 \h </w:instrText>
+              <w:instrText xml:space="preserve"> PAGEREF _Toc213791847 \h </w:instrText>
             </w:r>
             <w:r>
               <w:rPr>
@@ -1284,7 +1294,7 @@
                 <w:noProof/>
                 <w:webHidden/>
               </w:rPr>
-              <w:t>10</w:t>
+              <w:t>11</w:t>
             </w:r>
             <w:r>
               <w:rPr>
@@ -1312,7 +1322,7 @@
               <w14:ligatures w14:val="standardContextual"/>
             </w:rPr>
           </w:pPr>
-          <w:hyperlink w:anchor="_Toc213706064" w:history="1">
+          <w:hyperlink w:anchor="_Toc213791848" w:history="1">
             <w:r>
               <w:rPr>
                 <w:rStyle w:val="Hyperlink"/>
@@ -1358,7 +1368,7 @@
                 <w:noProof/>
                 <w:webHidden/>
               </w:rPr>
-              <w:instrText xml:space="preserve"> PAGEREF _Toc213706064 \h </w:instrText>
+              <w:instrText xml:space="preserve"> PAGEREF _Toc213791848 \h </w:instrText>
             </w:r>
             <w:r>
               <w:rPr>
@@ -1378,7 +1388,7 @@
                 <w:noProof/>
                 <w:webHidden/>
               </w:rPr>
-              <w:t>12</w:t>
+              <w:t>13</w:t>
             </w:r>
             <w:r>
               <w:rPr>
@@ -1406,7 +1416,7 @@
               <w14:ligatures w14:val="standardContextual"/>
             </w:rPr>
           </w:pPr>
-          <w:hyperlink w:anchor="_Toc213706065" w:history="1">
+          <w:hyperlink w:anchor="_Toc213791849" w:history="1">
             <w:r>
               <w:rPr>
                 <w:rStyle w:val="Hyperlink"/>
@@ -1433,7 +1443,7 @@
                 <w:noProof/>
                 <w:lang w:val="en-US"/>
               </w:rPr>
-              <w:t>Packet Analysis</w:t>
+              <w:t>Capture Points</w:t>
             </w:r>
             <w:r>
               <w:rPr>
@@ -1454,7 +1464,7 @@
                 <w:noProof/>
                 <w:webHidden/>
               </w:rPr>
-              <w:instrText xml:space="preserve"> PAGEREF _Toc213706065 \h </w:instrText>
+              <w:instrText xml:space="preserve"> PAGEREF _Toc213791849 \h </w:instrText>
             </w:r>
             <w:r>
               <w:rPr>
@@ -1474,7 +1484,7 @@
                 <w:noProof/>
                 <w:webHidden/>
               </w:rPr>
-              <w:t>13</w:t>
+              <w:t>14</w:t>
             </w:r>
             <w:r>
               <w:rPr>
@@ -1502,7 +1512,7 @@
               <w14:ligatures w14:val="standardContextual"/>
             </w:rPr>
           </w:pPr>
-          <w:hyperlink w:anchor="_Toc213706066" w:history="1">
+          <w:hyperlink w:anchor="_Toc213791850" w:history="1">
             <w:r>
               <w:rPr>
                 <w:rStyle w:val="Hyperlink"/>
@@ -1529,7 +1539,7 @@
                 <w:noProof/>
                 <w:lang w:val="en-US"/>
               </w:rPr>
-              <w:t>TCP three-way handshake</w:t>
+              <w:t>Client VM 1 Configuration</w:t>
             </w:r>
             <w:r>
               <w:rPr>
@@ -1550,7 +1560,7 @@
                 <w:noProof/>
                 <w:webHidden/>
               </w:rPr>
-              <w:instrText xml:space="preserve"> PAGEREF _Toc213706066 \h </w:instrText>
+              <w:instrText xml:space="preserve"> PAGEREF _Toc213791850 \h </w:instrText>
             </w:r>
             <w:r>
               <w:rPr>
@@ -1598,7 +1608,7 @@
               <w14:ligatures w14:val="standardContextual"/>
             </w:rPr>
           </w:pPr>
-          <w:hyperlink w:anchor="_Toc213706067" w:history="1">
+          <w:hyperlink w:anchor="_Toc213791851" w:history="1">
             <w:r>
               <w:rPr>
                 <w:rStyle w:val="Hyperlink"/>
@@ -1625,7 +1635,7 @@
                 <w:noProof/>
                 <w:lang w:val="en-US"/>
               </w:rPr>
-              <w:t>TCP four-way teardown</w:t>
+              <w:t>Client VM 3 Configuration</w:t>
             </w:r>
             <w:r>
               <w:rPr>
@@ -1646,7 +1656,7 @@
                 <w:noProof/>
                 <w:webHidden/>
               </w:rPr>
-              <w:instrText xml:space="preserve"> PAGEREF _Toc213706067 \h </w:instrText>
+              <w:instrText xml:space="preserve"> PAGEREF _Toc213791851 \h </w:instrText>
             </w:r>
             <w:r>
               <w:rPr>
@@ -1667,6 +1677,102 @@
                 <w:webHidden/>
               </w:rPr>
               <w:t>14</w:t>
+            </w:r>
+            <w:r>
+              <w:rPr>
+                <w:noProof/>
+                <w:webHidden/>
+              </w:rPr>
+              <w:fldChar w:fldCharType="end"/>
+            </w:r>
+          </w:hyperlink>
+        </w:p>
+        <w:p>
+          <w:pPr>
+            <w:pStyle w:val="TOC1"/>
+            <w:tabs>
+              <w:tab w:val="left" w:pos="440"/>
+              <w:tab w:val="right" w:leader="dot" w:pos="9350"/>
+            </w:tabs>
+            <w:rPr>
+              <w:rFonts w:eastAsiaTheme="minorEastAsia"/>
+              <w:noProof/>
+              <w:kern w:val="2"/>
+              <w:sz w:val="24"/>
+              <w:szCs w:val="24"/>
+              <w:lang w:eastAsia="en-CA"/>
+              <w14:ligatures w14:val="standardContextual"/>
+            </w:rPr>
+          </w:pPr>
+          <w:hyperlink w:anchor="_Toc213791852" w:history="1">
+            <w:r>
+              <w:rPr>
+                <w:rStyle w:val="Hyperlink"/>
+                <w:noProof/>
+                <w:lang w:val="en-US"/>
+              </w:rPr>
+              <w:t>6</w:t>
+            </w:r>
+            <w:r>
+              <w:rPr>
+                <w:rFonts w:eastAsiaTheme="minorEastAsia"/>
+                <w:noProof/>
+                <w:kern w:val="2"/>
+                <w:sz w:val="24"/>
+                <w:szCs w:val="24"/>
+                <w:lang w:eastAsia="en-CA"/>
+                <w14:ligatures w14:val="standardContextual"/>
+              </w:rPr>
+              <w:tab/>
+            </w:r>
+            <w:r>
+              <w:rPr>
+                <w:rStyle w:val="Hyperlink"/>
+                <w:noProof/>
+                <w:lang w:val="en-US"/>
+              </w:rPr>
+              <w:t>Packet Analysis</w:t>
+            </w:r>
+            <w:r>
+              <w:rPr>
+                <w:noProof/>
+                <w:webHidden/>
+              </w:rPr>
+              <w:tab/>
+            </w:r>
+            <w:r>
+              <w:rPr>
+                <w:noProof/>
+                <w:webHidden/>
+              </w:rPr>
+              <w:fldChar w:fldCharType="begin"/>
+            </w:r>
+            <w:r>
+              <w:rPr>
+                <w:noProof/>
+                <w:webHidden/>
+              </w:rPr>
+              <w:instrText xml:space="preserve"> PAGEREF _Toc213791852 \h </w:instrText>
+            </w:r>
+            <w:r>
+              <w:rPr>
+                <w:noProof/>
+                <w:webHidden/>
+              </w:rPr>
+            </w:r>
+            <w:r>
+              <w:rPr>
+                <w:noProof/>
+                <w:webHidden/>
+              </w:rPr>
+              <w:fldChar w:fldCharType="separate"/>
+            </w:r>
+            <w:r>
+              <w:rPr>
+                <w:noProof/>
+                <w:webHidden/>
+              </w:rPr>
+              <w:t>15</w:t>
             </w:r>
             <w:r>
               <w:rPr>
@@ -1694,14 +1800,14 @@
               <w14:ligatures w14:val="standardContextual"/>
             </w:rPr>
           </w:pPr>
-          <w:hyperlink w:anchor="_Toc213706068" w:history="1">
+          <w:hyperlink w:anchor="_Toc213791853" w:history="1">
             <w:r>
               <w:rPr>
                 <w:rStyle w:val="Hyperlink"/>
                 <w:noProof/>
                 <w:lang w:val="en-US"/>
               </w:rPr>
-              <w:t>5.3</w:t>
+              <w:t>5.1</w:t>
             </w:r>
             <w:r>
               <w:rPr>
@@ -1721,6 +1827,198 @@
                 <w:noProof/>
                 <w:lang w:val="en-US"/>
               </w:rPr>
+              <w:t>TCP three-way handshake</w:t>
+            </w:r>
+            <w:r>
+              <w:rPr>
+                <w:noProof/>
+                <w:webHidden/>
+              </w:rPr>
+              <w:tab/>
+            </w:r>
+            <w:r>
+              <w:rPr>
+                <w:noProof/>
+                <w:webHidden/>
+              </w:rPr>
+              <w:fldChar w:fldCharType="begin"/>
+            </w:r>
+            <w:r>
+              <w:rPr>
+                <w:noProof/>
+                <w:webHidden/>
+              </w:rPr>
+              <w:instrText xml:space="preserve"> PAGEREF _Toc213791853 \h </w:instrText>
+            </w:r>
+            <w:r>
+              <w:rPr>
+                <w:noProof/>
+                <w:webHidden/>
+              </w:rPr>
+            </w:r>
+            <w:r>
+              <w:rPr>
+                <w:noProof/>
+                <w:webHidden/>
+              </w:rPr>
+              <w:fldChar w:fldCharType="separate"/>
+            </w:r>
+            <w:r>
+              <w:rPr>
+                <w:noProof/>
+                <w:webHidden/>
+              </w:rPr>
+              <w:t>15</w:t>
+            </w:r>
+            <w:r>
+              <w:rPr>
+                <w:noProof/>
+                <w:webHidden/>
+              </w:rPr>
+              <w:fldChar w:fldCharType="end"/>
+            </w:r>
+          </w:hyperlink>
+        </w:p>
+        <w:p>
+          <w:pPr>
+            <w:pStyle w:val="TOC2"/>
+            <w:tabs>
+              <w:tab w:val="left" w:pos="960"/>
+              <w:tab w:val="right" w:leader="dot" w:pos="9350"/>
+            </w:tabs>
+            <w:rPr>
+              <w:rFonts w:eastAsiaTheme="minorEastAsia"/>
+              <w:noProof/>
+              <w:kern w:val="2"/>
+              <w:sz w:val="24"/>
+              <w:szCs w:val="24"/>
+              <w:lang w:eastAsia="en-CA"/>
+              <w14:ligatures w14:val="standardContextual"/>
+            </w:rPr>
+          </w:pPr>
+          <w:hyperlink w:anchor="_Toc213791854" w:history="1">
+            <w:r>
+              <w:rPr>
+                <w:rStyle w:val="Hyperlink"/>
+                <w:noProof/>
+                <w:lang w:val="en-US"/>
+              </w:rPr>
+              <w:t>5.2</w:t>
+            </w:r>
+            <w:r>
+              <w:rPr>
+                <w:rFonts w:eastAsiaTheme="minorEastAsia"/>
+                <w:noProof/>
+                <w:kern w:val="2"/>
+                <w:sz w:val="24"/>
+                <w:szCs w:val="24"/>
+                <w:lang w:eastAsia="en-CA"/>
+                <w14:ligatures w14:val="standardContextual"/>
+              </w:rPr>
+              <w:tab/>
+            </w:r>
+            <w:r>
+              <w:rPr>
+                <w:rStyle w:val="Hyperlink"/>
+                <w:noProof/>
+                <w:lang w:val="en-US"/>
+              </w:rPr>
+              <w:t>TCP four-way teardown</w:t>
+            </w:r>
+            <w:r>
+              <w:rPr>
+                <w:noProof/>
+                <w:webHidden/>
+              </w:rPr>
+              <w:tab/>
+            </w:r>
+            <w:r>
+              <w:rPr>
+                <w:noProof/>
+                <w:webHidden/>
+              </w:rPr>
+              <w:fldChar w:fldCharType="begin"/>
+            </w:r>
+            <w:r>
+              <w:rPr>
+                <w:noProof/>
+                <w:webHidden/>
+              </w:rPr>
+              <w:instrText xml:space="preserve"> PAGEREF _Toc213791854 \h </w:instrText>
+            </w:r>
+            <w:r>
+              <w:rPr>
+                <w:noProof/>
+                <w:webHidden/>
+              </w:rPr>
+            </w:r>
+            <w:r>
+              <w:rPr>
+                <w:noProof/>
+                <w:webHidden/>
+              </w:rPr>
+              <w:fldChar w:fldCharType="separate"/>
+            </w:r>
+            <w:r>
+              <w:rPr>
+                <w:noProof/>
+                <w:webHidden/>
+              </w:rPr>
+              <w:t>15</w:t>
+            </w:r>
+            <w:r>
+              <w:rPr>
+                <w:noProof/>
+                <w:webHidden/>
+              </w:rPr>
+              <w:fldChar w:fldCharType="end"/>
+            </w:r>
+          </w:hyperlink>
+        </w:p>
+        <w:p>
+          <w:pPr>
+            <w:pStyle w:val="TOC2"/>
+            <w:tabs>
+              <w:tab w:val="left" w:pos="960"/>
+              <w:tab w:val="right" w:leader="dot" w:pos="9350"/>
+            </w:tabs>
+            <w:rPr>
+              <w:rFonts w:eastAsiaTheme="minorEastAsia"/>
+              <w:noProof/>
+              <w:kern w:val="2"/>
+              <w:sz w:val="24"/>
+              <w:szCs w:val="24"/>
+              <w:lang w:eastAsia="en-CA"/>
+              <w14:ligatures w14:val="standardContextual"/>
+            </w:rPr>
+          </w:pPr>
+          <w:hyperlink w:anchor="_Toc213791855" w:history="1">
+            <w:r>
+              <w:rPr>
+                <w:rStyle w:val="Hyperlink"/>
+                <w:noProof/>
+                <w:lang w:val="en-US"/>
+              </w:rPr>
+              <w:t>5.3</w:t>
+            </w:r>
+            <w:r>
+              <w:rPr>
+                <w:rFonts w:eastAsiaTheme="minorEastAsia"/>
+                <w:noProof/>
+                <w:kern w:val="2"/>
+                <w:sz w:val="24"/>
+                <w:szCs w:val="24"/>
+                <w:lang w:eastAsia="en-CA"/>
+                <w14:ligatures w14:val="standardContextual"/>
+              </w:rPr>
+              <w:tab/>
+            </w:r>
+            <w:r>
+              <w:rPr>
+                <w:rStyle w:val="Hyperlink"/>
+                <w:noProof/>
+                <w:lang w:val="en-US"/>
+              </w:rPr>
               <w:t>TTL</w:t>
             </w:r>
             <w:r>
@@ -1742,7 +2040,7 @@
                 <w:noProof/>
                 <w:webHidden/>
               </w:rPr>
-              <w:instrText xml:space="preserve"> PAGEREF _Toc213706068 \h </w:instrText>
+              <w:instrText xml:space="preserve"> PAGEREF _Toc213791855 \h </w:instrText>
             </w:r>
             <w:r>
               <w:rPr>
@@ -1762,7 +2060,7 @@
                 <w:noProof/>
                 <w:webHidden/>
               </w:rPr>
-              <w:t>14</w:t>
+              <w:t>15</w:t>
             </w:r>
             <w:r>
               <w:rPr>
@@ -1789,7 +2087,7 @@
               <w14:ligatures w14:val="standardContextual"/>
             </w:rPr>
           </w:pPr>
-          <w:hyperlink w:anchor="_Toc213706069" w:history="1">
+          <w:hyperlink w:anchor="_Toc213791856" w:history="1">
             <w:r>
               <w:rPr>
                 <w:rStyle w:val="Hyperlink"/>
@@ -1816,7 +2114,7 @@
                 <w:noProof/>
                 <w:webHidden/>
               </w:rPr>
-              <w:instrText xml:space="preserve"> PAGEREF _Toc213706069 \h </w:instrText>
+              <w:instrText xml:space="preserve"> PAGEREF _Toc213791856 \h </w:instrText>
             </w:r>
             <w:r>
               <w:rPr>
@@ -1884,7 +2182,7 @@
         <w:pStyle w:val="Heading1"/>
         <w:spacing w:line="480" w:lineRule="auto"/>
       </w:pPr>
-      <w:bookmarkStart w:id="0" w:name="_Toc213706054"/>
+      <w:bookmarkStart w:id="0" w:name="_Toc213791838"/>
       <w:r>
         <w:lastRenderedPageBreak/>
         <w:t>1</w:t>
@@ -1893,6 +2191,9 @@
         <w:tab/>
       </w:r>
       <w:r>
+        <w:rPr>
+          <w:u w:val="single"/>
+        </w:rPr>
         <w:t>Introduction</w:t>
       </w:r>
       <w:bookmarkEnd w:id="0"/>
@@ -1970,7 +2271,7 @@
           <w:sz w:val="24"/>
           <w:szCs w:val="24"/>
         </w:rPr>
-        <w:t xml:space="preserve"> use protocol analyzer to capture traffic at multiple area in the network</w:t>
+        <w:t xml:space="preserve"> use </w:t>
       </w:r>
       <w:r>
         <w:rPr>
@@ -1978,7 +2279,7 @@
           <w:sz w:val="24"/>
           <w:szCs w:val="24"/>
         </w:rPr>
-        <w:t>. By capturing and analyzing network packets, it will give an insight on how communication occurs at various layers of the OSI model</w:t>
+        <w:t xml:space="preserve">network </w:t>
       </w:r>
       <w:r>
         <w:rPr>
@@ -1986,6 +2287,78 @@
           <w:sz w:val="24"/>
           <w:szCs w:val="24"/>
         </w:rPr>
+        <w:t>protocol analyzer to capture traffic at multiple area in the network</w:t>
+      </w:r>
+      <w:r>
+        <w:rPr>
+          <w:rFonts w:cstheme="minorHAnsi"/>
+          <w:sz w:val="24"/>
+          <w:szCs w:val="24"/>
+        </w:rPr>
+        <w:t xml:space="preserve">. By capturing and analyzing </w:t>
+      </w:r>
+      <w:r>
+        <w:rPr>
+          <w:rFonts w:cstheme="minorHAnsi"/>
+          <w:sz w:val="24"/>
+          <w:szCs w:val="24"/>
+        </w:rPr>
+        <w:t xml:space="preserve">different types of </w:t>
+      </w:r>
+      <w:r>
+        <w:rPr>
+          <w:rFonts w:cstheme="minorHAnsi"/>
+          <w:sz w:val="24"/>
+          <w:szCs w:val="24"/>
+        </w:rPr>
+        <w:t xml:space="preserve">network </w:t>
+      </w:r>
+      <w:r>
+        <w:rPr>
+          <w:rFonts w:cstheme="minorHAnsi"/>
+          <w:sz w:val="24"/>
+          <w:szCs w:val="24"/>
+        </w:rPr>
+        <w:t>traffic</w:t>
+      </w:r>
+      <w:r>
+        <w:rPr>
+          <w:rFonts w:cstheme="minorHAnsi"/>
+          <w:sz w:val="24"/>
+          <w:szCs w:val="24"/>
+        </w:rPr>
+        <w:t xml:space="preserve"> (such as ARP, ICMP, TCP, UDP, HTTP, etc.)</w:t>
+      </w:r>
+      <w:r>
+        <w:rPr>
+          <w:rFonts w:cstheme="minorHAnsi"/>
+          <w:sz w:val="24"/>
+          <w:szCs w:val="24"/>
+        </w:rPr>
+        <w:t xml:space="preserve">, </w:t>
+      </w:r>
+      <w:r>
+        <w:rPr>
+          <w:rFonts w:cstheme="minorHAnsi"/>
+          <w:sz w:val="24"/>
+          <w:szCs w:val="24"/>
+        </w:rPr>
+        <w:t>this</w:t>
+      </w:r>
+      <w:r>
+        <w:rPr>
+          <w:rFonts w:cstheme="minorHAnsi"/>
+          <w:sz w:val="24"/>
+          <w:szCs w:val="24"/>
+        </w:rPr>
+        <w:t xml:space="preserve"> will give an insight on how communication occurs at various layers of the OSI model</w:t>
+      </w:r>
+      <w:r>
+        <w:rPr>
+          <w:rFonts w:cstheme="minorHAnsi"/>
+          <w:sz w:val="24"/>
+          <w:szCs w:val="24"/>
+        </w:rPr>
         <w:t>.</w:t>
       </w:r>
     </w:p>
@@ -2009,7 +2382,7 @@
           <w:lang w:val="en-US"/>
         </w:rPr>
       </w:pPr>
-      <w:bookmarkStart w:id="1" w:name="_Toc213706055"/>
+      <w:bookmarkStart w:id="1" w:name="_Toc213791839"/>
       <w:r>
         <w:rPr>
           <w:lang w:val="en-US"/>
@@ -2175,7 +2548,7 @@
           <w:lang w:val="en-US"/>
         </w:rPr>
       </w:pPr>
-      <w:bookmarkStart w:id="2" w:name="_Toc213706056"/>
+      <w:bookmarkStart w:id="2" w:name="_Toc213791840"/>
       <w:r>
         <w:t>3</w:t>
       </w:r>
@@ -2220,7 +2593,7 @@
           <w:lang w:val="en-US"/>
         </w:rPr>
       </w:pPr>
-      <w:bookmarkStart w:id="3" w:name="_Toc213706057"/>
+      <w:bookmarkStart w:id="3" w:name="_Toc213791841"/>
       <w:r>
         <w:rPr>
           <w:lang w:val="en-US"/>
@@ -2858,7 +3231,7 @@
           <w:lang w:val="en-US"/>
         </w:rPr>
       </w:pPr>
-      <w:bookmarkStart w:id="4" w:name="_Toc213706058"/>
+      <w:bookmarkStart w:id="4" w:name="_Toc213791842"/>
       <w:r>
         <w:rPr>
           <w:lang w:val="en-US"/>
@@ -3166,7 +3539,7 @@
           <w:lang w:val="en-US"/>
         </w:rPr>
       </w:pPr>
-      <w:bookmarkStart w:id="5" w:name="_Toc213706059"/>
+      <w:bookmarkStart w:id="5" w:name="_Toc213791843"/>
       <w:r>
         <w:rPr>
           <w:lang w:val="en-US"/>
@@ -3190,7 +3563,7 @@
           <w:lang w:val="en-US"/>
         </w:rPr>
       </w:pPr>
-      <w:bookmarkStart w:id="6" w:name="_Toc213706060"/>
+      <w:bookmarkStart w:id="6" w:name="_Toc213791844"/>
       <w:r>
         <w:rPr>
           <w:lang w:val="en-US"/>
@@ -3703,7 +4076,7 @@
           <w:lang w:val="en-US"/>
         </w:rPr>
       </w:pPr>
-      <w:bookmarkStart w:id="7" w:name="_Toc213706061"/>
+      <w:bookmarkStart w:id="7" w:name="_Toc213791845"/>
       <w:r>
         <w:rPr>
           <w:lang w:val="en-US"/>
@@ -3721,7 +4094,21 @@
         <w:rPr>
           <w:lang w:val="en-US"/>
         </w:rPr>
-        <w:t>(Switch Port ANalyzer)</w:t>
+        <w:t xml:space="preserve">(Switch Port </w:t>
+      </w:r>
+      <w:proofErr w:type="spellStart"/>
+      <w:r>
+        <w:rPr>
+          <w:lang w:val="en-US"/>
+        </w:rPr>
+        <w:t>ANalyzer</w:t>
+      </w:r>
+      <w:proofErr w:type="spellEnd"/>
+      <w:r>
+        <w:rPr>
+          <w:lang w:val="en-US"/>
+        </w:rPr>
+        <w:t>)</w:t>
       </w:r>
       <w:bookmarkEnd w:id="7"/>
     </w:p>
@@ -3850,15 +4237,25 @@
           <w:sz w:val="24"/>
           <w:szCs w:val="24"/>
         </w:rPr>
-        <w:t>-somewhere in 10 minut</w:t>
-      </w:r>
+        <w:t xml:space="preserve">-somewhere in 10 </w:t>
+      </w:r>
+      <w:proofErr w:type="spellStart"/>
+      <w:r>
+        <w:rPr>
+          <w:rFonts w:cstheme="minorHAnsi"/>
+          <w:sz w:val="24"/>
+          <w:szCs w:val="24"/>
+        </w:rPr>
+        <w:t>minut</w:t>
+      </w:r>
+      <w:proofErr w:type="spellEnd"/>
     </w:p>
     <w:p>
       <w:pPr>
         <w:pStyle w:val="Heading3"/>
         <w:spacing w:line="480" w:lineRule="auto"/>
       </w:pPr>
-      <w:bookmarkStart w:id="8" w:name="_Toc213706062"/>
+      <w:bookmarkStart w:id="8" w:name="_Toc213791846"/>
       <w:r>
         <w:t>4.2.1</w:t>
       </w:r>
@@ -3981,7 +4378,7 @@
         <w:pStyle w:val="Heading3"/>
         <w:spacing w:line="480" w:lineRule="auto"/>
       </w:pPr>
-      <w:bookmarkStart w:id="9" w:name="_Toc213706063"/>
+      <w:bookmarkStart w:id="9" w:name="_Toc213791847"/>
       <w:r>
         <w:t>4.2.2</w:t>
       </w:r>
@@ -4195,7 +4592,7 @@
           <w:lang w:val="en-US"/>
         </w:rPr>
       </w:pPr>
-      <w:bookmarkStart w:id="10" w:name="_Toc213706064"/>
+      <w:bookmarkStart w:id="10" w:name="_Toc213791848"/>
       <w:r>
         <w:t>4.2.3</w:t>
       </w:r>
@@ -4433,6 +4830,1173 @@
     </w:p>
     <w:p>
       <w:pPr>
+        <w:pStyle w:val="Heading1"/>
+        <w:spacing w:line="480" w:lineRule="auto"/>
+        <w:rPr>
+          <w:lang w:val="en-US"/>
+        </w:rPr>
+      </w:pPr>
+      <w:bookmarkStart w:id="11" w:name="_Toc213791849"/>
+      <w:r>
+        <w:rPr>
+          <w:lang w:val="en-US"/>
+        </w:rPr>
+        <w:t>5</w:t>
+      </w:r>
+      <w:r>
+        <w:rPr>
+          <w:lang w:val="en-US"/>
+        </w:rPr>
+        <w:tab/>
+      </w:r>
+      <w:r>
+        <w:rPr>
+          <w:lang w:val="en-US"/>
+        </w:rPr>
+        <w:t>Capture Points</w:t>
+      </w:r>
+      <w:bookmarkEnd w:id="11"/>
+    </w:p>
+    <w:p>
+      <w:pPr>
+        <w:rPr>
+          <w:lang w:val="en-US"/>
+        </w:rPr>
+      </w:pPr>
+      <w:r>
+        <w:rPr>
+          <w:lang w:val="en-US"/>
+        </w:rPr>
+        <w:tab/>
+        <w:t>Client VM 1 and Client VM 2 need configuration.</w:t>
+      </w:r>
+    </w:p>
+    <w:p>
+      <w:pPr>
+        <w:pStyle w:val="Heading2"/>
+        <w:spacing w:line="480" w:lineRule="auto"/>
+        <w:rPr>
+          <w:lang w:val="en-US"/>
+        </w:rPr>
+      </w:pPr>
+      <w:bookmarkStart w:id="12" w:name="_Toc213791850"/>
+      <w:r>
+        <w:rPr>
+          <w:lang w:val="en-US"/>
+        </w:rPr>
+        <w:t>5.1</w:t>
+      </w:r>
+      <w:r>
+        <w:rPr>
+          <w:lang w:val="en-US"/>
+        </w:rPr>
+        <w:tab/>
+        <w:t>Client VM 1 Configuration</w:t>
+      </w:r>
+      <w:bookmarkEnd w:id="12"/>
+    </w:p>
+    <w:p>
+      <w:pPr>
+        <w:spacing w:line="480" w:lineRule="auto"/>
+        <w:jc w:val="both"/>
+        <w:rPr>
+          <w:sz w:val="24"/>
+          <w:szCs w:val="24"/>
+          <w:lang w:val="en-US"/>
+        </w:rPr>
+      </w:pPr>
+      <w:r>
+        <w:rPr>
+          <w:lang w:val="en-US"/>
+        </w:rPr>
+        <w:tab/>
+      </w:r>
+      <w:r>
+        <w:rPr>
+          <w:sz w:val="24"/>
+          <w:szCs w:val="24"/>
+          <w:lang w:val="en-US"/>
+        </w:rPr>
+        <w:t>Client VM 1</w:t>
+      </w:r>
+      <w:r>
+        <w:rPr>
+          <w:sz w:val="24"/>
+          <w:szCs w:val="24"/>
+          <w:lang w:val="en-US"/>
+        </w:rPr>
+        <w:t xml:space="preserve"> h</w:t>
+      </w:r>
+      <w:r>
+        <w:rPr>
+          <w:sz w:val="24"/>
+          <w:szCs w:val="24"/>
+          <w:lang w:val="en-US"/>
+        </w:rPr>
+        <w:t xml:space="preserve">as access to </w:t>
+      </w:r>
+      <w:r>
+        <w:rPr>
+          <w:sz w:val="24"/>
+          <w:szCs w:val="24"/>
+          <w:lang w:val="en-US"/>
+        </w:rPr>
+        <w:t>Client VM 2</w:t>
+      </w:r>
+      <w:r>
+        <w:rPr>
+          <w:sz w:val="24"/>
+          <w:szCs w:val="24"/>
+          <w:lang w:val="en-US"/>
+        </w:rPr>
+        <w:t xml:space="preserve"> and the internet.</w:t>
+      </w:r>
+      <w:r>
+        <w:rPr>
+          <w:sz w:val="24"/>
+          <w:szCs w:val="24"/>
+          <w:lang w:val="en-US"/>
+        </w:rPr>
+        <w:t xml:space="preserve"> To do that, configuration on the firewall is needed:</w:t>
+      </w:r>
+    </w:p>
+    <w:p>
+      <w:pPr>
+        <w:pStyle w:val="ListParagraph"/>
+        <w:numPr>
+          <w:ilvl w:val="0"/>
+          <w:numId w:val="5"/>
+        </w:numPr>
+        <w:spacing w:line="480" w:lineRule="auto"/>
+        <w:jc w:val="both"/>
+        <w:rPr>
+          <w:sz w:val="24"/>
+          <w:szCs w:val="24"/>
+          <w:lang w:val="en-US"/>
+        </w:rPr>
+      </w:pPr>
+      <w:r>
+        <w:rPr>
+          <w:sz w:val="24"/>
+          <w:szCs w:val="24"/>
+          <w:lang w:val="en-US"/>
+        </w:rPr>
+        <w:t>Right click the firewall (FW01) and choose “Console”. You know firewall is done booting when you are able to see the serial number and the firewall login.</w:t>
+      </w:r>
+    </w:p>
+    <w:p>
+      <w:pPr>
+        <w:pStyle w:val="ListParagraph"/>
+        <w:numPr>
+          <w:ilvl w:val="0"/>
+          <w:numId w:val="5"/>
+        </w:numPr>
+        <w:spacing w:line="480" w:lineRule="auto"/>
+        <w:jc w:val="both"/>
+        <w:rPr>
+          <w:sz w:val="24"/>
+          <w:szCs w:val="24"/>
+          <w:lang w:val="en-US"/>
+        </w:rPr>
+      </w:pPr>
+      <w:r>
+        <w:rPr>
+          <w:sz w:val="24"/>
+          <w:szCs w:val="24"/>
+          <w:lang w:val="en-US"/>
+        </w:rPr>
+        <w:lastRenderedPageBreak/>
+        <w:t>Type “cisco” in the “Firewall login” and “Password”.</w:t>
+      </w:r>
+    </w:p>
+    <w:p>
+      <w:pPr>
+        <w:pStyle w:val="ListParagraph"/>
+        <w:numPr>
+          <w:ilvl w:val="0"/>
+          <w:numId w:val="5"/>
+        </w:numPr>
+        <w:spacing w:line="480" w:lineRule="auto"/>
+        <w:jc w:val="both"/>
+        <w:rPr>
+          <w:sz w:val="24"/>
+          <w:szCs w:val="24"/>
+          <w:lang w:val="en-US"/>
+        </w:rPr>
+      </w:pPr>
+      <w:r>
+        <w:rPr>
+          <w:sz w:val="24"/>
+          <w:szCs w:val="24"/>
+          <w:lang w:val="en-US"/>
+        </w:rPr>
+        <w:t>Wait until you see “Welcome”.</w:t>
+      </w:r>
+    </w:p>
+    <w:p>
+      <w:pPr>
+        <w:spacing w:line="480" w:lineRule="auto"/>
+        <w:jc w:val="both"/>
+        <w:rPr>
+          <w:sz w:val="24"/>
+          <w:szCs w:val="24"/>
+          <w:lang w:val="en-US"/>
+        </w:rPr>
+      </w:pPr>
+      <w:r>
+        <w:rPr>
+          <w:noProof/>
+          <w:sz w:val="24"/>
+          <w:szCs w:val="24"/>
+          <w:lang w:val="en-US"/>
+        </w:rPr>
+        <w:drawing>
+          <wp:inline distT="0" distB="0" distL="0" distR="0" wp14:anchorId="6E5C5E09" wp14:editId="1EAB752D">
+            <wp:extent cx="5943600" cy="4924425"/>
+            <wp:effectExtent l="0" t="0" r="0" b="9525"/>
+            <wp:docPr id="1398651226" name="Picture 1" descr="A screenshot of a computer&#10;&#10;AI-generated content may be incorrect."/>
+            <wp:cNvGraphicFramePr>
+              <a:graphicFrameLocks xmlns:a="http://schemas.openxmlformats.org/drawingml/2006/main" noChangeAspect="1"/>
+            </wp:cNvGraphicFramePr>
+            <a:graphic xmlns:a="http://schemas.openxmlformats.org/drawingml/2006/main">
+              <a:graphicData uri="http://schemas.openxmlformats.org/drawingml/2006/picture">
+                <pic:pic xmlns:pic="http://schemas.openxmlformats.org/drawingml/2006/picture">
+                  <pic:nvPicPr>
+                    <pic:cNvPr id="1398651226" name="Picture 1" descr="A screenshot of a computer&#10;&#10;AI-generated content may be incorrect."/>
+                    <pic:cNvPicPr/>
+                  </pic:nvPicPr>
+                  <pic:blipFill>
+                    <a:blip r:embed="rId27">
+                      <a:extLst>
+                        <a:ext uri="{28A0092B-C50C-407E-A947-70E740481C1C}">
+                          <a14:useLocalDpi xmlns:a14="http://schemas.microsoft.com/office/drawing/2010/main" val="0"/>
+                        </a:ext>
+                      </a:extLst>
+                    </a:blip>
+                    <a:stretch>
+                      <a:fillRect/>
+                    </a:stretch>
+                  </pic:blipFill>
+                  <pic:spPr>
+                    <a:xfrm>
+                      <a:off x="0" y="0"/>
+                      <a:ext cx="5943600" cy="4924425"/>
+                    </a:xfrm>
+                    <a:prstGeom prst="rect">
+                      <a:avLst/>
+                    </a:prstGeom>
+                  </pic:spPr>
+                </pic:pic>
+              </a:graphicData>
+            </a:graphic>
+          </wp:inline>
+        </w:drawing>
+      </w:r>
+    </w:p>
+    <w:p>
+      <w:pPr>
+        <w:spacing w:line="480" w:lineRule="auto"/>
+        <w:jc w:val="both"/>
+        <w:rPr>
+          <w:sz w:val="24"/>
+          <w:szCs w:val="24"/>
+          <w:lang w:val="en-US"/>
+        </w:rPr>
+      </w:pPr>
+      <w:r>
+        <w:rPr>
+          <w:sz w:val="24"/>
+          <w:szCs w:val="24"/>
+          <w:lang w:val="en-US"/>
+        </w:rPr>
+        <w:t>Initial step of firewall for Client VM 1 configuration.</w:t>
+      </w:r>
+    </w:p>
+    <w:p>
+      <w:pPr>
+        <w:spacing w:line="480" w:lineRule="auto"/>
+        <w:jc w:val="both"/>
+        <w:rPr>
+          <w:sz w:val="24"/>
+          <w:szCs w:val="24"/>
+          <w:lang w:val="en-US"/>
+        </w:rPr>
+      </w:pPr>
+      <w:r>
+        <w:rPr>
+          <w:sz w:val="24"/>
+          <w:szCs w:val="24"/>
+          <w:highlight w:val="yellow"/>
+          <w:lang w:val="en-US"/>
+        </w:rPr>
+        <w:t>=== remove the top of this!!!</w:t>
+      </w:r>
+    </w:p>
+    <w:p>
+      <w:pPr>
+        <w:spacing w:line="480" w:lineRule="auto"/>
+        <w:jc w:val="both"/>
+        <w:rPr>
+          <w:sz w:val="24"/>
+          <w:szCs w:val="24"/>
+          <w:lang w:val="en-US"/>
+        </w:rPr>
+      </w:pPr>
+      <w:r>
+        <w:rPr>
+          <w:sz w:val="24"/>
+          <w:szCs w:val="24"/>
+          <w:lang w:val="en-US"/>
+        </w:rPr>
+        <w:t xml:space="preserve">To enable communication between VLAN 1 and VLAN 2, you need to configure routing using switch with </w:t>
+      </w:r>
+      <w:proofErr w:type="spellStart"/>
+      <w:r>
+        <w:rPr>
+          <w:sz w:val="24"/>
+          <w:szCs w:val="24"/>
+          <w:lang w:val="en-US"/>
+        </w:rPr>
+        <w:t>ip</w:t>
+      </w:r>
+      <w:proofErr w:type="spellEnd"/>
+      <w:r>
+        <w:rPr>
+          <w:sz w:val="24"/>
+          <w:szCs w:val="24"/>
+          <w:lang w:val="en-US"/>
+        </w:rPr>
+        <w:t xml:space="preserve"> routing and Switch Virtual Interfaces (SVIs) for each VLAN</w:t>
+      </w:r>
+      <w:r>
+        <w:rPr>
+          <w:sz w:val="24"/>
+          <w:szCs w:val="24"/>
+          <w:lang w:val="en-US"/>
+        </w:rPr>
+        <w:t xml:space="preserve">. </w:t>
+      </w:r>
+      <w:r>
+        <w:rPr>
+          <w:sz w:val="24"/>
+          <w:szCs w:val="24"/>
+          <w:lang w:val="en-US"/>
+        </w:rPr>
+        <w:t xml:space="preserve">For a Layer 3 switch, you would create a Switch Virtual Interface (SVI) for each VLAN (e.g., interface </w:t>
+      </w:r>
+      <w:proofErr w:type="spellStart"/>
+      <w:r>
+        <w:rPr>
+          <w:sz w:val="24"/>
+          <w:szCs w:val="24"/>
+          <w:lang w:val="en-US"/>
+        </w:rPr>
+        <w:t>vlan</w:t>
+      </w:r>
+      <w:proofErr w:type="spellEnd"/>
+      <w:r>
+        <w:rPr>
+          <w:sz w:val="24"/>
+          <w:szCs w:val="24"/>
+          <w:lang w:val="en-US"/>
+        </w:rPr>
+        <w:t xml:space="preserve"> 1, interface </w:t>
+      </w:r>
+      <w:proofErr w:type="spellStart"/>
+      <w:r>
+        <w:rPr>
+          <w:sz w:val="24"/>
+          <w:szCs w:val="24"/>
+          <w:lang w:val="en-US"/>
+        </w:rPr>
+        <w:lastRenderedPageBreak/>
+        <w:t>vlan</w:t>
+      </w:r>
+      <w:proofErr w:type="spellEnd"/>
+      <w:r>
+        <w:rPr>
+          <w:sz w:val="24"/>
+          <w:szCs w:val="24"/>
+          <w:lang w:val="en-US"/>
+        </w:rPr>
+        <w:t xml:space="preserve"> 2), assign an IP address to each SVI within the correct subnet, and enable the </w:t>
+      </w:r>
+      <w:proofErr w:type="spellStart"/>
+      <w:r>
+        <w:rPr>
+          <w:sz w:val="24"/>
+          <w:szCs w:val="24"/>
+          <w:lang w:val="en-US"/>
+        </w:rPr>
+        <w:t>ip</w:t>
+      </w:r>
+      <w:proofErr w:type="spellEnd"/>
+      <w:r>
+        <w:rPr>
+          <w:sz w:val="24"/>
+          <w:szCs w:val="24"/>
+          <w:lang w:val="en-US"/>
+        </w:rPr>
+        <w:t xml:space="preserve"> routing command globally.</w:t>
+      </w:r>
+    </w:p>
+    <w:p>
+      <w:pPr>
+        <w:pStyle w:val="ListParagraph"/>
+        <w:numPr>
+          <w:ilvl w:val="0"/>
+          <w:numId w:val="6"/>
+        </w:numPr>
+        <w:spacing w:line="480" w:lineRule="auto"/>
+        <w:jc w:val="both"/>
+        <w:rPr>
+          <w:sz w:val="24"/>
+          <w:szCs w:val="24"/>
+          <w:lang w:val="en-US"/>
+        </w:rPr>
+      </w:pPr>
+      <w:r>
+        <w:rPr>
+          <w:sz w:val="24"/>
+          <w:szCs w:val="24"/>
+          <w:lang w:val="en-US"/>
+        </w:rPr>
+        <w:t>Open switch console and type “configure terminal”.</w:t>
+      </w:r>
+    </w:p>
+    <w:p>
+      <w:pPr>
+        <w:pStyle w:val="ListParagraph"/>
+        <w:numPr>
+          <w:ilvl w:val="0"/>
+          <w:numId w:val="6"/>
+        </w:numPr>
+        <w:spacing w:line="480" w:lineRule="auto"/>
+        <w:jc w:val="both"/>
+        <w:rPr>
+          <w:sz w:val="24"/>
+          <w:szCs w:val="24"/>
+          <w:lang w:val="en-US"/>
+        </w:rPr>
+      </w:pPr>
+      <w:r>
+        <w:rPr>
+          <w:sz w:val="24"/>
+          <w:szCs w:val="24"/>
+          <w:lang w:val="en-US"/>
+        </w:rPr>
+        <w:t>Type “</w:t>
+      </w:r>
+      <w:proofErr w:type="spellStart"/>
+      <w:r>
+        <w:rPr>
+          <w:sz w:val="24"/>
+          <w:szCs w:val="24"/>
+          <w:lang w:val="en-US"/>
+        </w:rPr>
+        <w:t>ip</w:t>
+      </w:r>
+      <w:proofErr w:type="spellEnd"/>
+      <w:r>
+        <w:rPr>
+          <w:sz w:val="24"/>
+          <w:szCs w:val="24"/>
+          <w:lang w:val="en-US"/>
+        </w:rPr>
+        <w:t xml:space="preserve"> routing” and press enter.</w:t>
+      </w:r>
+    </w:p>
+    <w:p>
+      <w:pPr>
+        <w:pStyle w:val="ListParagraph"/>
+        <w:numPr>
+          <w:ilvl w:val="0"/>
+          <w:numId w:val="6"/>
+        </w:numPr>
+        <w:spacing w:line="480" w:lineRule="auto"/>
+        <w:jc w:val="both"/>
+        <w:rPr>
+          <w:sz w:val="24"/>
+          <w:szCs w:val="24"/>
+          <w:lang w:val="en-US"/>
+        </w:rPr>
+      </w:pPr>
+      <w:r>
+        <w:rPr>
+          <w:sz w:val="24"/>
+          <w:szCs w:val="24"/>
+          <w:lang w:val="en-US"/>
+        </w:rPr>
+        <w:t xml:space="preserve">Type “interface </w:t>
+      </w:r>
+      <w:proofErr w:type="spellStart"/>
+      <w:r>
+        <w:rPr>
+          <w:sz w:val="24"/>
+          <w:szCs w:val="24"/>
+          <w:lang w:val="en-US"/>
+        </w:rPr>
+        <w:t>vlan</w:t>
+      </w:r>
+      <w:proofErr w:type="spellEnd"/>
+      <w:r>
+        <w:rPr>
+          <w:sz w:val="24"/>
+          <w:szCs w:val="24"/>
+          <w:lang w:val="en-US"/>
+        </w:rPr>
+        <w:t xml:space="preserve"> 10” and press enter.</w:t>
+      </w:r>
+    </w:p>
+    <w:p>
+      <w:pPr>
+        <w:pStyle w:val="ListParagraph"/>
+        <w:numPr>
+          <w:ilvl w:val="0"/>
+          <w:numId w:val="6"/>
+        </w:numPr>
+        <w:spacing w:line="480" w:lineRule="auto"/>
+        <w:jc w:val="both"/>
+        <w:rPr>
+          <w:sz w:val="24"/>
+          <w:szCs w:val="24"/>
+          <w:lang w:val="en-US"/>
+        </w:rPr>
+      </w:pPr>
+      <w:r>
+        <w:rPr>
+          <w:sz w:val="24"/>
+          <w:szCs w:val="24"/>
+          <w:lang w:val="en-US"/>
+        </w:rPr>
+        <w:t>Type “</w:t>
+      </w:r>
+      <w:proofErr w:type="spellStart"/>
+      <w:r>
+        <w:rPr>
+          <w:sz w:val="24"/>
+          <w:szCs w:val="24"/>
+          <w:lang w:val="en-US"/>
+        </w:rPr>
+        <w:t>ip</w:t>
+      </w:r>
+      <w:proofErr w:type="spellEnd"/>
+      <w:r>
+        <w:rPr>
+          <w:sz w:val="24"/>
+          <w:szCs w:val="24"/>
+          <w:lang w:val="en-US"/>
+        </w:rPr>
+        <w:t xml:space="preserve"> address 192.168.10.1 255.255.255.0” and press enter.</w:t>
+      </w:r>
+    </w:p>
+    <w:p>
+      <w:pPr>
+        <w:pStyle w:val="ListParagraph"/>
+        <w:numPr>
+          <w:ilvl w:val="0"/>
+          <w:numId w:val="6"/>
+        </w:numPr>
+        <w:spacing w:line="480" w:lineRule="auto"/>
+        <w:jc w:val="both"/>
+        <w:rPr>
+          <w:sz w:val="24"/>
+          <w:szCs w:val="24"/>
+          <w:lang w:val="en-US"/>
+        </w:rPr>
+      </w:pPr>
+      <w:r>
+        <w:rPr>
+          <w:sz w:val="24"/>
+          <w:szCs w:val="24"/>
+          <w:lang w:val="en-US"/>
+        </w:rPr>
+        <w:t>Type “no shutdown” and press enter.</w:t>
+      </w:r>
+    </w:p>
+    <w:p>
+      <w:pPr>
+        <w:spacing w:line="480" w:lineRule="auto"/>
+        <w:jc w:val="both"/>
+        <w:rPr>
+          <w:sz w:val="24"/>
+          <w:szCs w:val="24"/>
+          <w:lang w:val="en-US"/>
+        </w:rPr>
+      </w:pPr>
+      <w:r>
+        <w:rPr>
+          <w:noProof/>
+          <w:sz w:val="24"/>
+          <w:szCs w:val="24"/>
+          <w:lang w:val="en-US"/>
+        </w:rPr>
+        <w:lastRenderedPageBreak/>
+        <w:drawing>
+          <wp:inline distT="0" distB="0" distL="0" distR="0" wp14:anchorId="51C83E39" wp14:editId="38FD1BD1">
+            <wp:extent cx="4838700" cy="5400675"/>
+            <wp:effectExtent l="0" t="0" r="0" b="9525"/>
+            <wp:docPr id="665250042" name="Picture 3" descr="A screenshot of a computer&#10;&#10;AI-generated content may be incorrect."/>
+            <wp:cNvGraphicFramePr>
+              <a:graphicFrameLocks xmlns:a="http://schemas.openxmlformats.org/drawingml/2006/main" noChangeAspect="1"/>
+            </wp:cNvGraphicFramePr>
+            <a:graphic xmlns:a="http://schemas.openxmlformats.org/drawingml/2006/main">
+              <a:graphicData uri="http://schemas.openxmlformats.org/drawingml/2006/picture">
+                <pic:pic xmlns:pic="http://schemas.openxmlformats.org/drawingml/2006/picture">
+                  <pic:nvPicPr>
+                    <pic:cNvPr id="665250042" name="Picture 3" descr="A screenshot of a computer&#10;&#10;AI-generated content may be incorrect."/>
+                    <pic:cNvPicPr/>
+                  </pic:nvPicPr>
+                  <pic:blipFill>
+                    <a:blip r:embed="rId28">
+                      <a:extLst>
+                        <a:ext uri="{28A0092B-C50C-407E-A947-70E740481C1C}">
+                          <a14:useLocalDpi xmlns:a14="http://schemas.microsoft.com/office/drawing/2010/main" val="0"/>
+                        </a:ext>
+                      </a:extLst>
+                    </a:blip>
+                    <a:stretch>
+                      <a:fillRect/>
+                    </a:stretch>
+                  </pic:blipFill>
+                  <pic:spPr>
+                    <a:xfrm>
+                      <a:off x="0" y="0"/>
+                      <a:ext cx="4838700" cy="5400675"/>
+                    </a:xfrm>
+                    <a:prstGeom prst="rect">
+                      <a:avLst/>
+                    </a:prstGeom>
+                  </pic:spPr>
+                </pic:pic>
+              </a:graphicData>
+            </a:graphic>
+          </wp:inline>
+        </w:drawing>
+      </w:r>
+    </w:p>
+    <w:p>
+      <w:pPr>
+        <w:spacing w:line="480" w:lineRule="auto"/>
+        <w:jc w:val="both"/>
+        <w:rPr>
+          <w:sz w:val="24"/>
+          <w:szCs w:val="24"/>
+          <w:lang w:val="en-US"/>
+        </w:rPr>
+      </w:pPr>
+      <w:r>
+        <w:rPr>
+          <w:sz w:val="24"/>
+          <w:szCs w:val="24"/>
+          <w:lang w:val="en-US"/>
+        </w:rPr>
+        <w:t>S</w:t>
+      </w:r>
+      <w:r>
+        <w:rPr>
+          <w:sz w:val="24"/>
+          <w:szCs w:val="24"/>
+          <w:lang w:val="en-US"/>
+        </w:rPr>
+        <w:t>witch</w:t>
+      </w:r>
+      <w:r>
+        <w:rPr>
+          <w:sz w:val="24"/>
+          <w:szCs w:val="24"/>
+          <w:lang w:val="en-US"/>
+        </w:rPr>
+        <w:t xml:space="preserve"> configuration</w:t>
+      </w:r>
+      <w:r>
+        <w:rPr>
+          <w:sz w:val="24"/>
+          <w:szCs w:val="24"/>
+          <w:lang w:val="en-US"/>
+        </w:rPr>
+        <w:t xml:space="preserve"> for Client VM 1.</w:t>
+      </w:r>
+    </w:p>
+    <w:p>
+      <w:pPr>
+        <w:spacing w:line="480" w:lineRule="auto"/>
+        <w:jc w:val="both"/>
+        <w:rPr>
+          <w:sz w:val="24"/>
+          <w:szCs w:val="24"/>
+          <w:lang w:val="en-US"/>
+        </w:rPr>
+      </w:pPr>
+    </w:p>
+    <w:p>
+      <w:pPr>
+        <w:pStyle w:val="ListParagraph"/>
+        <w:numPr>
+          <w:ilvl w:val="0"/>
+          <w:numId w:val="6"/>
+        </w:numPr>
+        <w:spacing w:line="480" w:lineRule="auto"/>
+        <w:jc w:val="both"/>
+        <w:rPr>
+          <w:sz w:val="24"/>
+          <w:szCs w:val="24"/>
+          <w:lang w:val="en-US"/>
+        </w:rPr>
+      </w:pPr>
+      <w:r>
+        <w:rPr>
+          <w:sz w:val="24"/>
+          <w:szCs w:val="24"/>
+          <w:lang w:val="en-US"/>
+        </w:rPr>
+        <w:t xml:space="preserve">Type “interface </w:t>
+      </w:r>
+      <w:proofErr w:type="spellStart"/>
+      <w:r>
+        <w:rPr>
+          <w:sz w:val="24"/>
+          <w:szCs w:val="24"/>
+          <w:lang w:val="en-US"/>
+        </w:rPr>
+        <w:t>vlan</w:t>
+      </w:r>
+      <w:proofErr w:type="spellEnd"/>
+      <w:r>
+        <w:rPr>
+          <w:sz w:val="24"/>
+          <w:szCs w:val="24"/>
+          <w:lang w:val="en-US"/>
+        </w:rPr>
+        <w:t xml:space="preserve"> </w:t>
+      </w:r>
+      <w:r>
+        <w:rPr>
+          <w:sz w:val="24"/>
+          <w:szCs w:val="24"/>
+          <w:lang w:val="en-US"/>
+        </w:rPr>
+        <w:t>2</w:t>
+      </w:r>
+      <w:r>
+        <w:rPr>
+          <w:sz w:val="24"/>
+          <w:szCs w:val="24"/>
+          <w:lang w:val="en-US"/>
+        </w:rPr>
+        <w:t>0” and press enter.</w:t>
+      </w:r>
+    </w:p>
+    <w:p>
+      <w:pPr>
+        <w:pStyle w:val="ListParagraph"/>
+        <w:numPr>
+          <w:ilvl w:val="0"/>
+          <w:numId w:val="6"/>
+        </w:numPr>
+        <w:spacing w:line="480" w:lineRule="auto"/>
+        <w:jc w:val="both"/>
+        <w:rPr>
+          <w:sz w:val="24"/>
+          <w:szCs w:val="24"/>
+          <w:lang w:val="en-US"/>
+        </w:rPr>
+      </w:pPr>
+      <w:r>
+        <w:rPr>
+          <w:sz w:val="24"/>
+          <w:szCs w:val="24"/>
+          <w:lang w:val="en-US"/>
+        </w:rPr>
+        <w:t>Type “</w:t>
+      </w:r>
+      <w:proofErr w:type="spellStart"/>
+      <w:r>
+        <w:rPr>
+          <w:sz w:val="24"/>
+          <w:szCs w:val="24"/>
+          <w:lang w:val="en-US"/>
+        </w:rPr>
+        <w:t>ip</w:t>
+      </w:r>
+      <w:proofErr w:type="spellEnd"/>
+      <w:r>
+        <w:rPr>
+          <w:sz w:val="24"/>
+          <w:szCs w:val="24"/>
+          <w:lang w:val="en-US"/>
+        </w:rPr>
+        <w:t xml:space="preserve"> address 192.168.</w:t>
+      </w:r>
+      <w:r>
+        <w:rPr>
+          <w:sz w:val="24"/>
+          <w:szCs w:val="24"/>
+          <w:lang w:val="en-US"/>
+        </w:rPr>
+        <w:t>2</w:t>
+      </w:r>
+      <w:r>
+        <w:rPr>
+          <w:sz w:val="24"/>
+          <w:szCs w:val="24"/>
+          <w:lang w:val="en-US"/>
+        </w:rPr>
+        <w:t>0.1 255.255.255.0” and press enter.</w:t>
+      </w:r>
+    </w:p>
+    <w:p>
+      <w:pPr>
+        <w:pStyle w:val="ListParagraph"/>
+        <w:numPr>
+          <w:ilvl w:val="0"/>
+          <w:numId w:val="6"/>
+        </w:numPr>
+        <w:spacing w:line="480" w:lineRule="auto"/>
+        <w:jc w:val="both"/>
+        <w:rPr>
+          <w:sz w:val="24"/>
+          <w:szCs w:val="24"/>
+          <w:lang w:val="en-US"/>
+        </w:rPr>
+      </w:pPr>
+      <w:r>
+        <w:rPr>
+          <w:sz w:val="24"/>
+          <w:szCs w:val="24"/>
+          <w:lang w:val="en-US"/>
+        </w:rPr>
+        <w:t>Type “no shutdown” and</w:t>
+      </w:r>
+      <w:r>
+        <w:rPr>
+          <w:sz w:val="24"/>
+          <w:szCs w:val="24"/>
+          <w:lang w:val="en-US"/>
+        </w:rPr>
+        <w:t xml:space="preserve"> press enter.</w:t>
+      </w:r>
+    </w:p>
+    <w:p>
+      <w:pPr>
+        <w:spacing w:line="480" w:lineRule="auto"/>
+        <w:jc w:val="both"/>
+        <w:rPr>
+          <w:sz w:val="24"/>
+          <w:szCs w:val="24"/>
+          <w:lang w:val="en-US"/>
+        </w:rPr>
+      </w:pPr>
+      <w:r>
+        <w:rPr>
+          <w:noProof/>
+          <w:sz w:val="24"/>
+          <w:szCs w:val="24"/>
+          <w:lang w:val="en-US"/>
+        </w:rPr>
+        <w:lastRenderedPageBreak/>
+        <w:drawing>
+          <wp:inline distT="0" distB="0" distL="0" distR="0" wp14:anchorId="18F7810E" wp14:editId="7D25BB5F">
+            <wp:extent cx="5353050" cy="4486275"/>
+            <wp:effectExtent l="0" t="0" r="0" b="9525"/>
+            <wp:docPr id="1696475396" name="Picture 4" descr="A screenshot of a computer program&#10;&#10;AI-generated content may be incorrect."/>
+            <wp:cNvGraphicFramePr>
+              <a:graphicFrameLocks xmlns:a="http://schemas.openxmlformats.org/drawingml/2006/main" noChangeAspect="1"/>
+            </wp:cNvGraphicFramePr>
+            <a:graphic xmlns:a="http://schemas.openxmlformats.org/drawingml/2006/main">
+              <a:graphicData uri="http://schemas.openxmlformats.org/drawingml/2006/picture">
+                <pic:pic xmlns:pic="http://schemas.openxmlformats.org/drawingml/2006/picture">
+                  <pic:nvPicPr>
+                    <pic:cNvPr id="1696475396" name="Picture 4" descr="A screenshot of a computer program&#10;&#10;AI-generated content may be incorrect."/>
+                    <pic:cNvPicPr/>
+                  </pic:nvPicPr>
+                  <pic:blipFill>
+                    <a:blip r:embed="rId29">
+                      <a:extLst>
+                        <a:ext uri="{28A0092B-C50C-407E-A947-70E740481C1C}">
+                          <a14:useLocalDpi xmlns:a14="http://schemas.microsoft.com/office/drawing/2010/main" val="0"/>
+                        </a:ext>
+                      </a:extLst>
+                    </a:blip>
+                    <a:stretch>
+                      <a:fillRect/>
+                    </a:stretch>
+                  </pic:blipFill>
+                  <pic:spPr>
+                    <a:xfrm>
+                      <a:off x="0" y="0"/>
+                      <a:ext cx="5353050" cy="4486275"/>
+                    </a:xfrm>
+                    <a:prstGeom prst="rect">
+                      <a:avLst/>
+                    </a:prstGeom>
+                  </pic:spPr>
+                </pic:pic>
+              </a:graphicData>
+            </a:graphic>
+          </wp:inline>
+        </w:drawing>
+      </w:r>
+    </w:p>
+    <w:p>
+      <w:pPr>
+        <w:spacing w:line="480" w:lineRule="auto"/>
+        <w:jc w:val="both"/>
+        <w:rPr>
+          <w:sz w:val="24"/>
+          <w:szCs w:val="24"/>
+          <w:lang w:val="en-US"/>
+        </w:rPr>
+      </w:pPr>
+      <w:r>
+        <w:rPr>
+          <w:sz w:val="24"/>
+          <w:szCs w:val="24"/>
+          <w:lang w:val="en-US"/>
+        </w:rPr>
+        <w:t xml:space="preserve">Switch configuration for Client VM </w:t>
+      </w:r>
+      <w:r>
+        <w:rPr>
+          <w:sz w:val="24"/>
+          <w:szCs w:val="24"/>
+          <w:lang w:val="en-US"/>
+        </w:rPr>
+        <w:t>2.</w:t>
+      </w:r>
+    </w:p>
+    <w:p>
+      <w:pPr>
+        <w:pStyle w:val="ListParagraph"/>
+        <w:numPr>
+          <w:ilvl w:val="0"/>
+          <w:numId w:val="6"/>
+        </w:numPr>
+        <w:spacing w:line="480" w:lineRule="auto"/>
+        <w:jc w:val="both"/>
+        <w:rPr>
+          <w:sz w:val="24"/>
+          <w:szCs w:val="24"/>
+          <w:lang w:val="en-US"/>
+        </w:rPr>
+      </w:pPr>
+      <w:r>
+        <w:rPr>
+          <w:sz w:val="24"/>
+          <w:szCs w:val="24"/>
+          <w:lang w:val="en-US"/>
+        </w:rPr>
+        <w:t xml:space="preserve">Exit the configuration mode (CTRL + Z) and type “show </w:t>
+      </w:r>
+      <w:proofErr w:type="spellStart"/>
+      <w:r>
+        <w:rPr>
+          <w:sz w:val="24"/>
+          <w:szCs w:val="24"/>
+          <w:lang w:val="en-US"/>
+        </w:rPr>
+        <w:t>ip</w:t>
+      </w:r>
+      <w:proofErr w:type="spellEnd"/>
+      <w:r>
+        <w:rPr>
+          <w:sz w:val="24"/>
+          <w:szCs w:val="24"/>
+          <w:lang w:val="en-US"/>
+        </w:rPr>
+        <w:t xml:space="preserve"> interface brief”. Press enter.</w:t>
+      </w:r>
+    </w:p>
+    <w:p>
+      <w:pPr>
+        <w:pStyle w:val="Heading2"/>
+      </w:pPr>
+      <w:r>
+        <w:rPr>
+          <w:rFonts w:ascii="Segoe UI Emoji" w:hAnsi="Segoe UI Emoji" w:cs="Segoe UI Emoji"/>
+        </w:rPr>
+        <w:t>⚙️</w:t>
+      </w:r>
+      <w:r>
+        <w:t xml:space="preserve"> </w:t>
+      </w:r>
+      <w:r>
+        <w:rPr>
+          <w:rStyle w:val="Strong"/>
+          <w:b w:val="0"/>
+          <w:bCs w:val="0"/>
+        </w:rPr>
+        <w:t>6. (Optional) Test Connectivity</w:t>
+      </w:r>
+    </w:p>
+    <w:p>
+      <w:pPr>
+        <w:pStyle w:val="NormalWeb"/>
+      </w:pPr>
+      <w:r>
+        <w:t>From VM1 (VLAN 10):</w:t>
+      </w:r>
+    </w:p>
+    <w:p>
+      <w:pPr>
+        <w:pStyle w:val="HTMLPreformatted"/>
+        <w:rPr>
+          <w:rStyle w:val="HTMLCode"/>
+          <w:rFonts w:eastAsiaTheme="majorEastAsia"/>
+        </w:rPr>
+      </w:pPr>
+      <w:r>
+        <w:rPr>
+          <w:rStyle w:val="HTMLCode"/>
+          <w:rFonts w:eastAsiaTheme="majorEastAsia"/>
+        </w:rPr>
+        <w:t xml:space="preserve">ping 10.10.10.1   ← (default gateway </w:t>
+      </w:r>
+      <w:r>
+        <w:rPr>
+          <w:rStyle w:val="hljs-builtin"/>
+          <w:rFonts w:eastAsiaTheme="majorEastAsia"/>
+        </w:rPr>
+        <w:t>test</w:t>
+      </w:r>
+      <w:r>
+        <w:rPr>
+          <w:rStyle w:val="HTMLCode"/>
+          <w:rFonts w:eastAsiaTheme="majorEastAsia"/>
+        </w:rPr>
+        <w:t>)</w:t>
+      </w:r>
+    </w:p>
+    <w:p>
+      <w:pPr>
+        <w:pStyle w:val="HTMLPreformatted"/>
+        <w:rPr>
+          <w:rStyle w:val="HTMLCode"/>
+          <w:rFonts w:eastAsiaTheme="majorEastAsia"/>
+        </w:rPr>
+      </w:pPr>
+      <w:r>
+        <w:rPr>
+          <w:rStyle w:val="HTMLCode"/>
+          <w:rFonts w:eastAsiaTheme="majorEastAsia"/>
+        </w:rPr>
+        <w:t>ping 10.20.20.1   ← (other VLAN gateway)</w:t>
+      </w:r>
+    </w:p>
+    <w:p>
+      <w:pPr>
+        <w:pStyle w:val="HTMLPreformatted"/>
+      </w:pPr>
+      <w:r>
+        <w:rPr>
+          <w:rStyle w:val="HTMLCode"/>
+          <w:rFonts w:eastAsiaTheme="majorEastAsia"/>
+        </w:rPr>
+        <w:t xml:space="preserve">ping 10.20.20.12  ← (Client VM2 </w:t>
+      </w:r>
+      <w:r>
+        <w:rPr>
+          <w:rStyle w:val="hljs-builtin"/>
+          <w:rFonts w:eastAsiaTheme="majorEastAsia"/>
+        </w:rPr>
+        <w:t>test</w:t>
+      </w:r>
+      <w:r>
+        <w:rPr>
+          <w:rStyle w:val="HTMLCode"/>
+          <w:rFonts w:eastAsiaTheme="majorEastAsia"/>
+        </w:rPr>
+        <w:t>)</w:t>
+      </w:r>
+    </w:p>
+    <w:p>
+      <w:pPr>
+        <w:pStyle w:val="ListParagraph"/>
+        <w:numPr>
+          <w:ilvl w:val="0"/>
+          <w:numId w:val="6"/>
+        </w:numPr>
+        <w:spacing w:line="480" w:lineRule="auto"/>
+        <w:jc w:val="both"/>
+        <w:rPr>
+          <w:sz w:val="24"/>
+          <w:szCs w:val="24"/>
+          <w:lang w:val="en-US"/>
+        </w:rPr>
+      </w:pPr>
+    </w:p>
+    <w:p>
+      <w:pPr>
+        <w:spacing w:line="480" w:lineRule="auto"/>
+        <w:jc w:val="both"/>
+        <w:rPr>
+          <w:sz w:val="24"/>
+          <w:szCs w:val="24"/>
+          <w:lang w:val="en-US"/>
+        </w:rPr>
+      </w:pPr>
+    </w:p>
+    <w:p>
+      <w:pPr>
+        <w:spacing w:line="480" w:lineRule="auto"/>
+        <w:jc w:val="both"/>
+        <w:rPr>
+          <w:lang w:val="en-US"/>
+        </w:rPr>
+      </w:pPr>
+    </w:p>
+    <w:p>
+      <w:pPr>
+        <w:spacing w:line="480" w:lineRule="auto"/>
+        <w:rPr>
+          <w:lang w:val="en-US"/>
+        </w:rPr>
+      </w:pPr>
+    </w:p>
+    <w:p>
+      <w:pPr>
+        <w:pStyle w:val="Heading2"/>
+        <w:spacing w:line="480" w:lineRule="auto"/>
+        <w:rPr>
+          <w:lang w:val="en-US"/>
+        </w:rPr>
+      </w:pPr>
+      <w:bookmarkStart w:id="13" w:name="_Toc213791851"/>
+      <w:r>
+        <w:rPr>
+          <w:lang w:val="en-US"/>
+        </w:rPr>
+        <w:t>5.</w:t>
+      </w:r>
+      <w:r>
+        <w:rPr>
+          <w:lang w:val="en-US"/>
+        </w:rPr>
+        <w:t>2</w:t>
+      </w:r>
+      <w:r>
+        <w:rPr>
+          <w:lang w:val="en-US"/>
+        </w:rPr>
+        <w:tab/>
+        <w:t xml:space="preserve">Client VM </w:t>
+      </w:r>
+      <w:r>
+        <w:rPr>
+          <w:lang w:val="en-US"/>
+        </w:rPr>
+        <w:t>3</w:t>
+      </w:r>
+      <w:r>
+        <w:rPr>
+          <w:lang w:val="en-US"/>
+        </w:rPr>
+        <w:t xml:space="preserve"> Configuration</w:t>
+      </w:r>
+      <w:bookmarkEnd w:id="13"/>
+    </w:p>
+    <w:p>
+      <w:pPr>
         <w:spacing w:line="480" w:lineRule="auto"/>
         <w:jc w:val="both"/>
         <w:rPr>
@@ -4462,12 +6026,12 @@
           <w:lang w:val="en-US"/>
         </w:rPr>
       </w:pPr>
-      <w:bookmarkStart w:id="11" w:name="_Toc213706065"/>
-      <w:r>
-        <w:rPr>
-          <w:lang w:val="en-US"/>
-        </w:rPr>
-        <w:t>5</w:t>
+      <w:bookmarkStart w:id="14" w:name="_Toc213791852"/>
+      <w:r>
+        <w:rPr>
+          <w:lang w:val="en-US"/>
+        </w:rPr>
+        <w:t>6</w:t>
       </w:r>
       <w:r>
         <w:rPr>
@@ -4481,7 +6045,7 @@
         </w:rPr>
         <w:t>Packet Analysis</w:t>
       </w:r>
-      <w:bookmarkEnd w:id="11"/>
+      <w:bookmarkEnd w:id="14"/>
       <w:r>
         <w:rPr>
           <w:lang w:val="en-US"/>
@@ -4517,12 +6081,11 @@
           <w:lang w:val="en-US"/>
         </w:rPr>
       </w:pPr>
-      <w:bookmarkStart w:id="12" w:name="_Toc213706066"/>
-      <w:r>
-        <w:rPr>
-          <w:lang w:val="en-US"/>
-        </w:rPr>
-        <w:lastRenderedPageBreak/>
+      <w:bookmarkStart w:id="15" w:name="_Toc213791853"/>
+      <w:r>
+        <w:rPr>
+          <w:lang w:val="en-US"/>
+        </w:rPr>
         <w:t>5.1</w:t>
       </w:r>
       <w:r>
@@ -4532,7 +6095,7 @@
         <w:tab/>
         <w:t>TCP three-way handshake</w:t>
       </w:r>
-      <w:bookmarkEnd w:id="12"/>
+      <w:bookmarkEnd w:id="15"/>
     </w:p>
     <w:p>
       <w:pPr>
@@ -4613,35 +6176,14 @@
           <w:sz w:val="24"/>
           <w:szCs w:val="24"/>
         </w:rPr>
-        <w:t xml:space="preserve"> (</w:t>
-      </w:r>
-      <w:r>
-        <w:rPr>
-          <w:sz w:val="24"/>
-          <w:szCs w:val="24"/>
-        </w:rPr>
-        <w:t>Acknowledge</w:t>
-      </w:r>
-      <w:r>
-        <w:rPr>
-          <w:sz w:val="24"/>
-          <w:szCs w:val="24"/>
-        </w:rPr>
-        <w:t>)</w:t>
-      </w:r>
-      <w:r>
-        <w:rPr>
-          <w:sz w:val="24"/>
-          <w:szCs w:val="24"/>
-        </w:rPr>
-        <w:t>. T</w:t>
-      </w:r>
-      <w:r>
-        <w:rPr>
-          <w:sz w:val="24"/>
-          <w:szCs w:val="24"/>
-        </w:rPr>
-        <w:t>he first machine sends an SYN packet, the second responds with an SYN/ACK packet, and the first replies with an ACK packet, allowing for normal communication.</w:t>
+        <w:t xml:space="preserve"> (Acknowledge)</w:t>
+      </w:r>
+      <w:r>
+        <w:rPr>
+          <w:sz w:val="24"/>
+          <w:szCs w:val="24"/>
+        </w:rPr>
+        <w:t>. The first machine sends an SYN packet, the second responds with an SYN/ACK packet, and the first replies with an ACK packet, allowing for normal communication.</w:t>
       </w:r>
     </w:p>
     <w:p>
@@ -4660,45 +6202,21 @@
           <w:lang w:val="en-US"/>
         </w:rPr>
       </w:pPr>
-      <w:bookmarkStart w:id="13" w:name="_Toc213706067"/>
-      <w:r>
-        <w:rPr>
-          <w:lang w:val="en-US"/>
-        </w:rPr>
-        <w:t>5.</w:t>
-      </w:r>
-      <w:r>
-        <w:rPr>
-          <w:lang w:val="en-US"/>
-        </w:rPr>
-        <w:t>2</w:t>
+      <w:bookmarkStart w:id="16" w:name="_Toc213791854"/>
+      <w:r>
+        <w:rPr>
+          <w:lang w:val="en-US"/>
+        </w:rPr>
+        <w:t>5.2</w:t>
       </w:r>
       <w:r>
         <w:rPr>
           <w:lang w:val="en-US"/>
         </w:rPr>
         <w:tab/>
-        <w:t>TCP</w:t>
-      </w:r>
-      <w:r>
-        <w:rPr>
-          <w:lang w:val="en-US"/>
-        </w:rPr>
-        <w:t xml:space="preserve"> four</w:t>
-      </w:r>
-      <w:r>
-        <w:rPr>
-          <w:lang w:val="en-US"/>
-        </w:rPr>
-        <w:t xml:space="preserve">-way </w:t>
-      </w:r>
-      <w:r>
-        <w:rPr>
-          <w:lang w:val="en-US"/>
-        </w:rPr>
-        <w:t>teardown</w:t>
-      </w:r>
-      <w:bookmarkEnd w:id="13"/>
+        <w:t>TCP four-way teardown</w:t>
+      </w:r>
+      <w:bookmarkEnd w:id="16"/>
     </w:p>
     <w:p>
       <w:pPr>
@@ -4728,33 +6246,21 @@
           <w:lang w:val="en-US"/>
         </w:rPr>
       </w:pPr>
-      <w:bookmarkStart w:id="14" w:name="_Toc213706068"/>
-      <w:r>
-        <w:rPr>
-          <w:lang w:val="en-US"/>
-        </w:rPr>
-        <w:t>5.</w:t>
-      </w:r>
-      <w:r>
-        <w:rPr>
-          <w:lang w:val="en-US"/>
-        </w:rPr>
-        <w:t>3</w:t>
+      <w:bookmarkStart w:id="17" w:name="_Toc213791855"/>
+      <w:r>
+        <w:rPr>
+          <w:lang w:val="en-US"/>
+        </w:rPr>
+        <w:t>5.3</w:t>
       </w:r>
       <w:r>
         <w:rPr>
           <w:lang w:val="en-US"/>
         </w:rPr>
         <w:tab/>
-        <w:t>T</w:t>
-      </w:r>
-      <w:r>
-        <w:rPr>
-          <w:lang w:val="en-US"/>
-        </w:rPr>
-        <w:t>TL</w:t>
-      </w:r>
-      <w:bookmarkEnd w:id="14"/>
+        <w:t>TTL</w:t>
+      </w:r>
+      <w:bookmarkEnd w:id="17"/>
     </w:p>
     <w:p>
       <w:pPr>
@@ -4762,7 +6268,7 @@
           <w:lang w:val="en-US"/>
         </w:rPr>
         <w:sectPr>
-          <w:footerReference w:type="default" r:id="rId27"/>
+          <w:footerReference w:type="default" r:id="rId30"/>
           <w:pgSz w:w="12240" w:h="15840"/>
           <w:pgMar w:top="1440" w:right="1440" w:bottom="1440" w:left="1440" w:header="708" w:footer="708" w:gutter="0"/>
           <w:pgNumType w:start="1"/>
@@ -4771,7 +6277,7 @@
         </w:sectPr>
       </w:pPr>
     </w:p>
-    <w:bookmarkStart w:id="15" w:name="_Toc213706069" w:displacedByCustomXml="next"/>
+    <w:bookmarkStart w:id="18" w:name="_Toc213791856" w:displacedByCustomXml="next"/>
     <w:sdt>
       <w:sdtPr>
         <w:rPr>
@@ -4794,7 +6300,7 @@
           <w:r>
             <w:t>References</w:t>
           </w:r>
-          <w:bookmarkEnd w:id="15"/>
+          <w:bookmarkEnd w:id="18"/>
         </w:p>
         <w:sdt>
           <w:sdtPr>
@@ -4914,7 +6420,7 @@
       </w:pPr>
     </w:p>
     <w:sectPr>
-      <w:footerReference w:type="default" r:id="rId28"/>
+      <w:footerReference w:type="default" r:id="rId31"/>
       <w:pgSz w:w="12240" w:h="15840"/>
       <w:pgMar w:top="1440" w:right="1440" w:bottom="1440" w:left="1440" w:header="708" w:footer="708" w:gutter="0"/>
       <w:pgNumType w:start="1"/>
@@ -5406,7 +6912,7 @@
   <w:abstractNum w:abstractNumId="3" w15:restartNumberingAfterBreak="0">
     <w:nsid w:val="508E1588"/>
     <w:multiLevelType w:val="hybridMultilevel"/>
-    <w:tmpl w:val="F488AC1C"/>
+    <w:tmpl w:val="FAF06F08"/>
     <w:lvl w:ilvl="0" w:tplc="10090001">
       <w:start w:val="1"/>
       <w:numFmt w:val="bullet"/>
@@ -5520,6 +7026,119 @@
     <w:nsid w:val="541151C5"/>
     <w:multiLevelType w:val="hybridMultilevel"/>
     <w:tmpl w:val="01BE2BD0"/>
+    <w:lvl w:ilvl="0" w:tplc="10090001">
+      <w:start w:val="1"/>
+      <w:numFmt w:val="bullet"/>
+      <w:lvlText w:val=""/>
+      <w:lvlJc w:val="left"/>
+      <w:pPr>
+        <w:ind w:left="720" w:hanging="360"/>
+      </w:pPr>
+      <w:rPr>
+        <w:rFonts w:ascii="Symbol" w:hAnsi="Symbol" w:hint="default"/>
+      </w:rPr>
+    </w:lvl>
+    <w:lvl w:ilvl="1" w:tplc="10090003" w:tentative="1">
+      <w:start w:val="1"/>
+      <w:numFmt w:val="bullet"/>
+      <w:lvlText w:val="o"/>
+      <w:lvlJc w:val="left"/>
+      <w:pPr>
+        <w:ind w:left="1440" w:hanging="360"/>
+      </w:pPr>
+      <w:rPr>
+        <w:rFonts w:ascii="Courier New" w:hAnsi="Courier New" w:cs="Courier New" w:hint="default"/>
+      </w:rPr>
+    </w:lvl>
+    <w:lvl w:ilvl="2" w:tplc="10090005" w:tentative="1">
+      <w:start w:val="1"/>
+      <w:numFmt w:val="bullet"/>
+      <w:lvlText w:val=""/>
+      <w:lvlJc w:val="left"/>
+      <w:pPr>
+        <w:ind w:left="2160" w:hanging="360"/>
+      </w:pPr>
+      <w:rPr>
+        <w:rFonts w:ascii="Wingdings" w:hAnsi="Wingdings" w:hint="default"/>
+      </w:rPr>
+    </w:lvl>
+    <w:lvl w:ilvl="3" w:tplc="10090001" w:tentative="1">
+      <w:start w:val="1"/>
+      <w:numFmt w:val="bullet"/>
+      <w:lvlText w:val=""/>
+      <w:lvlJc w:val="left"/>
+      <w:pPr>
+        <w:ind w:left="2880" w:hanging="360"/>
+      </w:pPr>
+      <w:rPr>
+        <w:rFonts w:ascii="Symbol" w:hAnsi="Symbol" w:hint="default"/>
+      </w:rPr>
+    </w:lvl>
+    <w:lvl w:ilvl="4" w:tplc="10090003" w:tentative="1">
+      <w:start w:val="1"/>
+      <w:numFmt w:val="bullet"/>
+      <w:lvlText w:val="o"/>
+      <w:lvlJc w:val="left"/>
+      <w:pPr>
+        <w:ind w:left="3600" w:hanging="360"/>
+      </w:pPr>
+      <w:rPr>
+        <w:rFonts w:ascii="Courier New" w:hAnsi="Courier New" w:cs="Courier New" w:hint="default"/>
+      </w:rPr>
+    </w:lvl>
+    <w:lvl w:ilvl="5" w:tplc="10090005" w:tentative="1">
+      <w:start w:val="1"/>
+      <w:numFmt w:val="bullet"/>
+      <w:lvlText w:val=""/>
+      <w:lvlJc w:val="left"/>
+      <w:pPr>
+        <w:ind w:left="4320" w:hanging="360"/>
+      </w:pPr>
+      <w:rPr>
+        <w:rFonts w:ascii="Wingdings" w:hAnsi="Wingdings" w:hint="default"/>
+      </w:rPr>
+    </w:lvl>
+    <w:lvl w:ilvl="6" w:tplc="10090001" w:tentative="1">
+      <w:start w:val="1"/>
+      <w:numFmt w:val="bullet"/>
+      <w:lvlText w:val=""/>
+      <w:lvlJc w:val="left"/>
+      <w:pPr>
+        <w:ind w:left="5040" w:hanging="360"/>
+      </w:pPr>
+      <w:rPr>
+        <w:rFonts w:ascii="Symbol" w:hAnsi="Symbol" w:hint="default"/>
+      </w:rPr>
+    </w:lvl>
+    <w:lvl w:ilvl="7" w:tplc="10090003" w:tentative="1">
+      <w:start w:val="1"/>
+      <w:numFmt w:val="bullet"/>
+      <w:lvlText w:val="o"/>
+      <w:lvlJc w:val="left"/>
+      <w:pPr>
+        <w:ind w:left="5760" w:hanging="360"/>
+      </w:pPr>
+      <w:rPr>
+        <w:rFonts w:ascii="Courier New" w:hAnsi="Courier New" w:cs="Courier New" w:hint="default"/>
+      </w:rPr>
+    </w:lvl>
+    <w:lvl w:ilvl="8" w:tplc="10090005" w:tentative="1">
+      <w:start w:val="1"/>
+      <w:numFmt w:val="bullet"/>
+      <w:lvlText w:val=""/>
+      <w:lvlJc w:val="left"/>
+      <w:pPr>
+        <w:ind w:left="6480" w:hanging="360"/>
+      </w:pPr>
+      <w:rPr>
+        <w:rFonts w:ascii="Wingdings" w:hAnsi="Wingdings" w:hint="default"/>
+      </w:rPr>
+    </w:lvl>
+  </w:abstractNum>
+  <w:abstractNum w:abstractNumId="5" w15:restartNumberingAfterBreak="0">
+    <w:nsid w:val="61C47057"/>
+    <w:multiLevelType w:val="hybridMultilevel"/>
+    <w:tmpl w:val="FE7C8450"/>
     <w:lvl w:ilvl="0" w:tplc="10090001">
       <w:start w:val="1"/>
       <w:numFmt w:val="bullet"/>
@@ -5643,6 +7262,9 @@
   </w:num>
   <w:num w:numId="5" w16cid:durableId="495730079">
     <w:abstractNumId w:val="3"/>
+  </w:num>
+  <w:num w:numId="6" w16cid:durableId="817112642">
+    <w:abstractNumId w:val="5"/>
   </w:num>
 </w:numbering>
 </file>
@@ -6689,6 +8311,102 @@
       <w:ind w:left="440"/>
     </w:pPr>
   </w:style>
+  <w:style w:type="character" w:styleId="Strong">
+    <w:name w:val="Strong"/>
+    <w:basedOn w:val="DefaultParagraphFont"/>
+    <w:uiPriority w:val="22"/>
+    <w:qFormat/>
+    <w:rsid w:val="00A14CD8"/>
+    <w:rPr>
+      <w:b/>
+      <w:bCs/>
+    </w:rPr>
+  </w:style>
+  <w:style w:type="paragraph" w:styleId="NormalWeb">
+    <w:name w:val="Normal (Web)"/>
+    <w:basedOn w:val="Normal"/>
+    <w:uiPriority w:val="99"/>
+    <w:semiHidden/>
+    <w:unhideWhenUsed/>
+    <w:rsid w:val="00A14CD8"/>
+    <w:pPr>
+      <w:spacing w:before="100" w:beforeAutospacing="1" w:after="100" w:afterAutospacing="1" w:line="240" w:lineRule="auto"/>
+    </w:pPr>
+    <w:rPr>
+      <w:rFonts w:ascii="Times New Roman" w:eastAsia="Times New Roman" w:hAnsi="Times New Roman" w:cs="Times New Roman"/>
+      <w:sz w:val="24"/>
+      <w:szCs w:val="24"/>
+      <w:lang w:eastAsia="en-CA"/>
+    </w:rPr>
+  </w:style>
+  <w:style w:type="paragraph" w:styleId="HTMLPreformatted">
+    <w:name w:val="HTML Preformatted"/>
+    <w:basedOn w:val="Normal"/>
+    <w:link w:val="HTMLPreformattedChar"/>
+    <w:uiPriority w:val="99"/>
+    <w:semiHidden/>
+    <w:unhideWhenUsed/>
+    <w:rsid w:val="00A14CD8"/>
+    <w:pPr>
+      <w:tabs>
+        <w:tab w:val="left" w:pos="916"/>
+        <w:tab w:val="left" w:pos="1832"/>
+        <w:tab w:val="left" w:pos="2748"/>
+        <w:tab w:val="left" w:pos="3664"/>
+        <w:tab w:val="left" w:pos="4580"/>
+        <w:tab w:val="left" w:pos="5496"/>
+        <w:tab w:val="left" w:pos="6412"/>
+        <w:tab w:val="left" w:pos="7328"/>
+        <w:tab w:val="left" w:pos="8244"/>
+        <w:tab w:val="left" w:pos="9160"/>
+        <w:tab w:val="left" w:pos="10076"/>
+        <w:tab w:val="left" w:pos="10992"/>
+        <w:tab w:val="left" w:pos="11908"/>
+        <w:tab w:val="left" w:pos="12824"/>
+        <w:tab w:val="left" w:pos="13740"/>
+        <w:tab w:val="left" w:pos="14656"/>
+      </w:tabs>
+      <w:spacing w:after="0" w:line="240" w:lineRule="auto"/>
+    </w:pPr>
+    <w:rPr>
+      <w:rFonts w:ascii="Courier New" w:eastAsia="Times New Roman" w:hAnsi="Courier New" w:cs="Courier New"/>
+      <w:sz w:val="20"/>
+      <w:szCs w:val="20"/>
+      <w:lang w:eastAsia="en-CA"/>
+    </w:rPr>
+  </w:style>
+  <w:style w:type="character" w:customStyle="1" w:styleId="HTMLPreformattedChar">
+    <w:name w:val="HTML Preformatted Char"/>
+    <w:basedOn w:val="DefaultParagraphFont"/>
+    <w:link w:val="HTMLPreformatted"/>
+    <w:uiPriority w:val="99"/>
+    <w:semiHidden/>
+    <w:rsid w:val="00A14CD8"/>
+    <w:rPr>
+      <w:rFonts w:ascii="Courier New" w:eastAsia="Times New Roman" w:hAnsi="Courier New" w:cs="Courier New"/>
+      <w:sz w:val="20"/>
+      <w:szCs w:val="20"/>
+      <w:lang w:eastAsia="en-CA"/>
+    </w:rPr>
+  </w:style>
+  <w:style w:type="character" w:styleId="HTMLCode">
+    <w:name w:val="HTML Code"/>
+    <w:basedOn w:val="DefaultParagraphFont"/>
+    <w:uiPriority w:val="99"/>
+    <w:semiHidden/>
+    <w:unhideWhenUsed/>
+    <w:rsid w:val="00A14CD8"/>
+    <w:rPr>
+      <w:rFonts w:ascii="Courier New" w:eastAsia="Times New Roman" w:hAnsi="Courier New" w:cs="Courier New"/>
+      <w:sz w:val="20"/>
+      <w:szCs w:val="20"/>
+    </w:rPr>
+  </w:style>
+  <w:style w:type="character" w:customStyle="1" w:styleId="hljs-builtin">
+    <w:name w:val="hljs-built_in"/>
+    <w:basedOn w:val="DefaultParagraphFont"/>
+    <w:rsid w:val="00A14CD8"/>
+  </w:style>
 </w:styles>
 </file>
 

</xml_diff>

<commit_message>
3000 INPROG 3020 - INPROG
several commit

commit

3020 Software Vuln DONE; 3010 Traffic Capture - INPROG

this is rebase; I need to do rebase coz I cannot push as 1 file exceed the 100MB limit in github
</commit_message>
<xml_diff>
--- a/Fall 2025/CYBR3010 Cybersecurity Foundations/Assignments/4. Traffic Capture Lab/Traffic Capture Lab - Arr Domingo.docx
+++ b/Fall 2025/CYBR3010 Cybersecurity Foundations/Assignments/4. Traffic Capture Lab/Traffic Capture Lab - Arr Domingo.docx
@@ -355,7 +355,7 @@
             </w:rPr>
             <w:fldChar w:fldCharType="separate"/>
           </w:r>
-          <w:hyperlink w:anchor="_Toc214144063" w:history="1">
+          <w:hyperlink w:anchor="_Toc214202673" w:history="1">
             <w:r>
               <w:rPr>
                 <w:rStyle w:val="Hyperlink"/>
@@ -401,7 +401,7 @@
                 <w:noProof/>
                 <w:webHidden/>
               </w:rPr>
-              <w:instrText xml:space="preserve"> PAGEREF _Toc214144063 \h </w:instrText>
+              <w:instrText xml:space="preserve"> PAGEREF _Toc214202673 \h </w:instrText>
             </w:r>
             <w:r>
               <w:rPr>
@@ -449,7 +449,7 @@
               <w14:ligatures w14:val="standardContextual"/>
             </w:rPr>
           </w:pPr>
-          <w:hyperlink w:anchor="_Toc214144064" w:history="1">
+          <w:hyperlink w:anchor="_Toc214202674" w:history="1">
             <w:r>
               <w:rPr>
                 <w:rStyle w:val="Hyperlink"/>
@@ -504,7 +504,7 @@
                 <w:noProof/>
                 <w:webHidden/>
               </w:rPr>
-              <w:instrText xml:space="preserve"> PAGEREF _Toc214144064 \h </w:instrText>
+              <w:instrText xml:space="preserve"> PAGEREF _Toc214202674 \h </w:instrText>
             </w:r>
             <w:r>
               <w:rPr>
@@ -552,7 +552,7 @@
               <w14:ligatures w14:val="standardContextual"/>
             </w:rPr>
           </w:pPr>
-          <w:hyperlink w:anchor="_Toc214144065" w:history="1">
+          <w:hyperlink w:anchor="_Toc214202675" w:history="1">
             <w:r>
               <w:rPr>
                 <w:rStyle w:val="Hyperlink"/>
@@ -606,7 +606,7 @@
                 <w:noProof/>
                 <w:webHidden/>
               </w:rPr>
-              <w:instrText xml:space="preserve"> PAGEREF _Toc214144065 \h </w:instrText>
+              <w:instrText xml:space="preserve"> PAGEREF _Toc214202675 \h </w:instrText>
             </w:r>
             <w:r>
               <w:rPr>
@@ -654,7 +654,7 @@
               <w14:ligatures w14:val="standardContextual"/>
             </w:rPr>
           </w:pPr>
-          <w:hyperlink w:anchor="_Toc214144066" w:history="1">
+          <w:hyperlink w:anchor="_Toc214202676" w:history="1">
             <w:r>
               <w:rPr>
                 <w:rStyle w:val="Hyperlink"/>
@@ -702,7 +702,7 @@
                 <w:noProof/>
                 <w:webHidden/>
               </w:rPr>
-              <w:instrText xml:space="preserve"> PAGEREF _Toc214144066 \h </w:instrText>
+              <w:instrText xml:space="preserve"> PAGEREF _Toc214202676 \h </w:instrText>
             </w:r>
             <w:r>
               <w:rPr>
@@ -750,7 +750,7 @@
               <w14:ligatures w14:val="standardContextual"/>
             </w:rPr>
           </w:pPr>
-          <w:hyperlink w:anchor="_Toc214144067" w:history="1">
+          <w:hyperlink w:anchor="_Toc214202677" w:history="1">
             <w:r>
               <w:rPr>
                 <w:rStyle w:val="Hyperlink"/>
@@ -798,7 +798,7 @@
                 <w:noProof/>
                 <w:webHidden/>
               </w:rPr>
-              <w:instrText xml:space="preserve"> PAGEREF _Toc214144067 \h </w:instrText>
+              <w:instrText xml:space="preserve"> PAGEREF _Toc214202677 \h </w:instrText>
             </w:r>
             <w:r>
               <w:rPr>
@@ -846,7 +846,7 @@
               <w14:ligatures w14:val="standardContextual"/>
             </w:rPr>
           </w:pPr>
-          <w:hyperlink w:anchor="_Toc214144068" w:history="1">
+          <w:hyperlink w:anchor="_Toc214202678" w:history="1">
             <w:r>
               <w:rPr>
                 <w:rStyle w:val="Hyperlink"/>
@@ -894,7 +894,7 @@
                 <w:noProof/>
                 <w:webHidden/>
               </w:rPr>
-              <w:instrText xml:space="preserve"> PAGEREF _Toc214144068 \h </w:instrText>
+              <w:instrText xml:space="preserve"> PAGEREF _Toc214202678 \h </w:instrText>
             </w:r>
             <w:r>
               <w:rPr>
@@ -942,7 +942,7 @@
               <w14:ligatures w14:val="standardContextual"/>
             </w:rPr>
           </w:pPr>
-          <w:hyperlink w:anchor="_Toc214144069" w:history="1">
+          <w:hyperlink w:anchor="_Toc214202679" w:history="1">
             <w:r>
               <w:rPr>
                 <w:rStyle w:val="Hyperlink"/>
@@ -990,7 +990,7 @@
                 <w:noProof/>
                 <w:webHidden/>
               </w:rPr>
-              <w:instrText xml:space="preserve"> PAGEREF _Toc214144069 \h </w:instrText>
+              <w:instrText xml:space="preserve"> PAGEREF _Toc214202679 \h </w:instrText>
             </w:r>
             <w:r>
               <w:rPr>
@@ -1038,7 +1038,7 @@
               <w14:ligatures w14:val="standardContextual"/>
             </w:rPr>
           </w:pPr>
-          <w:hyperlink w:anchor="_Toc214144070" w:history="1">
+          <w:hyperlink w:anchor="_Toc214202680" w:history="1">
             <w:r>
               <w:rPr>
                 <w:rStyle w:val="Hyperlink"/>
@@ -1086,7 +1086,7 @@
                 <w:noProof/>
                 <w:webHidden/>
               </w:rPr>
-              <w:instrText xml:space="preserve"> PAGEREF _Toc214144070 \h </w:instrText>
+              <w:instrText xml:space="preserve"> PAGEREF _Toc214202680 \h </w:instrText>
             </w:r>
             <w:r>
               <w:rPr>
@@ -1134,7 +1134,7 @@
               <w14:ligatures w14:val="standardContextual"/>
             </w:rPr>
           </w:pPr>
-          <w:hyperlink w:anchor="_Toc214144071" w:history="1">
+          <w:hyperlink w:anchor="_Toc214202681" w:history="1">
             <w:r>
               <w:rPr>
                 <w:rStyle w:val="Hyperlink"/>
@@ -1180,7 +1180,7 @@
                 <w:noProof/>
                 <w:webHidden/>
               </w:rPr>
-              <w:instrText xml:space="preserve"> PAGEREF _Toc214144071 \h </w:instrText>
+              <w:instrText xml:space="preserve"> PAGEREF _Toc214202681 \h </w:instrText>
             </w:r>
             <w:r>
               <w:rPr>
@@ -1228,7 +1228,7 @@
               <w14:ligatures w14:val="standardContextual"/>
             </w:rPr>
           </w:pPr>
-          <w:hyperlink w:anchor="_Toc214144072" w:history="1">
+          <w:hyperlink w:anchor="_Toc214202682" w:history="1">
             <w:r>
               <w:rPr>
                 <w:rStyle w:val="Hyperlink"/>
@@ -1274,7 +1274,7 @@
                 <w:noProof/>
                 <w:webHidden/>
               </w:rPr>
-              <w:instrText xml:space="preserve"> PAGEREF _Toc214144072 \h </w:instrText>
+              <w:instrText xml:space="preserve"> PAGEREF _Toc214202682 \h </w:instrText>
             </w:r>
             <w:r>
               <w:rPr>
@@ -1322,7 +1322,7 @@
               <w14:ligatures w14:val="standardContextual"/>
             </w:rPr>
           </w:pPr>
-          <w:hyperlink w:anchor="_Toc214144073" w:history="1">
+          <w:hyperlink w:anchor="_Toc214202683" w:history="1">
             <w:r>
               <w:rPr>
                 <w:rStyle w:val="Hyperlink"/>
@@ -1368,7 +1368,7 @@
                 <w:noProof/>
                 <w:webHidden/>
               </w:rPr>
-              <w:instrText xml:space="preserve"> PAGEREF _Toc214144073 \h </w:instrText>
+              <w:instrText xml:space="preserve"> PAGEREF _Toc214202683 \h </w:instrText>
             </w:r>
             <w:r>
               <w:rPr>
@@ -1416,7 +1416,7 @@
               <w14:ligatures w14:val="standardContextual"/>
             </w:rPr>
           </w:pPr>
-          <w:hyperlink w:anchor="_Toc214144074" w:history="1">
+          <w:hyperlink w:anchor="_Toc214202684" w:history="1">
             <w:r>
               <w:rPr>
                 <w:rStyle w:val="Hyperlink"/>
@@ -1464,7 +1464,7 @@
                 <w:noProof/>
                 <w:webHidden/>
               </w:rPr>
-              <w:instrText xml:space="preserve"> PAGEREF _Toc214144074 \h </w:instrText>
+              <w:instrText xml:space="preserve"> PAGEREF _Toc214202684 \h </w:instrText>
             </w:r>
             <w:r>
               <w:rPr>
@@ -1512,7 +1512,7 @@
               <w14:ligatures w14:val="standardContextual"/>
             </w:rPr>
           </w:pPr>
-          <w:hyperlink w:anchor="_Toc214144075" w:history="1">
+          <w:hyperlink w:anchor="_Toc214202685" w:history="1">
             <w:r>
               <w:rPr>
                 <w:rStyle w:val="Hyperlink"/>
@@ -1560,7 +1560,7 @@
                 <w:noProof/>
                 <w:webHidden/>
               </w:rPr>
-              <w:instrText xml:space="preserve"> PAGEREF _Toc214144075 \h </w:instrText>
+              <w:instrText xml:space="preserve"> PAGEREF _Toc214202685 \h </w:instrText>
             </w:r>
             <w:r>
               <w:rPr>
@@ -1607,7 +1607,7 @@
               <w14:ligatures w14:val="standardContextual"/>
             </w:rPr>
           </w:pPr>
-          <w:hyperlink w:anchor="_Toc214144076" w:history="1">
+          <w:hyperlink w:anchor="_Toc214202686" w:history="1">
             <w:r>
               <w:rPr>
                 <w:rStyle w:val="Hyperlink"/>
@@ -1644,7 +1644,7 @@
                 <w:noProof/>
                 <w:webHidden/>
               </w:rPr>
-              <w:instrText xml:space="preserve"> PAGEREF _Toc214144076 \h </w:instrText>
+              <w:instrText xml:space="preserve"> PAGEREF _Toc214202686 \h </w:instrText>
             </w:r>
             <w:r>
               <w:rPr>
@@ -1664,7 +1664,7 @@
                 <w:noProof/>
                 <w:webHidden/>
               </w:rPr>
-              <w:t>19</w:t>
+              <w:t>22</w:t>
             </w:r>
             <w:r>
               <w:rPr>
@@ -1692,7 +1692,7 @@
               <w14:ligatures w14:val="standardContextual"/>
             </w:rPr>
           </w:pPr>
-          <w:hyperlink w:anchor="_Toc214144077" w:history="1">
+          <w:hyperlink w:anchor="_Toc214202687" w:history="1">
             <w:r>
               <w:rPr>
                 <w:rStyle w:val="Hyperlink"/>
@@ -1740,7 +1740,7 @@
                 <w:noProof/>
                 <w:webHidden/>
               </w:rPr>
-              <w:instrText xml:space="preserve"> PAGEREF _Toc214144077 \h </w:instrText>
+              <w:instrText xml:space="preserve"> PAGEREF _Toc214202687 \h </w:instrText>
             </w:r>
             <w:r>
               <w:rPr>
@@ -1760,7 +1760,7 @@
                 <w:noProof/>
                 <w:webHidden/>
               </w:rPr>
-              <w:t>20</w:t>
+              <w:t>23</w:t>
             </w:r>
             <w:r>
               <w:rPr>
@@ -1788,7 +1788,7 @@
               <w14:ligatures w14:val="standardContextual"/>
             </w:rPr>
           </w:pPr>
-          <w:hyperlink w:anchor="_Toc214144078" w:history="1">
+          <w:hyperlink w:anchor="_Toc214202688" w:history="1">
             <w:r>
               <w:rPr>
                 <w:rStyle w:val="Hyperlink"/>
@@ -1836,7 +1836,7 @@
                 <w:noProof/>
                 <w:webHidden/>
               </w:rPr>
-              <w:instrText xml:space="preserve"> PAGEREF _Toc214144078 \h </w:instrText>
+              <w:instrText xml:space="preserve"> PAGEREF _Toc214202688 \h </w:instrText>
             </w:r>
             <w:r>
               <w:rPr>
@@ -1856,7 +1856,7 @@
                 <w:noProof/>
                 <w:webHidden/>
               </w:rPr>
-              <w:t>21</w:t>
+              <w:t>24</w:t>
             </w:r>
             <w:r>
               <w:rPr>
@@ -1884,7 +1884,7 @@
               <w14:ligatures w14:val="standardContextual"/>
             </w:rPr>
           </w:pPr>
-          <w:hyperlink w:anchor="_Toc214144079" w:history="1">
+          <w:hyperlink w:anchor="_Toc214202689" w:history="1">
             <w:r>
               <w:rPr>
                 <w:rStyle w:val="Hyperlink"/>
@@ -1932,7 +1932,7 @@
                 <w:noProof/>
                 <w:webHidden/>
               </w:rPr>
-              <w:instrText xml:space="preserve"> PAGEREF _Toc214144079 \h </w:instrText>
+              <w:instrText xml:space="preserve"> PAGEREF _Toc214202689 \h </w:instrText>
             </w:r>
             <w:r>
               <w:rPr>
@@ -1952,7 +1952,7 @@
                 <w:noProof/>
                 <w:webHidden/>
               </w:rPr>
-              <w:t>21</w:t>
+              <w:t>24</w:t>
             </w:r>
             <w:r>
               <w:rPr>
@@ -1980,7 +1980,7 @@
               <w14:ligatures w14:val="standardContextual"/>
             </w:rPr>
           </w:pPr>
-          <w:hyperlink w:anchor="_Toc214144080" w:history="1">
+          <w:hyperlink w:anchor="_Toc214202690" w:history="1">
             <w:r>
               <w:rPr>
                 <w:rStyle w:val="Hyperlink"/>
@@ -2028,7 +2028,7 @@
                 <w:noProof/>
                 <w:webHidden/>
               </w:rPr>
-              <w:instrText xml:space="preserve"> PAGEREF _Toc214144080 \h </w:instrText>
+              <w:instrText xml:space="preserve"> PAGEREF _Toc214202690 \h </w:instrText>
             </w:r>
             <w:r>
               <w:rPr>
@@ -2048,7 +2048,7 @@
                 <w:noProof/>
                 <w:webHidden/>
               </w:rPr>
-              <w:t>22</w:t>
+              <w:t>25</w:t>
             </w:r>
             <w:r>
               <w:rPr>
@@ -2076,7 +2076,7 @@
               <w14:ligatures w14:val="standardContextual"/>
             </w:rPr>
           </w:pPr>
-          <w:hyperlink w:anchor="_Toc214144081" w:history="1">
+          <w:hyperlink w:anchor="_Toc214202691" w:history="1">
             <w:r>
               <w:rPr>
                 <w:rStyle w:val="Hyperlink"/>
@@ -2124,7 +2124,7 @@
                 <w:noProof/>
                 <w:webHidden/>
               </w:rPr>
-              <w:instrText xml:space="preserve"> PAGEREF _Toc214144081 \h </w:instrText>
+              <w:instrText xml:space="preserve"> PAGEREF _Toc214202691 \h </w:instrText>
             </w:r>
             <w:r>
               <w:rPr>
@@ -2144,7 +2144,7 @@
                 <w:noProof/>
                 <w:webHidden/>
               </w:rPr>
-              <w:t>22</w:t>
+              <w:t>25</w:t>
             </w:r>
             <w:r>
               <w:rPr>
@@ -2171,7 +2171,7 @@
               <w14:ligatures w14:val="standardContextual"/>
             </w:rPr>
           </w:pPr>
-          <w:hyperlink w:anchor="_Toc214144082" w:history="1">
+          <w:hyperlink w:anchor="_Toc214202692" w:history="1">
             <w:r>
               <w:rPr>
                 <w:rStyle w:val="Hyperlink"/>
@@ -2198,7 +2198,7 @@
                 <w:noProof/>
                 <w:webHidden/>
               </w:rPr>
-              <w:instrText xml:space="preserve"> PAGEREF _Toc214144082 \h </w:instrText>
+              <w:instrText xml:space="preserve"> PAGEREF _Toc214202692 \h </w:instrText>
             </w:r>
             <w:r>
               <w:rPr>
@@ -2266,7 +2266,7 @@
         <w:pStyle w:val="Heading1"/>
         <w:spacing w:line="480" w:lineRule="auto"/>
       </w:pPr>
-      <w:bookmarkStart w:id="0" w:name="_Toc214144063"/>
+      <w:bookmarkStart w:id="0" w:name="_Toc214202673"/>
       <w:r>
         <w:lastRenderedPageBreak/>
         <w:t>1</w:t>
@@ -2466,7 +2466,7 @@
           <w:lang w:val="en-US"/>
         </w:rPr>
       </w:pPr>
-      <w:bookmarkStart w:id="1" w:name="_Toc214144064"/>
+      <w:bookmarkStart w:id="1" w:name="_Toc214202674"/>
       <w:r>
         <w:rPr>
           <w:lang w:val="en-US"/>
@@ -2717,7 +2717,7 @@
           <w:lang w:val="en-US"/>
         </w:rPr>
       </w:pPr>
-      <w:bookmarkStart w:id="2" w:name="_Toc214144065"/>
+      <w:bookmarkStart w:id="2" w:name="_Toc214202675"/>
       <w:r>
         <w:t>3</w:t>
       </w:r>
@@ -2762,7 +2762,7 @@
           <w:lang w:val="en-US"/>
         </w:rPr>
       </w:pPr>
-      <w:bookmarkStart w:id="3" w:name="_Toc214144066"/>
+      <w:bookmarkStart w:id="3" w:name="_Toc214202676"/>
       <w:r>
         <w:rPr>
           <w:lang w:val="en-US"/>
@@ -3400,7 +3400,7 @@
           <w:lang w:val="en-US"/>
         </w:rPr>
       </w:pPr>
-      <w:bookmarkStart w:id="4" w:name="_Toc214144067"/>
+      <w:bookmarkStart w:id="4" w:name="_Toc214202677"/>
       <w:r>
         <w:rPr>
           <w:lang w:val="en-US"/>
@@ -3708,7 +3708,7 @@
           <w:lang w:val="en-US"/>
         </w:rPr>
       </w:pPr>
-      <w:bookmarkStart w:id="5" w:name="_Toc214144068"/>
+      <w:bookmarkStart w:id="5" w:name="_Toc214202678"/>
       <w:r>
         <w:rPr>
           <w:lang w:val="en-US"/>
@@ -3732,7 +3732,7 @@
           <w:lang w:val="en-US"/>
         </w:rPr>
       </w:pPr>
-      <w:bookmarkStart w:id="6" w:name="_Toc214144069"/>
+      <w:bookmarkStart w:id="6" w:name="_Toc214202679"/>
       <w:r>
         <w:rPr>
           <w:lang w:val="en-US"/>
@@ -4276,7 +4276,7 @@
           <w:lang w:val="en-US"/>
         </w:rPr>
       </w:pPr>
-      <w:bookmarkStart w:id="7" w:name="_Toc214144070"/>
+      <w:bookmarkStart w:id="7" w:name="_Toc214202680"/>
       <w:r>
         <w:rPr>
           <w:lang w:val="en-US"/>
@@ -4455,7 +4455,7 @@
         <w:pStyle w:val="Heading3"/>
         <w:spacing w:line="480" w:lineRule="auto"/>
       </w:pPr>
-      <w:bookmarkStart w:id="8" w:name="_Toc214144071"/>
+      <w:bookmarkStart w:id="8" w:name="_Toc214202681"/>
       <w:r>
         <w:t>4.2.1</w:t>
       </w:r>
@@ -4578,7 +4578,7 @@
         <w:pStyle w:val="Heading3"/>
         <w:spacing w:line="480" w:lineRule="auto"/>
       </w:pPr>
-      <w:bookmarkStart w:id="9" w:name="_Toc214144072"/>
+      <w:bookmarkStart w:id="9" w:name="_Toc214202682"/>
       <w:r>
         <w:t>4.2.2</w:t>
       </w:r>
@@ -4888,7 +4888,7 @@
           <w:lang w:val="en-US"/>
         </w:rPr>
       </w:pPr>
-      <w:bookmarkStart w:id="10" w:name="_Toc214144073"/>
+      <w:bookmarkStart w:id="10" w:name="_Toc214202683"/>
       <w:r>
         <w:t>4.2.3</w:t>
       </w:r>
@@ -5132,7 +5132,7 @@
           <w:lang w:val="en-US"/>
         </w:rPr>
       </w:pPr>
-      <w:bookmarkStart w:id="11" w:name="_Toc214144074"/>
+      <w:bookmarkStart w:id="11" w:name="_Toc214202684"/>
       <w:r>
         <w:rPr>
           <w:lang w:val="en-US"/>
@@ -5161,7 +5161,7 @@
           <w:lang w:val="en-US"/>
         </w:rPr>
       </w:pPr>
-      <w:bookmarkStart w:id="12" w:name="_Toc214144075"/>
+      <w:bookmarkStart w:id="12" w:name="_Toc214202685"/>
       <w:r>
         <w:rPr>
           <w:lang w:val="en-US"/>
@@ -5178,13 +5178,7 @@
         <w:rPr>
           <w:lang w:val="en-US"/>
         </w:rPr>
-        <w:t>Inter-VLAN routing for</w:t>
-      </w:r>
-      <w:r>
-        <w:rPr>
-          <w:lang w:val="en-US"/>
-        </w:rPr>
-        <w:t xml:space="preserve"> </w:t>
+        <w:t xml:space="preserve">Inter-VLAN routing for </w:t>
       </w:r>
       <w:r>
         <w:rPr>
@@ -7360,16 +7354,7 @@
           <w:highlight w:val="magenta"/>
           <w:lang w:val="en-US"/>
         </w:rPr>
-        <w:t>configuration?</w:t>
-      </w:r>
-      <w:r>
-        <w:rPr>
-          <w:sz w:val="24"/>
-          <w:szCs w:val="24"/>
-          <w:highlight w:val="magenta"/>
-          <w:lang w:val="en-US"/>
-        </w:rPr>
-        <w:t>=</w:t>
+        <w:t>configuration?=</w:t>
       </w:r>
       <w:proofErr w:type="gramEnd"/>
       <w:r>
@@ -8130,7 +8115,7 @@
           <w:highlight w:val="yellow"/>
         </w:rPr>
       </w:pPr>
-      <w:bookmarkStart w:id="13" w:name="_Toc214144076"/>
+      <w:bookmarkStart w:id="13" w:name="_Toc214202686"/>
       <w:r>
         <w:rPr>
           <w:rFonts w:ascii="Segoe UI Emoji" w:hAnsi="Segoe UI Emoji" w:cs="Segoe UI Emoji"/>
@@ -8284,7 +8269,7 @@
           <w:lang w:val="en-US"/>
         </w:rPr>
       </w:pPr>
-      <w:bookmarkStart w:id="14" w:name="_Toc214144077"/>
+      <w:bookmarkStart w:id="14" w:name="_Toc214202687"/>
       <w:r>
         <w:rPr>
           <w:lang w:val="en-US"/>
@@ -8302,13 +8287,7 @@
         <w:rPr>
           <w:lang w:val="en-US"/>
         </w:rPr>
-        <w:t>SPAN</w:t>
-      </w:r>
-      <w:r>
-        <w:rPr>
-          <w:lang w:val="en-US"/>
-        </w:rPr>
-        <w:t xml:space="preserve"> </w:t>
+        <w:t xml:space="preserve">SPAN </w:t>
       </w:r>
       <w:r>
         <w:rPr>
@@ -8704,7 +8683,7 @@
           <w:lang w:val="en-US"/>
         </w:rPr>
       </w:pPr>
-      <w:bookmarkStart w:id="15" w:name="_Toc214144078"/>
+      <w:bookmarkStart w:id="15" w:name="_Toc214202688"/>
       <w:r>
         <w:rPr>
           <w:lang w:val="en-US"/>
@@ -8759,7 +8738,7 @@
           <w:lang w:val="en-US"/>
         </w:rPr>
       </w:pPr>
-      <w:bookmarkStart w:id="16" w:name="_Toc214144079"/>
+      <w:bookmarkStart w:id="16" w:name="_Toc214202689"/>
       <w:r>
         <w:rPr>
           <w:lang w:val="en-US"/>
@@ -8894,7 +8873,7 @@
           <w:lang w:val="en-US"/>
         </w:rPr>
       </w:pPr>
-      <w:bookmarkStart w:id="17" w:name="_Toc214144080"/>
+      <w:bookmarkStart w:id="17" w:name="_Toc214202690"/>
       <w:r>
         <w:rPr>
           <w:lang w:val="en-US"/>
@@ -8944,7 +8923,7 @@
           <w:lang w:val="en-US"/>
         </w:rPr>
       </w:pPr>
-      <w:bookmarkStart w:id="18" w:name="_Toc214144081"/>
+      <w:bookmarkStart w:id="18" w:name="_Toc214202691"/>
       <w:r>
         <w:rPr>
           <w:lang w:val="en-US"/>
@@ -8981,7 +8960,7 @@
         </w:sectPr>
       </w:pPr>
     </w:p>
-    <w:bookmarkStart w:id="19" w:name="_Toc214144082" w:displacedByCustomXml="next"/>
+    <w:bookmarkStart w:id="19" w:name="_Toc214202692" w:displacedByCustomXml="next"/>
     <w:sdt>
       <w:sdtPr>
         <w:rPr>
@@ -10712,6 +10691,7 @@
   <w:style w:type="character" w:default="1" w:styleId="DefaultParagraphFont">
     <w:name w:val="Default Paragraph Font"/>
     <w:uiPriority w:val="1"/>
+    <w:semiHidden/>
     <w:unhideWhenUsed/>
   </w:style>
   <w:style w:type="table" w:default="1" w:styleId="TableNormal">

</xml_diff>